<commit_message>
Updated Word Document for Assignment 3
</commit_message>
<xml_diff>
--- a/NSCC/Fall Semester 2025/System Auditing/Assignments/Assignment 3 - Windows Event Viewer/ISEC2077  Assignment 3.docx
+++ b/NSCC/Fall Semester 2025/System Auditing/Assignments/Assignment 3 - Windows Event Viewer/ISEC2077  Assignment 3.docx
@@ -2055,6 +2055,149 @@
           <w:bCs/>
         </w:rPr>
       </w:pPr>
+      <w:r>
+        <w:rPr>
+          <w:noProof/>
+        </w:rPr>
+        <mc:AlternateContent>
+          <mc:Choice Requires="wps">
+            <w:drawing>
+              <wp:anchor distT="0" distB="0" distL="114300" distR="114300" simplePos="0" relativeHeight="251662336" behindDoc="1" locked="0" layoutInCell="1" allowOverlap="1" wp14:anchorId="56943A05" wp14:editId="70AFF252">
+                <wp:simplePos x="0" y="0"/>
+                <wp:positionH relativeFrom="column">
+                  <wp:posOffset>2838450</wp:posOffset>
+                </wp:positionH>
+                <wp:positionV relativeFrom="paragraph">
+                  <wp:posOffset>3104515</wp:posOffset>
+                </wp:positionV>
+                <wp:extent cx="3009265" cy="635"/>
+                <wp:effectExtent l="0" t="0" r="0" b="0"/>
+                <wp:wrapTight wrapText="bothSides">
+                  <wp:wrapPolygon edited="0">
+                    <wp:start x="0" y="0"/>
+                    <wp:lineTo x="0" y="21600"/>
+                    <wp:lineTo x="21600" y="21600"/>
+                    <wp:lineTo x="21600" y="0"/>
+                  </wp:wrapPolygon>
+                </wp:wrapTight>
+                <wp:docPr id="841557393" name="Text Box 1">
+                  <a:extLst xmlns:a="http://schemas.openxmlformats.org/drawingml/2006/main">
+                    <a:ext uri="{FF2B5EF4-FFF2-40B4-BE49-F238E27FC236}">
+                      <a16:creationId xmlns:a16="http://schemas.microsoft.com/office/drawing/2014/main" id="{ACA46EFB-4E60-4372-B82B-C5CB824CF73B}"/>
+                    </a:ext>
+                  </a:extLst>
+                </wp:docPr>
+                <wp:cNvGraphicFramePr/>
+                <a:graphic xmlns:a="http://schemas.openxmlformats.org/drawingml/2006/main">
+                  <a:graphicData uri="http://schemas.microsoft.com/office/word/2010/wordprocessingShape">
+                    <wps:wsp>
+                      <wps:cNvSpPr txBox="1"/>
+                      <wps:spPr>
+                        <a:xfrm>
+                          <a:off x="0" y="0"/>
+                          <a:ext cx="3009265" cy="635"/>
+                        </a:xfrm>
+                        <a:prstGeom prst="rect">
+                          <a:avLst/>
+                        </a:prstGeom>
+                        <a:solidFill>
+                          <a:prstClr val="white"/>
+                        </a:solidFill>
+                        <a:ln>
+                          <a:noFill/>
+                        </a:ln>
+                      </wps:spPr>
+                      <wps:txbx>
+                        <w:txbxContent>
+                          <w:p>
+                            <w:pPr>
+                              <w:pStyle w:val="Caption"/>
+                              <w:rPr>
+                                <w:rFonts w:asciiTheme="majorHAnsi" w:hAnsiTheme="majorHAnsi"/>
+                                <w:noProof/>
+                                <w:color w:val="0A2F40" w:themeColor="accent1" w:themeShade="7F"/>
+                                <w:sz w:val="24"/>
+                                <w:szCs w:val="24"/>
+                              </w:rPr>
+                            </w:pPr>
+                            <w:r>
+                              <w:t xml:space="preserve">Figure </w:t>
+                            </w:r>
+                            <w:fldSimple w:instr=" SEQ Figure \* ARABIC ">
+                              <w:r>
+                                <w:rPr>
+                                  <w:noProof/>
+                                </w:rPr>
+                                <w:t>1</w:t>
+                              </w:r>
+                            </w:fldSimple>
+                            <w:r>
+                              <w:t>-</w:t>
+                            </w:r>
+                            <w:r>
+                              <w:t xml:space="preserve"> Screenshot showing Event ID 4720 in Event Viewer, indicating a new user account creation</w:t>
+                            </w:r>
+                          </w:p>
+                        </w:txbxContent>
+                      </wps:txbx>
+                      <wps:bodyPr rot="0" spcFirstLastPara="0" vertOverflow="overflow" horzOverflow="overflow" vert="horz" wrap="square" lIns="0" tIns="0" rIns="0" bIns="0" numCol="1" spcCol="0" rtlCol="0" fromWordArt="0" anchor="t" anchorCtr="0" forceAA="0" compatLnSpc="1">
+                        <a:prstTxWarp prst="textNoShape">
+                          <a:avLst/>
+                        </a:prstTxWarp>
+                        <a:spAutoFit/>
+                      </wps:bodyPr>
+                    </wps:wsp>
+                  </a:graphicData>
+                </a:graphic>
+              </wp:anchor>
+            </w:drawing>
+          </mc:Choice>
+          <mc:Fallback>
+            <w:pict>
+              <v:shapetype w14:anchorId="56943A05" id="_x0000_t202" coordsize="21600,21600" o:spt="202" path="m,l,21600r21600,l21600,xe">
+                <v:stroke joinstyle="miter"/>
+                <v:path gradientshapeok="t" o:connecttype="rect"/>
+              </v:shapetype>
+              <v:shape id="Text Box 1" o:spid="_x0000_s1026" type="#_x0000_t202" style="position:absolute;margin-left:223.5pt;margin-top:244.45pt;width:236.95pt;height:.05pt;z-index:-251654144;visibility:visible;mso-wrap-style:square;mso-wrap-distance-left:9pt;mso-wrap-distance-top:0;mso-wrap-distance-right:9pt;mso-wrap-distance-bottom:0;mso-position-horizontal:absolute;mso-position-horizontal-relative:text;mso-position-vertical:absolute;mso-position-vertical-relative:text;v-text-anchor:top" o:gfxdata="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" stroked="f">
+                <v:textbox style="mso-fit-shape-to-text:t" inset="0,0,0,0">
+                  <w:txbxContent>
+                    <w:p>
+                      <w:pPr>
+                        <w:pStyle w:val="Caption"/>
+                        <w:rPr>
+                          <w:rFonts w:asciiTheme="majorHAnsi" w:hAnsiTheme="majorHAnsi"/>
+                          <w:noProof/>
+                          <w:color w:val="0A2F40" w:themeColor="accent1" w:themeShade="7F"/>
+                          <w:sz w:val="24"/>
+                          <w:szCs w:val="24"/>
+                        </w:rPr>
+                      </w:pPr>
+                      <w:r>
+                        <w:t xml:space="preserve">Figure </w:t>
+                      </w:r>
+                      <w:fldSimple w:instr=" SEQ Figure \* ARABIC ">
+                        <w:r>
+                          <w:rPr>
+                            <w:noProof/>
+                          </w:rPr>
+                          <w:t>1</w:t>
+                        </w:r>
+                      </w:fldSimple>
+                      <w:r>
+                        <w:t>-</w:t>
+                      </w:r>
+                      <w:r>
+                        <w:t xml:space="preserve"> Screenshot showing Event ID 4720 in Event Viewer, indicating a new user account creation</w:t>
+                      </w:r>
+                    </w:p>
+                  </w:txbxContent>
+                </v:textbox>
+                <w10:wrap type="tight"/>
+              </v:shape>
+            </w:pict>
+          </mc:Fallback>
+        </mc:AlternateContent>
+      </w:r>
       <w:r>
         <w:rPr>
           <w:rStyle w:val="Heading3Char1"/>
@@ -2098,7 +2241,7 @@
                     <pic:cNvPicPr/>
                   </pic:nvPicPr>
                   <pic:blipFill>
-                    <a:blip r:embed="rId5">
+                    <a:blip r:embed="rId9">
                       <a:extLst>
                         <a:ext uri="{28A0092B-C50C-407E-A947-70E740481C1C}">
                           <a14:useLocalDpi xmlns:a14="http://schemas.microsoft.com/office/drawing/2010/main" val="0"/>
@@ -2352,7 +2495,7 @@
         </w:rPr>
         <w:t xml:space="preserve">“Windows Security Log Event ID 4720 - A User Account Was Created.” Accessed November 4, 2025. </w:t>
       </w:r>
-      <w:hyperlink r:id="rId6" w:history="1">
+      <w:hyperlink r:id="rId10" w:history="1">
         <w:r>
           <w:rPr>
             <w:lang w:val="en-CA"/>
@@ -2414,10 +2557,149 @@
       </w:pPr>
       <w:r>
         <w:rPr>
+          <w:noProof/>
+        </w:rPr>
+        <w:lastRenderedPageBreak/>
+        <mc:AlternateContent>
+          <mc:Choice Requires="wps">
+            <w:drawing>
+              <wp:anchor distT="0" distB="0" distL="114300" distR="114300" simplePos="0" relativeHeight="251664384" behindDoc="1" locked="0" layoutInCell="1" allowOverlap="1" wp14:anchorId="6A4827B5" wp14:editId="125BC0B1">
+                <wp:simplePos x="0" y="0"/>
+                <wp:positionH relativeFrom="column">
+                  <wp:posOffset>2842895</wp:posOffset>
+                </wp:positionH>
+                <wp:positionV relativeFrom="paragraph">
+                  <wp:posOffset>3102610</wp:posOffset>
+                </wp:positionV>
+                <wp:extent cx="2999105" cy="635"/>
+                <wp:effectExtent l="0" t="0" r="0" b="0"/>
+                <wp:wrapTight wrapText="bothSides">
+                  <wp:wrapPolygon edited="0">
+                    <wp:start x="0" y="0"/>
+                    <wp:lineTo x="0" y="21600"/>
+                    <wp:lineTo x="21600" y="21600"/>
+                    <wp:lineTo x="21600" y="0"/>
+                  </wp:wrapPolygon>
+                </wp:wrapTight>
+                <wp:docPr id="1281135771" name="Text Box 1">
+                  <a:extLst xmlns:a="http://schemas.openxmlformats.org/drawingml/2006/main">
+                    <a:ext uri="{FF2B5EF4-FFF2-40B4-BE49-F238E27FC236}">
+                      <a16:creationId xmlns:a16="http://schemas.microsoft.com/office/drawing/2014/main" id="{D1817AFA-9C35-4854-8B36-94F410A6C025}"/>
+                    </a:ext>
+                  </a:extLst>
+                </wp:docPr>
+                <wp:cNvGraphicFramePr/>
+                <a:graphic xmlns:a="http://schemas.openxmlformats.org/drawingml/2006/main">
+                  <a:graphicData uri="http://schemas.microsoft.com/office/word/2010/wordprocessingShape">
+                    <wps:wsp>
+                      <wps:cNvSpPr txBox="1"/>
+                      <wps:spPr>
+                        <a:xfrm>
+                          <a:off x="0" y="0"/>
+                          <a:ext cx="2999105" cy="635"/>
+                        </a:xfrm>
+                        <a:prstGeom prst="rect">
+                          <a:avLst/>
+                        </a:prstGeom>
+                        <a:solidFill>
+                          <a:prstClr val="white"/>
+                        </a:solidFill>
+                        <a:ln>
+                          <a:noFill/>
+                        </a:ln>
+                      </wps:spPr>
+                      <wps:txbx>
+                        <w:txbxContent>
+                          <w:p>
+                            <w:pPr>
+                              <w:pStyle w:val="Caption"/>
+                              <w:rPr>
+                                <w:rFonts w:asciiTheme="majorHAnsi" w:hAnsiTheme="majorHAnsi"/>
+                                <w:noProof/>
+                                <w:color w:val="0A2F40" w:themeColor="accent1" w:themeShade="7F"/>
+                                <w:sz w:val="24"/>
+                                <w:szCs w:val="24"/>
+                              </w:rPr>
+                            </w:pPr>
+                            <w:r>
+                              <w:t xml:space="preserve">Figure </w:t>
+                            </w:r>
+                            <w:fldSimple w:instr=" SEQ Figure \* ARABIC ">
+                              <w:r>
+                                <w:rPr>
+                                  <w:noProof/>
+                                </w:rPr>
+                                <w:t>2</w:t>
+                              </w:r>
+                            </w:fldSimple>
+                            <w:r>
+                              <w:t xml:space="preserve"> - </w:t>
+                            </w:r>
+                            <w:r>
+                              <w:t>Screenshot of Event ID 4625, capturing a failed login attempt due to incorrect credentials</w:t>
+                            </w:r>
+                          </w:p>
+                        </w:txbxContent>
+                      </wps:txbx>
+                      <wps:bodyPr rot="0" spcFirstLastPara="0" vertOverflow="overflow" horzOverflow="overflow" vert="horz" wrap="square" lIns="0" tIns="0" rIns="0" bIns="0" numCol="1" spcCol="0" rtlCol="0" fromWordArt="0" anchor="t" anchorCtr="0" forceAA="0" compatLnSpc="1">
+                        <a:prstTxWarp prst="textNoShape">
+                          <a:avLst/>
+                        </a:prstTxWarp>
+                        <a:spAutoFit/>
+                      </wps:bodyPr>
+                    </wps:wsp>
+                  </a:graphicData>
+                </a:graphic>
+              </wp:anchor>
+            </w:drawing>
+          </mc:Choice>
+          <mc:Fallback>
+            <w:pict>
+              <v:shape w14:anchorId="6A4827B5" id="_x0000_s1027" type="#_x0000_t202" style="position:absolute;margin-left:223.85pt;margin-top:244.3pt;width:236.15pt;height:.05pt;z-index:-251652096;visibility:visible;mso-wrap-style:square;mso-wrap-distance-left:9pt;mso-wrap-distance-top:0;mso-wrap-distance-right:9pt;mso-wrap-distance-bottom:0;mso-position-horizontal:absolute;mso-position-horizontal-relative:text;mso-position-vertical:absolute;mso-position-vertical-relative:text;v-text-anchor:top" o:gfxdata="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" stroked="f">
+                <v:textbox style="mso-fit-shape-to-text:t" inset="0,0,0,0">
+                  <w:txbxContent>
+                    <w:p>
+                      <w:pPr>
+                        <w:pStyle w:val="Caption"/>
+                        <w:rPr>
+                          <w:rFonts w:asciiTheme="majorHAnsi" w:hAnsiTheme="majorHAnsi"/>
+                          <w:noProof/>
+                          <w:color w:val="0A2F40" w:themeColor="accent1" w:themeShade="7F"/>
+                          <w:sz w:val="24"/>
+                          <w:szCs w:val="24"/>
+                        </w:rPr>
+                      </w:pPr>
+                      <w:r>
+                        <w:t xml:space="preserve">Figure </w:t>
+                      </w:r>
+                      <w:fldSimple w:instr=" SEQ Figure \* ARABIC ">
+                        <w:r>
+                          <w:rPr>
+                            <w:noProof/>
+                          </w:rPr>
+                          <w:t>2</w:t>
+                        </w:r>
+                      </w:fldSimple>
+                      <w:r>
+                        <w:t xml:space="preserve"> - </w:t>
+                      </w:r>
+                      <w:r>
+                        <w:t>Screenshot of Event ID 4625, capturing a failed login attempt due to incorrect credentials</w:t>
+                      </w:r>
+                    </w:p>
+                  </w:txbxContent>
+                </v:textbox>
+                <w10:wrap type="tight"/>
+              </v:shape>
+            </w:pict>
+          </mc:Fallback>
+        </mc:AlternateContent>
+      </w:r>
+      <w:r>
+        <w:rPr>
           <w:rStyle w:val="Heading3Char1"/>
           <w:noProof/>
         </w:rPr>
-        <w:lastRenderedPageBreak/>
         <w:drawing>
           <wp:anchor distT="0" distB="0" distL="114300" distR="114300" simplePos="0" relativeHeight="251660288" behindDoc="1" locked="0" layoutInCell="1" allowOverlap="1" wp14:anchorId="0701B2F8" wp14:editId="7DA8A19E">
             <wp:simplePos x="0" y="0"/>
@@ -2456,7 +2738,7 @@
                     <pic:cNvPicPr/>
                   </pic:nvPicPr>
                   <pic:blipFill>
-                    <a:blip r:embed="rId7">
+                    <a:blip r:embed="rId11">
                       <a:extLst>
                         <a:ext uri="{28A0092B-C50C-407E-A947-70E740481C1C}">
                           <a14:useLocalDpi xmlns:a14="http://schemas.microsoft.com/office/drawing/2010/main" val="0"/>
@@ -2687,7 +2969,7 @@
         </w:rPr>
         <w:t xml:space="preserve">“Windows Security Log Event ID 4625 - An Account Failed to Log On.” Accessed November 5, 2025. </w:t>
       </w:r>
-      <w:hyperlink r:id="rId8" w:history="1">
+      <w:hyperlink r:id="rId12" w:history="1">
         <w:r>
           <w:rPr>
             <w:rStyle w:val="Hyperlink"/>
@@ -2728,73 +3010,163 @@
       </w:pPr>
       <w:r>
         <w:rPr>
-          <w:rStyle w:val="Strong"/>
-        </w:rPr>
-        <w:t xml:space="preserve">An Account </w:t>
-      </w:r>
-      <w:r>
-        <w:rPr>
-          <w:rStyle w:val="Strong"/>
-        </w:rPr>
-        <w:t>h</w:t>
-      </w:r>
-      <w:r>
-        <w:rPr>
-          <w:rStyle w:val="Strong"/>
-        </w:rPr>
-        <w:t xml:space="preserve">as </w:t>
-      </w:r>
-      <w:r>
-        <w:rPr>
-          <w:rStyle w:val="Strong"/>
-        </w:rPr>
-        <w:t>s</w:t>
-      </w:r>
-      <w:r>
-        <w:rPr>
-          <w:rStyle w:val="Strong"/>
-        </w:rPr>
-        <w:t xml:space="preserve">uccessfully Logged </w:t>
-      </w:r>
-      <w:proofErr w:type="gramStart"/>
-      <w:r>
-        <w:rPr>
-          <w:rStyle w:val="Strong"/>
-        </w:rPr>
-        <w:t>in :</w:t>
-      </w:r>
-      <w:proofErr w:type="gramEnd"/>
-    </w:p>
-    <w:p>
-      <w:pPr>
-        <w:pStyle w:val="NoSpacing"/>
-      </w:pPr>
-    </w:p>
-    <w:p>
-      <w:pPr>
-        <w:pStyle w:val="NoSpacing"/>
-      </w:pPr>
-    </w:p>
-    <w:p>
-      <w:pPr>
-        <w:pStyle w:val="NoSpacing"/>
-        <w:rPr>
-          <w:rStyle w:val="Heading3Char1"/>
-        </w:rPr>
-      </w:pPr>
-      <w:r>
-        <w:rPr>
           <w:noProof/>
         </w:rPr>
-        <w:lastRenderedPageBreak/>
+        <mc:AlternateContent>
+          <mc:Choice Requires="wps">
+            <w:drawing>
+              <wp:anchor distT="0" distB="0" distL="114300" distR="114300" simplePos="0" relativeHeight="251667456" behindDoc="1" locked="0" layoutInCell="1" allowOverlap="1" wp14:anchorId="70445943" wp14:editId="2B97F29E">
+                <wp:simplePos x="0" y="0"/>
+                <wp:positionH relativeFrom="column">
+                  <wp:posOffset>3002280</wp:posOffset>
+                </wp:positionH>
+                <wp:positionV relativeFrom="paragraph">
+                  <wp:posOffset>2860040</wp:posOffset>
+                </wp:positionV>
+                <wp:extent cx="2729230" cy="635"/>
+                <wp:effectExtent l="0" t="0" r="0" b="0"/>
+                <wp:wrapTight wrapText="bothSides">
+                  <wp:wrapPolygon edited="0">
+                    <wp:start x="0" y="0"/>
+                    <wp:lineTo x="0" y="21600"/>
+                    <wp:lineTo x="21600" y="21600"/>
+                    <wp:lineTo x="21600" y="0"/>
+                  </wp:wrapPolygon>
+                </wp:wrapTight>
+                <wp:docPr id="1988494108" name="Text Box 1">
+                  <a:extLst xmlns:a="http://schemas.openxmlformats.org/drawingml/2006/main">
+                    <a:ext uri="{FF2B5EF4-FFF2-40B4-BE49-F238E27FC236}">
+                      <a16:creationId xmlns:a16="http://schemas.microsoft.com/office/drawing/2014/main" id="{58EFD6CC-59EE-4655-8C89-2A02C4D33292}"/>
+                    </a:ext>
+                  </a:extLst>
+                </wp:docPr>
+                <wp:cNvGraphicFramePr/>
+                <a:graphic xmlns:a="http://schemas.openxmlformats.org/drawingml/2006/main">
+                  <a:graphicData uri="http://schemas.microsoft.com/office/word/2010/wordprocessingShape">
+                    <wps:wsp>
+                      <wps:cNvSpPr txBox="1"/>
+                      <wps:spPr>
+                        <a:xfrm>
+                          <a:off x="0" y="0"/>
+                          <a:ext cx="2729230" cy="635"/>
+                        </a:xfrm>
+                        <a:prstGeom prst="rect">
+                          <a:avLst/>
+                        </a:prstGeom>
+                        <a:solidFill>
+                          <a:prstClr val="white"/>
+                        </a:solidFill>
+                        <a:ln>
+                          <a:noFill/>
+                        </a:ln>
+                      </wps:spPr>
+                      <wps:txbx>
+                        <w:txbxContent>
+                          <w:p>
+                            <w:pPr>
+                              <w:pStyle w:val="Caption"/>
+                              <w:rPr>
+                                <w:noProof/>
+                              </w:rPr>
+                            </w:pPr>
+                            <w:r>
+                              <w:t xml:space="preserve">Figure </w:t>
+                            </w:r>
+                            <w:fldSimple w:instr=" SEQ Figure \* ARABIC ">
+                              <w:r>
+                                <w:rPr>
+                                  <w:noProof/>
+                                </w:rPr>
+                                <w:t>3</w:t>
+                              </w:r>
+                            </w:fldSimple>
+                            <w:r>
+                              <w:t xml:space="preserve"> - </w:t>
+                            </w:r>
+                            <w:r>
+                              <w:t>Screenshot of Event ID 4624, showing a successful user logon event</w:t>
+                            </w:r>
+                          </w:p>
+                        </w:txbxContent>
+                      </wps:txbx>
+                      <wps:bodyPr rot="0" spcFirstLastPara="0" vertOverflow="overflow" horzOverflow="overflow" vert="horz" wrap="square" lIns="0" tIns="0" rIns="0" bIns="0" numCol="1" spcCol="0" rtlCol="0" fromWordArt="0" anchor="t" anchorCtr="0" forceAA="0" compatLnSpc="1">
+                        <a:prstTxWarp prst="textNoShape">
+                          <a:avLst/>
+                        </a:prstTxWarp>
+                        <a:spAutoFit/>
+                      </wps:bodyPr>
+                    </wps:wsp>
+                  </a:graphicData>
+                </a:graphic>
+              </wp:anchor>
+            </w:drawing>
+          </mc:Choice>
+          <mc:Fallback>
+            <w:pict>
+              <v:shape w14:anchorId="70445943" id="_x0000_s1028" type="#_x0000_t202" style="position:absolute;margin-left:236.4pt;margin-top:225.2pt;width:214.9pt;height:.05pt;z-index:-251649024;visibility:visible;mso-wrap-style:square;mso-wrap-distance-left:9pt;mso-wrap-distance-top:0;mso-wrap-distance-right:9pt;mso-wrap-distance-bottom:0;mso-position-horizontal:absolute;mso-position-horizontal-relative:text;mso-position-vertical:absolute;mso-position-vertical-relative:text;v-text-anchor:top" o:gfxdata="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" stroked="f">
+                <v:textbox style="mso-fit-shape-to-text:t" inset="0,0,0,0">
+                  <w:txbxContent>
+                    <w:p>
+                      <w:pPr>
+                        <w:pStyle w:val="Caption"/>
+                        <w:rPr>
+                          <w:noProof/>
+                        </w:rPr>
+                      </w:pPr>
+                      <w:r>
+                        <w:t xml:space="preserve">Figure </w:t>
+                      </w:r>
+                      <w:fldSimple w:instr=" SEQ Figure \* ARABIC ">
+                        <w:r>
+                          <w:rPr>
+                            <w:noProof/>
+                          </w:rPr>
+                          <w:t>3</w:t>
+                        </w:r>
+                      </w:fldSimple>
+                      <w:r>
+                        <w:t xml:space="preserve"> - </w:t>
+                      </w:r>
+                      <w:r>
+                        <w:t>Screenshot of Event ID 4624, showing a successful user logon event</w:t>
+                      </w:r>
+                    </w:p>
+                  </w:txbxContent>
+                </v:textbox>
+                <w10:wrap type="tight"/>
+              </v:shape>
+            </w:pict>
+          </mc:Fallback>
+        </mc:AlternateContent>
+      </w:r>
+      <w:r>
+        <w:rPr>
+          <w:noProof/>
+        </w:rPr>
         <w:drawing>
-          <wp:inline distT="0" distB="0" distL="0" distR="0" wp14:anchorId="2A3FA2E2" wp14:editId="548E196C">
-            <wp:extent cx="3350335" cy="3425764"/>
+          <wp:anchor distT="0" distB="0" distL="114300" distR="114300" simplePos="0" relativeHeight="251665408" behindDoc="1" locked="0" layoutInCell="1" allowOverlap="1" wp14:anchorId="2A3FA2E2" wp14:editId="120D70B2">
+            <wp:simplePos x="0" y="0"/>
+            <wp:positionH relativeFrom="margin">
+              <wp:posOffset>3002280</wp:posOffset>
+            </wp:positionH>
+            <wp:positionV relativeFrom="paragraph">
+              <wp:posOffset>12065</wp:posOffset>
+            </wp:positionV>
+            <wp:extent cx="2729376" cy="2790825"/>
             <wp:effectExtent l="0" t="0" r="0" b="0"/>
-            <wp:docPr id="770915351" name="drawing">
+            <wp:wrapTight wrapText="bothSides">
+              <wp:wrapPolygon edited="0">
+                <wp:start x="0" y="0"/>
+                <wp:lineTo x="0" y="21379"/>
+                <wp:lineTo x="21409" y="21379"/>
+                <wp:lineTo x="21409" y="0"/>
+                <wp:lineTo x="0" y="0"/>
+              </wp:wrapPolygon>
+            </wp:wrapTight>
+            <wp:docPr id="2023176549" name="">
               <a:extLst xmlns:a="http://schemas.openxmlformats.org/drawingml/2006/main">
                 <a:ext uri="{FF2B5EF4-FFF2-40B4-BE49-F238E27FC236}">
-                  <a16:creationId xmlns:a16="http://schemas.microsoft.com/office/drawing/2014/main" id="{7E3D0445-4353-4FA0-9B84-2D747A05759B}"/>
+                  <a16:creationId xmlns:a16="http://schemas.microsoft.com/office/drawing/2014/main" id="{A9E4D61E-B5F9-4C3C-A6C4-804BBCDE6397}"/>
                 </a:ext>
               </a:extLst>
             </wp:docPr>
@@ -2805,14 +3177,14 @@
               <a:graphicData uri="http://schemas.openxmlformats.org/drawingml/2006/picture">
                 <pic:pic xmlns:pic="http://schemas.openxmlformats.org/drawingml/2006/picture">
                   <pic:nvPicPr>
-                    <pic:cNvPr id="770915351" name=""/>
+                    <pic:cNvPr id="2023176549" name=""/>
                     <pic:cNvPicPr/>
                   </pic:nvPicPr>
                   <pic:blipFill>
-                    <a:blip r:embed="rId9">
+                    <a:blip r:embed="rId13">
                       <a:extLst>
                         <a:ext uri="{28A0092B-C50C-407E-A947-70E740481C1C}">
-                          <a14:useLocalDpi xmlns:a14="http://schemas.microsoft.com/office/drawing/2010/main"/>
+                          <a14:useLocalDpi xmlns:a14="http://schemas.microsoft.com/office/drawing/2010/main" val="0"/>
                         </a:ext>
                       </a:extLst>
                     </a:blip>
@@ -2823,7 +3195,7 @@
                   <pic:spPr>
                     <a:xfrm>
                       <a:off x="0" y="0"/>
-                      <a:ext cx="3350335" cy="3425764"/>
+                      <a:ext cx="2729376" cy="2790825"/>
                     </a:xfrm>
                     <a:prstGeom prst="rect">
                       <a:avLst/>
@@ -2832,12 +3204,55 @@
                 </pic:pic>
               </a:graphicData>
             </a:graphic>
-          </wp:inline>
+          </wp:anchor>
         </w:drawing>
       </w:r>
       <w:r>
-        <w:br/>
-      </w:r>
+        <w:rPr>
+          <w:rStyle w:val="Strong"/>
+        </w:rPr>
+        <w:t xml:space="preserve">An Account </w:t>
+      </w:r>
+      <w:r>
+        <w:rPr>
+          <w:rStyle w:val="Strong"/>
+        </w:rPr>
+        <w:t>h</w:t>
+      </w:r>
+      <w:r>
+        <w:rPr>
+          <w:rStyle w:val="Strong"/>
+        </w:rPr>
+        <w:t xml:space="preserve">as </w:t>
+      </w:r>
+      <w:r>
+        <w:rPr>
+          <w:rStyle w:val="Strong"/>
+        </w:rPr>
+        <w:t>s</w:t>
+      </w:r>
+      <w:r>
+        <w:rPr>
+          <w:rStyle w:val="Strong"/>
+        </w:rPr>
+        <w:t xml:space="preserve">uccessfully Logged </w:t>
+      </w:r>
+      <w:proofErr w:type="gramStart"/>
+      <w:r>
+        <w:rPr>
+          <w:rStyle w:val="Strong"/>
+        </w:rPr>
+        <w:t>in :</w:t>
+      </w:r>
+      <w:proofErr w:type="gramEnd"/>
+    </w:p>
+    <w:p>
+      <w:pPr>
+        <w:pStyle w:val="NoSpacing"/>
+        <w:rPr>
+          <w:rStyle w:val="Heading3Char1"/>
+        </w:rPr>
+      </w:pPr>
       <w:r>
         <w:br/>
       </w:r>
@@ -2976,7 +3391,11 @@
         <w:t>Information</w:t>
       </w:r>
       <w:r>
-        <w:t xml:space="preserve"> Event Levels were selected to have all the logs pertaining to failed logon attempts regardless of the criticality level.</w:t>
+        <w:t xml:space="preserve"> </w:t>
+      </w:r>
+      <w:r>
+        <w:lastRenderedPageBreak/>
+        <w:t>Event Levels were selected to have all the logs pertaining to failed logon attempts regardless of the criticality level.</w:t>
       </w:r>
     </w:p>
     <w:p>
@@ -2996,32 +3415,163 @@
     <w:p>
       <w:r>
         <w:rPr>
-          <w:rStyle w:val="Strong"/>
-        </w:rPr>
-        <w:t>A User has been added to an Administrator group</w:t>
-      </w:r>
-    </w:p>
-    <w:p>
-      <w:pPr>
-        <w:pStyle w:val="Heading3"/>
-        <w:rPr>
-          <w:b/>
-          <w:bCs/>
-        </w:rPr>
-      </w:pPr>
-      <w:r>
-        <w:rPr>
           <w:noProof/>
         </w:rPr>
-        <w:lastRenderedPageBreak/>
+        <mc:AlternateContent>
+          <mc:Choice Requires="wps">
+            <w:drawing>
+              <wp:anchor distT="0" distB="0" distL="114300" distR="114300" simplePos="0" relativeHeight="251670528" behindDoc="1" locked="0" layoutInCell="1" allowOverlap="1" wp14:anchorId="31CDA1D4" wp14:editId="60FD8686">
+                <wp:simplePos x="0" y="0"/>
+                <wp:positionH relativeFrom="column">
+                  <wp:posOffset>2827655</wp:posOffset>
+                </wp:positionH>
+                <wp:positionV relativeFrom="paragraph">
+                  <wp:posOffset>3021330</wp:posOffset>
+                </wp:positionV>
+                <wp:extent cx="2903855" cy="635"/>
+                <wp:effectExtent l="0" t="0" r="0" b="0"/>
+                <wp:wrapTight wrapText="bothSides">
+                  <wp:wrapPolygon edited="0">
+                    <wp:start x="0" y="0"/>
+                    <wp:lineTo x="0" y="21600"/>
+                    <wp:lineTo x="21600" y="21600"/>
+                    <wp:lineTo x="21600" y="0"/>
+                  </wp:wrapPolygon>
+                </wp:wrapTight>
+                <wp:docPr id="638466486" name="Text Box 1">
+                  <a:extLst xmlns:a="http://schemas.openxmlformats.org/drawingml/2006/main">
+                    <a:ext uri="{FF2B5EF4-FFF2-40B4-BE49-F238E27FC236}">
+                      <a16:creationId xmlns:a16="http://schemas.microsoft.com/office/drawing/2014/main" id="{74C880E1-C519-4A1D-BCAF-39583CAB7673}"/>
+                    </a:ext>
+                  </a:extLst>
+                </wp:docPr>
+                <wp:cNvGraphicFramePr/>
+                <a:graphic xmlns:a="http://schemas.openxmlformats.org/drawingml/2006/main">
+                  <a:graphicData uri="http://schemas.microsoft.com/office/word/2010/wordprocessingShape">
+                    <wps:wsp>
+                      <wps:cNvSpPr txBox="1"/>
+                      <wps:spPr>
+                        <a:xfrm>
+                          <a:off x="0" y="0"/>
+                          <a:ext cx="2903855" cy="635"/>
+                        </a:xfrm>
+                        <a:prstGeom prst="rect">
+                          <a:avLst/>
+                        </a:prstGeom>
+                        <a:solidFill>
+                          <a:prstClr val="white"/>
+                        </a:solidFill>
+                        <a:ln>
+                          <a:noFill/>
+                        </a:ln>
+                      </wps:spPr>
+                      <wps:txbx>
+                        <w:txbxContent>
+                          <w:p>
+                            <w:pPr>
+                              <w:pStyle w:val="Caption"/>
+                              <w:rPr>
+                                <w:noProof/>
+                              </w:rPr>
+                            </w:pPr>
+                            <w:r>
+                              <w:t xml:space="preserve">Figure </w:t>
+                            </w:r>
+                            <w:fldSimple w:instr=" SEQ Figure \* ARABIC ">
+                              <w:r>
+                                <w:rPr>
+                                  <w:noProof/>
+                                </w:rPr>
+                                <w:t>4</w:t>
+                              </w:r>
+                            </w:fldSimple>
+                            <w:r>
+                              <w:t xml:space="preserve"> - </w:t>
+                            </w:r>
+                            <w:r>
+                              <w:t>Screenshot showing a user being added to a security-enabled group, indicating privilege escalation</w:t>
+                            </w:r>
+                          </w:p>
+                        </w:txbxContent>
+                      </wps:txbx>
+                      <wps:bodyPr rot="0" spcFirstLastPara="0" vertOverflow="overflow" horzOverflow="overflow" vert="horz" wrap="square" lIns="0" tIns="0" rIns="0" bIns="0" numCol="1" spcCol="0" rtlCol="0" fromWordArt="0" anchor="t" anchorCtr="0" forceAA="0" compatLnSpc="1">
+                        <a:prstTxWarp prst="textNoShape">
+                          <a:avLst/>
+                        </a:prstTxWarp>
+                        <a:spAutoFit/>
+                      </wps:bodyPr>
+                    </wps:wsp>
+                  </a:graphicData>
+                </a:graphic>
+              </wp:anchor>
+            </w:drawing>
+          </mc:Choice>
+          <mc:Fallback>
+            <w:pict>
+              <v:shape w14:anchorId="31CDA1D4" id="_x0000_s1029" type="#_x0000_t202" style="position:absolute;margin-left:222.65pt;margin-top:237.9pt;width:228.65pt;height:.05pt;z-index:-251645952;visibility:visible;mso-wrap-style:square;mso-wrap-distance-left:9pt;mso-wrap-distance-top:0;mso-wrap-distance-right:9pt;mso-wrap-distance-bottom:0;mso-position-horizontal:absolute;mso-position-horizontal-relative:text;mso-position-vertical:absolute;mso-position-vertical-relative:text;v-text-anchor:top" o:gfxdata="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" stroked="f">
+                <v:textbox style="mso-fit-shape-to-text:t" inset="0,0,0,0">
+                  <w:txbxContent>
+                    <w:p>
+                      <w:pPr>
+                        <w:pStyle w:val="Caption"/>
+                        <w:rPr>
+                          <w:noProof/>
+                        </w:rPr>
+                      </w:pPr>
+                      <w:r>
+                        <w:t xml:space="preserve">Figure </w:t>
+                      </w:r>
+                      <w:fldSimple w:instr=" SEQ Figure \* ARABIC ">
+                        <w:r>
+                          <w:rPr>
+                            <w:noProof/>
+                          </w:rPr>
+                          <w:t>4</w:t>
+                        </w:r>
+                      </w:fldSimple>
+                      <w:r>
+                        <w:t xml:space="preserve"> - </w:t>
+                      </w:r>
+                      <w:r>
+                        <w:t>Screenshot showing a user being added to a security-enabled group, indicating privilege escalation</w:t>
+                      </w:r>
+                    </w:p>
+                  </w:txbxContent>
+                </v:textbox>
+                <w10:wrap type="tight"/>
+              </v:shape>
+            </w:pict>
+          </mc:Fallback>
+        </mc:AlternateContent>
+      </w:r>
+      <w:r>
+        <w:rPr>
+          <w:noProof/>
+        </w:rPr>
         <w:drawing>
-          <wp:inline distT="0" distB="0" distL="0" distR="0" wp14:anchorId="47E92821" wp14:editId="731B47E6">
-            <wp:extent cx="3572373" cy="3631803"/>
+          <wp:anchor distT="0" distB="0" distL="114300" distR="114300" simplePos="0" relativeHeight="251668480" behindDoc="1" locked="0" layoutInCell="1" allowOverlap="1" wp14:anchorId="47E92821" wp14:editId="63F84D6E">
+            <wp:simplePos x="0" y="0"/>
+            <wp:positionH relativeFrom="margin">
+              <wp:posOffset>2827655</wp:posOffset>
+            </wp:positionH>
+            <wp:positionV relativeFrom="paragraph">
+              <wp:posOffset>11430</wp:posOffset>
+            </wp:positionV>
+            <wp:extent cx="2903855" cy="2952750"/>
             <wp:effectExtent l="0" t="0" r="0" b="0"/>
-            <wp:docPr id="192981035" name="drawing">
+            <wp:wrapTight wrapText="bothSides">
+              <wp:wrapPolygon edited="0">
+                <wp:start x="0" y="0"/>
+                <wp:lineTo x="0" y="21461"/>
+                <wp:lineTo x="21397" y="21461"/>
+                <wp:lineTo x="21397" y="0"/>
+                <wp:lineTo x="0" y="0"/>
+              </wp:wrapPolygon>
+            </wp:wrapTight>
+            <wp:docPr id="1816393534" name="">
               <a:extLst xmlns:a="http://schemas.openxmlformats.org/drawingml/2006/main">
                 <a:ext uri="{FF2B5EF4-FFF2-40B4-BE49-F238E27FC236}">
-                  <a16:creationId xmlns:a16="http://schemas.microsoft.com/office/drawing/2014/main" id="{8C6C7EC8-AFC4-40ED-9E49-02FF068AC662}"/>
+                  <a16:creationId xmlns:a16="http://schemas.microsoft.com/office/drawing/2014/main" id="{8A2D7F6C-3B69-4359-A630-FE880742065A}"/>
                 </a:ext>
               </a:extLst>
             </wp:docPr>
@@ -3032,14 +3582,14 @@
               <a:graphicData uri="http://schemas.openxmlformats.org/drawingml/2006/picture">
                 <pic:pic xmlns:pic="http://schemas.openxmlformats.org/drawingml/2006/picture">
                   <pic:nvPicPr>
-                    <pic:cNvPr id="192981035" name=""/>
+                    <pic:cNvPr id="1816393534" name=""/>
                     <pic:cNvPicPr/>
                   </pic:nvPicPr>
                   <pic:blipFill>
-                    <a:blip r:embed="rId10">
+                    <a:blip r:embed="rId14">
                       <a:extLst>
                         <a:ext uri="{28A0092B-C50C-407E-A947-70E740481C1C}">
-                          <a14:useLocalDpi xmlns:a14="http://schemas.microsoft.com/office/drawing/2010/main"/>
+                          <a14:useLocalDpi xmlns:a14="http://schemas.microsoft.com/office/drawing/2010/main" val="0"/>
                         </a:ext>
                       </a:extLst>
                     </a:blip>
@@ -3050,7 +3600,7 @@
                   <pic:spPr>
                     <a:xfrm>
                       <a:off x="0" y="0"/>
-                      <a:ext cx="3572373" cy="3631803"/>
+                      <a:ext cx="2903855" cy="2952750"/>
                     </a:xfrm>
                     <a:prstGeom prst="rect">
                       <a:avLst/>
@@ -3059,25 +3609,32 @@
                 </pic:pic>
               </a:graphicData>
             </a:graphic>
-          </wp:inline>
+            <wp14:sizeRelH relativeFrom="margin">
+              <wp14:pctWidth>0</wp14:pctWidth>
+            </wp14:sizeRelH>
+            <wp14:sizeRelV relativeFrom="margin">
+              <wp14:pctHeight>0</wp14:pctHeight>
+            </wp14:sizeRelV>
+          </wp:anchor>
         </w:drawing>
       </w:r>
       <w:r>
         <w:rPr>
           <w:rStyle w:val="Strong"/>
         </w:rPr>
-        <w:t xml:space="preserve"> </w:t>
-      </w:r>
-    </w:p>
-    <w:p>
-      <w:pPr>
+        <w:t>A User has been added to an Administrator group</w:t>
+      </w:r>
+    </w:p>
+    <w:p>
+      <w:pPr>
+        <w:pStyle w:val="Heading3"/>
         <w:rPr>
           <w:rStyle w:val="Heading3Char1"/>
-        </w:rPr>
-      </w:pPr>
-      <w:r>
-        <w:br/>
-      </w:r>
+          <w:b/>
+          <w:bCs/>
+          <w:color w:val="0A2F40"/>
+        </w:rPr>
+      </w:pPr>
       <w:r>
         <w:rPr>
           <w:rFonts w:eastAsia="Aptos Display"/>
@@ -3108,6 +3665,13 @@
       </w:r>
     </w:p>
     <w:p>
+      <w:pPr>
+        <w:rPr>
+          <w:rStyle w:val="Heading3Char1"/>
+        </w:rPr>
+      </w:pPr>
+    </w:p>
+    <w:p>
       <w:proofErr w:type="gramStart"/>
       <w:r>
         <w:rPr>
@@ -3298,7 +3862,7 @@
         </w:rPr>
         <w:t xml:space="preserve">. (n.d.). Retrieved November 6, 2025, from </w:t>
       </w:r>
-      <w:hyperlink r:id="rId11">
+      <w:hyperlink r:id="rId15">
         <w:r>
           <w:rPr>
             <w:rStyle w:val="Hyperlink"/>
@@ -3331,7 +3895,7 @@
         </w:rPr>
         <w:t xml:space="preserve">. (n.d.). Retrieved November 6, 2025, from </w:t>
       </w:r>
-      <w:hyperlink r:id="rId12">
+      <w:hyperlink r:id="rId16">
         <w:r>
           <w:rPr>
             <w:rStyle w:val="Hyperlink"/>
@@ -3348,40 +3912,180 @@
           <w:rStyle w:val="Strong"/>
         </w:rPr>
       </w:pPr>
-      <w:r>
+    </w:p>
+    <w:p>
+      <w:pPr>
         <w:rPr>
           <w:rStyle w:val="Strong"/>
         </w:rPr>
+      </w:pPr>
+    </w:p>
+    <w:p>
+      <w:pPr>
+        <w:rPr>
+          <w:rStyle w:val="Strong"/>
+        </w:rPr>
+      </w:pPr>
+      <w:r>
+        <w:rPr>
+          <w:noProof/>
+        </w:rPr>
         <w:lastRenderedPageBreak/>
-        <w:t>A New Sche</w:t>
-      </w:r>
-      <w:r>
-        <w:rPr>
-          <w:rStyle w:val="Strong"/>
-        </w:rPr>
-        <w:t>duled Task has been created</w:t>
-      </w:r>
-    </w:p>
-    <w:p>
-      <w:pPr>
-        <w:pStyle w:val="Heading3"/>
-        <w:rPr>
-          <w:b/>
-          <w:bCs/>
-        </w:rPr>
-      </w:pPr>
+        <mc:AlternateContent>
+          <mc:Choice Requires="wps">
+            <w:drawing>
+              <wp:anchor distT="0" distB="0" distL="114300" distR="114300" simplePos="0" relativeHeight="251673600" behindDoc="1" locked="0" layoutInCell="1" allowOverlap="1" wp14:anchorId="2D7A6775" wp14:editId="73363D78">
+                <wp:simplePos x="0" y="0"/>
+                <wp:positionH relativeFrom="column">
+                  <wp:posOffset>2950210</wp:posOffset>
+                </wp:positionH>
+                <wp:positionV relativeFrom="paragraph">
+                  <wp:posOffset>2837815</wp:posOffset>
+                </wp:positionV>
+                <wp:extent cx="2776220" cy="635"/>
+                <wp:effectExtent l="0" t="0" r="0" b="0"/>
+                <wp:wrapTight wrapText="bothSides">
+                  <wp:wrapPolygon edited="0">
+                    <wp:start x="0" y="0"/>
+                    <wp:lineTo x="0" y="21600"/>
+                    <wp:lineTo x="21600" y="21600"/>
+                    <wp:lineTo x="21600" y="0"/>
+                  </wp:wrapPolygon>
+                </wp:wrapTight>
+                <wp:docPr id="777004028" name="Text Box 1">
+                  <a:extLst xmlns:a="http://schemas.openxmlformats.org/drawingml/2006/main">
+                    <a:ext uri="{FF2B5EF4-FFF2-40B4-BE49-F238E27FC236}">
+                      <a16:creationId xmlns:a16="http://schemas.microsoft.com/office/drawing/2014/main" id="{CC1D764E-ABD5-4953-9B3D-A84AAEB66AF9}"/>
+                    </a:ext>
+                  </a:extLst>
+                </wp:docPr>
+                <wp:cNvGraphicFramePr/>
+                <a:graphic xmlns:a="http://schemas.openxmlformats.org/drawingml/2006/main">
+                  <a:graphicData uri="http://schemas.microsoft.com/office/word/2010/wordprocessingShape">
+                    <wps:wsp>
+                      <wps:cNvSpPr txBox="1"/>
+                      <wps:spPr>
+                        <a:xfrm>
+                          <a:off x="0" y="0"/>
+                          <a:ext cx="2776220" cy="635"/>
+                        </a:xfrm>
+                        <a:prstGeom prst="rect">
+                          <a:avLst/>
+                        </a:prstGeom>
+                        <a:solidFill>
+                          <a:prstClr val="white"/>
+                        </a:solidFill>
+                        <a:ln>
+                          <a:noFill/>
+                        </a:ln>
+                      </wps:spPr>
+                      <wps:txbx>
+                        <w:txbxContent>
+                          <w:p>
+                            <w:pPr>
+                              <w:pStyle w:val="Caption"/>
+                              <w:rPr>
+                                <w:noProof/>
+                              </w:rPr>
+                            </w:pPr>
+                            <w:r>
+                              <w:t xml:space="preserve">Figure </w:t>
+                            </w:r>
+                            <w:fldSimple w:instr=" SEQ Figure \* ARABIC ">
+                              <w:r>
+                                <w:rPr>
+                                  <w:noProof/>
+                                </w:rPr>
+                                <w:t>5</w:t>
+                              </w:r>
+                            </w:fldSimple>
+                            <w:r>
+                              <w:t xml:space="preserve"> - </w:t>
+                            </w:r>
+                            <w:r>
+                              <w:t>Screenshot of Event ID 4698, showing the creation of a new scheduled task by the user</w:t>
+                            </w:r>
+                          </w:p>
+                        </w:txbxContent>
+                      </wps:txbx>
+                      <wps:bodyPr rot="0" spcFirstLastPara="0" vertOverflow="overflow" horzOverflow="overflow" vert="horz" wrap="square" lIns="0" tIns="0" rIns="0" bIns="0" numCol="1" spcCol="0" rtlCol="0" fromWordArt="0" anchor="t" anchorCtr="0" forceAA="0" compatLnSpc="1">
+                        <a:prstTxWarp prst="textNoShape">
+                          <a:avLst/>
+                        </a:prstTxWarp>
+                        <a:spAutoFit/>
+                      </wps:bodyPr>
+                    </wps:wsp>
+                  </a:graphicData>
+                </a:graphic>
+              </wp:anchor>
+            </w:drawing>
+          </mc:Choice>
+          <mc:Fallback>
+            <w:pict>
+              <v:shape w14:anchorId="2D7A6775" id="_x0000_s1030" type="#_x0000_t202" style="position:absolute;margin-left:232.3pt;margin-top:223.45pt;width:218.6pt;height:.05pt;z-index:-251642880;visibility:visible;mso-wrap-style:square;mso-wrap-distance-left:9pt;mso-wrap-distance-top:0;mso-wrap-distance-right:9pt;mso-wrap-distance-bottom:0;mso-position-horizontal:absolute;mso-position-horizontal-relative:text;mso-position-vertical:absolute;mso-position-vertical-relative:text;v-text-anchor:top" o:gfxdata="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" stroked="f">
+                <v:textbox style="mso-fit-shape-to-text:t" inset="0,0,0,0">
+                  <w:txbxContent>
+                    <w:p>
+                      <w:pPr>
+                        <w:pStyle w:val="Caption"/>
+                        <w:rPr>
+                          <w:noProof/>
+                        </w:rPr>
+                      </w:pPr>
+                      <w:r>
+                        <w:t xml:space="preserve">Figure </w:t>
+                      </w:r>
+                      <w:fldSimple w:instr=" SEQ Figure \* ARABIC ">
+                        <w:r>
+                          <w:rPr>
+                            <w:noProof/>
+                          </w:rPr>
+                          <w:t>5</w:t>
+                        </w:r>
+                      </w:fldSimple>
+                      <w:r>
+                        <w:t xml:space="preserve"> - </w:t>
+                      </w:r>
+                      <w:r>
+                        <w:t>Screenshot of Event ID 4698, showing the creation of a new scheduled task by the user</w:t>
+                      </w:r>
+                    </w:p>
+                  </w:txbxContent>
+                </v:textbox>
+                <w10:wrap type="tight"/>
+              </v:shape>
+            </w:pict>
+          </mc:Fallback>
+        </mc:AlternateContent>
+      </w:r>
       <w:r>
         <w:rPr>
           <w:noProof/>
         </w:rPr>
         <w:drawing>
-          <wp:inline distT="0" distB="0" distL="0" distR="0" wp14:anchorId="32CE9292" wp14:editId="1CAB30DA">
-            <wp:extent cx="3648584" cy="3641877"/>
-            <wp:effectExtent l="0" t="0" r="0" b="0"/>
-            <wp:docPr id="1591228048" name="drawing">
+          <wp:anchor distT="0" distB="0" distL="114300" distR="114300" simplePos="0" relativeHeight="251654656" behindDoc="1" locked="0" layoutInCell="1" allowOverlap="1" wp14:anchorId="32CE9292" wp14:editId="459953BE">
+            <wp:simplePos x="0" y="0"/>
+            <wp:positionH relativeFrom="margin">
+              <wp:align>right</wp:align>
+            </wp:positionH>
+            <wp:positionV relativeFrom="paragraph">
+              <wp:posOffset>9525</wp:posOffset>
+            </wp:positionV>
+            <wp:extent cx="2776220" cy="2771140"/>
+            <wp:effectExtent l="0" t="0" r="5080" b="0"/>
+            <wp:wrapTight wrapText="bothSides">
+              <wp:wrapPolygon edited="0">
+                <wp:start x="0" y="0"/>
+                <wp:lineTo x="0" y="21382"/>
+                <wp:lineTo x="21491" y="21382"/>
+                <wp:lineTo x="21491" y="0"/>
+                <wp:lineTo x="0" y="0"/>
+              </wp:wrapPolygon>
+            </wp:wrapTight>
+            <wp:docPr id="1005806537" name="Picture 1005806537">
               <a:extLst xmlns:a="http://schemas.openxmlformats.org/drawingml/2006/main">
                 <a:ext uri="{FF2B5EF4-FFF2-40B4-BE49-F238E27FC236}">
-                  <a16:creationId xmlns:a16="http://schemas.microsoft.com/office/drawing/2014/main" id="{1013718D-5545-45CC-9CB2-1D985D157C67}"/>
+                  <a16:creationId xmlns:a16="http://schemas.microsoft.com/office/drawing/2014/main" id="{DCCAF3A8-25C7-4E2A-AF5F-B8EE5ACFC7EE}"/>
                 </a:ext>
               </a:extLst>
             </wp:docPr>
@@ -3392,14 +4096,14 @@
               <a:graphicData uri="http://schemas.openxmlformats.org/drawingml/2006/picture">
                 <pic:pic xmlns:pic="http://schemas.openxmlformats.org/drawingml/2006/picture">
                   <pic:nvPicPr>
-                    <pic:cNvPr id="1591228048" name=""/>
+                    <pic:cNvPr id="1005806537" name=""/>
                     <pic:cNvPicPr/>
                   </pic:nvPicPr>
                   <pic:blipFill>
-                    <a:blip r:embed="rId13">
+                    <a:blip r:embed="rId17">
                       <a:extLst>
                         <a:ext uri="{28A0092B-C50C-407E-A947-70E740481C1C}">
-                          <a14:useLocalDpi xmlns:a14="http://schemas.microsoft.com/office/drawing/2010/main"/>
+                          <a14:useLocalDpi xmlns:a14="http://schemas.microsoft.com/office/drawing/2010/main" val="0"/>
                         </a:ext>
                       </a:extLst>
                     </a:blip>
@@ -3410,7 +4114,7 @@
                   <pic:spPr>
                     <a:xfrm>
                       <a:off x="0" y="0"/>
-                      <a:ext cx="3648584" cy="3641877"/>
+                      <a:ext cx="2776220" cy="2771140"/>
                     </a:xfrm>
                     <a:prstGeom prst="rect">
                       <a:avLst/>
@@ -3419,22 +4123,44 @@
                 </pic:pic>
               </a:graphicData>
             </a:graphic>
-          </wp:inline>
+            <wp14:sizeRelH relativeFrom="margin">
+              <wp14:pctWidth>0</wp14:pctWidth>
+            </wp14:sizeRelH>
+            <wp14:sizeRelV relativeFrom="margin">
+              <wp14:pctHeight>0</wp14:pctHeight>
+            </wp14:sizeRelV>
+          </wp:anchor>
         </w:drawing>
       </w:r>
       <w:r>
         <w:rPr>
           <w:rStyle w:val="Strong"/>
         </w:rPr>
+        <w:t>A New Sche</w:t>
+      </w:r>
+      <w:r>
+        <w:rPr>
+          <w:rStyle w:val="Strong"/>
+        </w:rPr>
+        <w:t>duled Task has been created</w:t>
+      </w:r>
+    </w:p>
+    <w:p>
+      <w:pPr>
+        <w:pStyle w:val="Heading3"/>
+        <w:rPr>
+          <w:rStyle w:val="Heading3Char1"/>
+          <w:b/>
+          <w:bCs/>
+          <w:color w:val="0A2F40"/>
+        </w:rPr>
+      </w:pPr>
+      <w:r>
+        <w:rPr>
+          <w:rStyle w:val="Strong"/>
+        </w:rPr>
         <w:t xml:space="preserve"> </w:t>
       </w:r>
-    </w:p>
-    <w:p>
-      <w:pPr>
-        <w:rPr>
-          <w:rStyle w:val="Heading3Char1"/>
-        </w:rPr>
-      </w:pPr>
       <w:r>
         <w:br/>
       </w:r>
@@ -3632,7 +4358,7 @@
         </w:rPr>
         <w:t xml:space="preserve">. (n.d.). Retrieved November 6, 2025, from </w:t>
       </w:r>
-      <w:hyperlink r:id="rId14">
+      <w:hyperlink r:id="rId18">
         <w:r>
           <w:rPr>
             <w:rStyle w:val="Hyperlink"/>
@@ -3665,25 +4391,166 @@
         <w:rPr>
           <w:rStyle w:val="Strong"/>
         </w:rPr>
+        <w:lastRenderedPageBreak/>
         <w:t>File written to external storage</w:t>
       </w:r>
-    </w:p>
-    <w:p>
-      <w:pPr>
-        <w:pStyle w:val="Heading3"/>
-        <w:rPr>
-          <w:b/>
-          <w:bCs/>
-        </w:rPr>
-      </w:pPr>
       <w:r>
         <w:rPr>
           <w:noProof/>
         </w:rPr>
+        <mc:AlternateContent>
+          <mc:Choice Requires="wps">
+            <w:drawing>
+              <wp:anchor distT="0" distB="0" distL="114300" distR="114300" simplePos="0" relativeHeight="251680768" behindDoc="1" locked="0" layoutInCell="1" allowOverlap="1" wp14:anchorId="382D238B" wp14:editId="0475BA90">
+                <wp:simplePos x="0" y="0"/>
+                <wp:positionH relativeFrom="column">
+                  <wp:posOffset>2778760</wp:posOffset>
+                </wp:positionH>
+                <wp:positionV relativeFrom="paragraph">
+                  <wp:posOffset>3048000</wp:posOffset>
+                </wp:positionV>
+                <wp:extent cx="2946400" cy="635"/>
+                <wp:effectExtent l="0" t="0" r="0" b="0"/>
+                <wp:wrapTight wrapText="bothSides">
+                  <wp:wrapPolygon edited="0">
+                    <wp:start x="0" y="0"/>
+                    <wp:lineTo x="0" y="21600"/>
+                    <wp:lineTo x="21600" y="21600"/>
+                    <wp:lineTo x="21600" y="0"/>
+                  </wp:wrapPolygon>
+                </wp:wrapTight>
+                <wp:docPr id="110192289" name="Text Box 1">
+                  <a:extLst xmlns:a="http://schemas.openxmlformats.org/drawingml/2006/main">
+                    <a:ext uri="{FF2B5EF4-FFF2-40B4-BE49-F238E27FC236}">
+                      <a16:creationId xmlns:a16="http://schemas.microsoft.com/office/drawing/2014/main" id="{F0F292D8-1712-4EA7-B265-23282FB61BBE}"/>
+                    </a:ext>
+                  </a:extLst>
+                </wp:docPr>
+                <wp:cNvGraphicFramePr/>
+                <a:graphic xmlns:a="http://schemas.openxmlformats.org/drawingml/2006/main">
+                  <a:graphicData uri="http://schemas.microsoft.com/office/word/2010/wordprocessingShape">
+                    <wps:wsp>
+                      <wps:cNvSpPr txBox="1"/>
+                      <wps:spPr>
+                        <a:xfrm>
+                          <a:off x="0" y="0"/>
+                          <a:ext cx="2946400" cy="635"/>
+                        </a:xfrm>
+                        <a:prstGeom prst="rect">
+                          <a:avLst/>
+                        </a:prstGeom>
+                        <a:solidFill>
+                          <a:prstClr val="white"/>
+                        </a:solidFill>
+                        <a:ln>
+                          <a:noFill/>
+                        </a:ln>
+                      </wps:spPr>
+                      <wps:txbx>
+                        <w:txbxContent>
+                          <w:p>
+                            <w:pPr>
+                              <w:pStyle w:val="Caption"/>
+                              <w:rPr>
+                                <w:b/>
+                                <w:bCs/>
+                              </w:rPr>
+                            </w:pPr>
+                            <w:r>
+                              <w:t xml:space="preserve">Figure </w:t>
+                            </w:r>
+                            <w:fldSimple w:instr=" SEQ Figure \* ARABIC ">
+                              <w:r>
+                                <w:rPr>
+                                  <w:noProof/>
+                                </w:rPr>
+                                <w:t>6</w:t>
+                              </w:r>
+                            </w:fldSimple>
+                            <w:r>
+                              <w:t xml:space="preserve"> - </w:t>
+                            </w:r>
+                            <w:r>
+                              <w:t>Screenshot of Event ID 4663, capturing access to a USB device and file write operation</w:t>
+                            </w:r>
+                          </w:p>
+                        </w:txbxContent>
+                      </wps:txbx>
+                      <wps:bodyPr rot="0" spcFirstLastPara="0" vertOverflow="overflow" horzOverflow="overflow" vert="horz" wrap="square" lIns="0" tIns="0" rIns="0" bIns="0" numCol="1" spcCol="0" rtlCol="0" fromWordArt="0" anchor="t" anchorCtr="0" forceAA="0" compatLnSpc="1">
+                        <a:prstTxWarp prst="textNoShape">
+                          <a:avLst/>
+                        </a:prstTxWarp>
+                        <a:spAutoFit/>
+                      </wps:bodyPr>
+                    </wps:wsp>
+                  </a:graphicData>
+                </a:graphic>
+              </wp:anchor>
+            </w:drawing>
+          </mc:Choice>
+          <mc:Fallback>
+            <w:pict>
+              <v:shape w14:anchorId="382D238B" id="_x0000_s1031" type="#_x0000_t202" style="position:absolute;margin-left:218.8pt;margin-top:240pt;width:232pt;height:.05pt;z-index:-251635712;visibility:visible;mso-wrap-style:square;mso-wrap-distance-left:9pt;mso-wrap-distance-top:0;mso-wrap-distance-right:9pt;mso-wrap-distance-bottom:0;mso-position-horizontal:absolute;mso-position-horizontal-relative:text;mso-position-vertical:absolute;mso-position-vertical-relative:text;v-text-anchor:top" o:gfxdata="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" stroked="f">
+                <v:textbox style="mso-fit-shape-to-text:t" inset="0,0,0,0">
+                  <w:txbxContent>
+                    <w:p>
+                      <w:pPr>
+                        <w:pStyle w:val="Caption"/>
+                        <w:rPr>
+                          <w:b/>
+                          <w:bCs/>
+                        </w:rPr>
+                      </w:pPr>
+                      <w:r>
+                        <w:t xml:space="preserve">Figure </w:t>
+                      </w:r>
+                      <w:fldSimple w:instr=" SEQ Figure \* ARABIC ">
+                        <w:r>
+                          <w:rPr>
+                            <w:noProof/>
+                          </w:rPr>
+                          <w:t>6</w:t>
+                        </w:r>
+                      </w:fldSimple>
+                      <w:r>
+                        <w:t xml:space="preserve"> - </w:t>
+                      </w:r>
+                      <w:r>
+                        <w:t>Screenshot of Event ID 4663, capturing access to a USB device and file write operation</w:t>
+                      </w:r>
+                    </w:p>
+                  </w:txbxContent>
+                </v:textbox>
+                <w10:wrap type="tight"/>
+              </v:shape>
+            </w:pict>
+          </mc:Fallback>
+        </mc:AlternateContent>
+      </w:r>
+      <w:r>
+        <w:rPr>
+          <w:noProof/>
+        </w:rPr>
         <w:drawing>
-          <wp:inline distT="0" distB="0" distL="0" distR="0" wp14:anchorId="6249AEF6" wp14:editId="25AF2DC2">
-            <wp:extent cx="4449441" cy="4515480"/>
-            <wp:effectExtent l="0" t="0" r="0" b="0"/>
+          <wp:anchor distT="0" distB="0" distL="114300" distR="114300" simplePos="0" relativeHeight="251657728" behindDoc="1" locked="0" layoutInCell="1" allowOverlap="1" wp14:anchorId="6249AEF6" wp14:editId="7404FAC5">
+            <wp:simplePos x="0" y="0"/>
+            <wp:positionH relativeFrom="margin">
+              <wp:align>right</wp:align>
+            </wp:positionH>
+            <wp:positionV relativeFrom="paragraph">
+              <wp:posOffset>0</wp:posOffset>
+            </wp:positionV>
+            <wp:extent cx="2946400" cy="2990850"/>
+            <wp:effectExtent l="0" t="0" r="6350" b="0"/>
+            <wp:wrapTight wrapText="bothSides">
+              <wp:wrapPolygon edited="0">
+                <wp:start x="0" y="0"/>
+                <wp:lineTo x="0" y="21462"/>
+                <wp:lineTo x="21507" y="21462"/>
+                <wp:lineTo x="21507" y="0"/>
+                <wp:lineTo x="0" y="0"/>
+              </wp:wrapPolygon>
+            </wp:wrapTight>
             <wp:docPr id="1272185400" name="drawing">
               <a:extLst xmlns:a="http://schemas.openxmlformats.org/drawingml/2006/main">
                 <a:ext uri="{FF2B5EF4-FFF2-40B4-BE49-F238E27FC236}">
@@ -3702,7 +4569,289 @@
                     <pic:cNvPicPr/>
                   </pic:nvPicPr>
                   <pic:blipFill>
-                    <a:blip r:embed="rId15">
+                    <a:blip r:embed="rId19">
+                      <a:extLst>
+                        <a:ext uri="{28A0092B-C50C-407E-A947-70E740481C1C}">
+                          <a14:useLocalDpi xmlns:a14="http://schemas.microsoft.com/office/drawing/2010/main" val="0"/>
+                        </a:ext>
+                      </a:extLst>
+                    </a:blip>
+                    <a:stretch>
+                      <a:fillRect/>
+                    </a:stretch>
+                  </pic:blipFill>
+                  <pic:spPr>
+                    <a:xfrm>
+                      <a:off x="0" y="0"/>
+                      <a:ext cx="2946400" cy="2990850"/>
+                    </a:xfrm>
+                    <a:prstGeom prst="rect">
+                      <a:avLst/>
+                    </a:prstGeom>
+                  </pic:spPr>
+                </pic:pic>
+              </a:graphicData>
+            </a:graphic>
+            <wp14:sizeRelH relativeFrom="margin">
+              <wp14:pctWidth>0</wp14:pctWidth>
+            </wp14:sizeRelH>
+            <wp14:sizeRelV relativeFrom="margin">
+              <wp14:pctHeight>0</wp14:pctHeight>
+            </wp14:sizeRelV>
+          </wp:anchor>
+        </w:drawing>
+      </w:r>
+    </w:p>
+    <w:p>
+      <w:pPr>
+        <w:rPr>
+          <w:rFonts w:eastAsia="Aptos Display"/>
+          <w:b/>
+          <w:bCs/>
+          <w:lang w:val="en-CA"/>
+        </w:rPr>
+      </w:pPr>
+      <w:r>
+        <w:br/>
+      </w:r>
+      <w:r>
+        <w:rPr>
+          <w:rFonts w:eastAsia="Aptos Display"/>
+          <w:lang w:val="en-CA"/>
+        </w:rPr>
+        <w:t>Event ID/s:</w:t>
+      </w:r>
+      <w:r>
+        <w:br/>
+      </w:r>
+      <w:r>
+        <w:rPr>
+          <w:rFonts w:eastAsia="Aptos Display"/>
+          <w:b/>
+          <w:bCs/>
+          <w:lang w:val="en-CA"/>
+        </w:rPr>
+        <w:t>4</w:t>
+      </w:r>
+      <w:r>
+        <w:rPr>
+          <w:rFonts w:eastAsia="Aptos Display"/>
+          <w:b/>
+          <w:bCs/>
+          <w:lang w:val="en-CA"/>
+        </w:rPr>
+        <w:t>663</w:t>
+      </w:r>
+    </w:p>
+    <w:p>
+      <w:pPr>
+        <w:rPr>
+          <w:rFonts w:eastAsia="Aptos Display"/>
+          <w:lang w:val="en-CA"/>
+        </w:rPr>
+      </w:pPr>
+      <w:proofErr w:type="gramStart"/>
+      <w:r>
+        <w:rPr>
+          <w:rStyle w:val="Heading3Char1"/>
+        </w:rPr>
+        <w:t>Description :</w:t>
+      </w:r>
+      <w:proofErr w:type="gramEnd"/>
+      <w:r>
+        <w:t xml:space="preserve"> </w:t>
+      </w:r>
+      <w:r>
+        <w:br/>
+        <w:t>This policy would alert the administrator of events pertaining to</w:t>
+      </w:r>
+      <w:r>
+        <w:t xml:space="preserve"> attempts to access an object, which would be in this case the USB drive. </w:t>
+      </w:r>
+    </w:p>
+    <w:p>
+      <w:pPr>
+        <w:rPr>
+          <w:rFonts w:eastAsia="Aptos Display"/>
+          <w:lang w:val="en-CA"/>
+        </w:rPr>
+      </w:pPr>
+      <w:proofErr w:type="gramStart"/>
+      <w:r>
+        <w:rPr>
+          <w:rStyle w:val="Heading3Char1"/>
+        </w:rPr>
+        <w:t>Reasoning :</w:t>
+      </w:r>
+      <w:proofErr w:type="gramEnd"/>
+      <w:r>
+        <w:t xml:space="preserve"> </w:t>
+      </w:r>
+      <w:r>
+        <w:br/>
+      </w:r>
+      <w:r>
+        <w:rPr>
+          <w:i/>
+          <w:iCs/>
+        </w:rPr>
+        <w:t>Audit Failures</w:t>
+      </w:r>
+      <w:r>
+        <w:t xml:space="preserve"> and </w:t>
+      </w:r>
+      <w:r>
+        <w:rPr>
+          <w:i/>
+          <w:iCs/>
+        </w:rPr>
+        <w:t>Audit Success</w:t>
+      </w:r>
+      <w:r>
+        <w:t xml:space="preserve"> </w:t>
+      </w:r>
+      <w:proofErr w:type="gramStart"/>
+      <w:r>
+        <w:t>were  selected</w:t>
+      </w:r>
+      <w:proofErr w:type="gramEnd"/>
+      <w:r>
+        <w:t xml:space="preserve"> due to the importance of knowing all failed and successful attempts. Furthermore, the </w:t>
+      </w:r>
+      <w:r>
+        <w:rPr>
+          <w:i/>
+          <w:iCs/>
+        </w:rPr>
+        <w:t>Critical</w:t>
+      </w:r>
+      <w:r>
+        <w:t xml:space="preserve">, </w:t>
+      </w:r>
+      <w:r>
+        <w:rPr>
+          <w:i/>
+          <w:iCs/>
+        </w:rPr>
+        <w:t>Warning</w:t>
+      </w:r>
+      <w:r>
+        <w:t xml:space="preserve">, </w:t>
+      </w:r>
+      <w:r>
+        <w:rPr>
+          <w:i/>
+          <w:iCs/>
+        </w:rPr>
+        <w:t>Error</w:t>
+      </w:r>
+      <w:r>
+        <w:t xml:space="preserve"> and </w:t>
+      </w:r>
+      <w:r>
+        <w:rPr>
+          <w:i/>
+          <w:iCs/>
+        </w:rPr>
+        <w:t>Information</w:t>
+      </w:r>
+      <w:r>
+        <w:t xml:space="preserve"> Event Levels were selected to have a complete picture of across the different levels of criticality. </w:t>
+      </w:r>
+    </w:p>
+    <w:p>
+      <w:pPr>
+        <w:spacing w:after="0"/>
+      </w:pPr>
+      <w:r>
+        <w:rPr>
+          <w:rFonts w:ascii="Aptos" w:eastAsia="Aptos" w:hAnsi="Aptos" w:cs="Aptos"/>
+          <w:i/>
+          <w:iCs/>
+          <w:lang w:val="en-CA"/>
+        </w:rPr>
+        <w:t>Windows Security Log Event ID 4663—An attempt was made to access an object</w:t>
+      </w:r>
+      <w:r>
+        <w:rPr>
+          <w:rFonts w:ascii="Aptos" w:eastAsia="Aptos" w:hAnsi="Aptos" w:cs="Aptos"/>
+          <w:lang w:val="en-CA"/>
+        </w:rPr>
+        <w:t xml:space="preserve">. (n.d.). Retrieved November 6, 2025, from </w:t>
+      </w:r>
+      <w:hyperlink r:id="rId20">
+        <w:r>
+          <w:rPr>
+            <w:rStyle w:val="Hyperlink"/>
+            <w:rFonts w:ascii="Aptos" w:eastAsia="Aptos" w:hAnsi="Aptos" w:cs="Aptos"/>
+            <w:lang w:val="en-CA"/>
+          </w:rPr>
+          <w:t>https://www.ultimatewindowssecurity.com/securitylog/encyclopedia/event.aspx?eventid=4663</w:t>
+        </w:r>
+      </w:hyperlink>
+    </w:p>
+    <w:p>
+      <w:pPr>
+        <w:spacing w:after="0"/>
+        <w:rPr>
+          <w:rFonts w:ascii="Aptos" w:eastAsia="Aptos" w:hAnsi="Aptos" w:cs="Aptos"/>
+          <w:lang w:val="en-CA"/>
+        </w:rPr>
+      </w:pPr>
+    </w:p>
+    <w:p>
+      <w:pPr>
+        <w:pStyle w:val="NoSpacing"/>
+        <w:rPr>
+          <w:lang w:val="en-CA"/>
+        </w:rPr>
+      </w:pPr>
+    </w:p>
+    <w:p/>
+    <w:p>
+      <w:r>
+        <w:rPr>
+          <w:rStyle w:val="Strong"/>
+        </w:rPr>
+        <w:t>File written to external storage</w:t>
+      </w:r>
+    </w:p>
+    <w:p>
+      <w:pPr>
+        <w:pStyle w:val="Heading3"/>
+        <w:rPr>
+          <w:b/>
+          <w:bCs/>
+        </w:rPr>
+      </w:pPr>
+      <w:r>
+        <w:rPr>
+          <w:noProof/>
+        </w:rPr>
+        <w:lastRenderedPageBreak/>
+        <w:drawing>
+          <wp:inline distT="0" distB="0" distL="0" distR="0" wp14:anchorId="3A0A483D" wp14:editId="26BC4089">
+            <wp:extent cx="4449441" cy="4515480"/>
+            <wp:effectExtent l="0" t="0" r="0" b="0"/>
+            <wp:docPr id="1180005598" name="drawing">
+              <a:extLst xmlns:a="http://schemas.openxmlformats.org/drawingml/2006/main">
+                <a:ext uri="{FF2B5EF4-FFF2-40B4-BE49-F238E27FC236}">
+                  <a16:creationId xmlns:a16="http://schemas.microsoft.com/office/drawing/2014/main" id="{B54D50F5-59F5-4C06-8B55-350AE7E0CA56}"/>
+                </a:ext>
+              </a:extLst>
+            </wp:docPr>
+            <wp:cNvGraphicFramePr>
+              <a:graphicFrameLocks xmlns:a="http://schemas.openxmlformats.org/drawingml/2006/main" noChangeAspect="1"/>
+            </wp:cNvGraphicFramePr>
+            <a:graphic xmlns:a="http://schemas.openxmlformats.org/drawingml/2006/main">
+              <a:graphicData uri="http://schemas.openxmlformats.org/drawingml/2006/picture">
+                <pic:pic xmlns:pic="http://schemas.openxmlformats.org/drawingml/2006/picture">
+                  <pic:nvPicPr>
+                    <pic:cNvPr id="1272185400" name=""/>
+                    <pic:cNvPicPr/>
+                  </pic:nvPicPr>
+                  <pic:blipFill>
+                    <a:blip r:embed="rId19">
                       <a:extLst>
                         <a:ext uri="{28A0092B-C50C-407E-A947-70E740481C1C}">
                           <a14:useLocalDpi xmlns:a14="http://schemas.microsoft.com/office/drawing/2010/main"/>
@@ -3764,22 +4913,13 @@
           <w:bCs/>
           <w:lang w:val="en-CA"/>
         </w:rPr>
-        <w:t>4</w:t>
-      </w:r>
-      <w:r>
+        <w:t>4663</w:t>
+      </w:r>
+    </w:p>
+    <w:p>
+      <w:pPr>
         <w:rPr>
           <w:rFonts w:eastAsia="Aptos Display"/>
-          <w:b/>
-          <w:bCs/>
-          <w:lang w:val="en-CA"/>
-        </w:rPr>
-        <w:t>663</w:t>
-      </w:r>
-    </w:p>
-    <w:p>
-      <w:pPr>
-        <w:rPr>
-          <w:rFonts w:eastAsia="Aptos Display"/>
           <w:lang w:val="en-CA"/>
         </w:rPr>
       </w:pPr>
@@ -3796,10 +4936,7 @@
       </w:r>
       <w:r>
         <w:br/>
-        <w:t>This policy would alert the administrator of events pertaining to</w:t>
-      </w:r>
-      <w:r>
-        <w:t xml:space="preserve"> attempts to access an object, which would be in this case the USB drive. </w:t>
+        <w:t xml:space="preserve">This policy would alert the administrator of events pertaining to attempts to access an object, which would be in this case the USB drive. </w:t>
       </w:r>
     </w:p>
     <w:p>
@@ -3912,7 +5049,7 @@
         </w:rPr>
         <w:t xml:space="preserve">. (n.d.). Retrieved November 6, 2025, from </w:t>
       </w:r>
-      <w:hyperlink r:id="rId16">
+      <w:hyperlink r:id="rId21">
         <w:r>
           <w:rPr>
             <w:rStyle w:val="Hyperlink"/>
@@ -3934,19 +5071,34 @@
     </w:p>
     <w:p>
       <w:pPr>
-        <w:pStyle w:val="NoSpacing"/>
-        <w:rPr>
-          <w:lang w:val="en-CA"/>
-        </w:rPr>
-      </w:pPr>
-    </w:p>
-    <w:p/>
-    <w:p>
-      <w:r>
+        <w:spacing w:after="0"/>
+        <w:rPr>
+          <w:rFonts w:ascii="Aptos" w:eastAsia="Aptos" w:hAnsi="Aptos" w:cs="Aptos"/>
+          <w:lang w:val="en-CA"/>
+        </w:rPr>
+      </w:pPr>
+    </w:p>
+    <w:p>
+      <w:pPr>
+        <w:spacing w:after="0"/>
+        <w:rPr>
+          <w:rFonts w:ascii="Aptos" w:eastAsia="Aptos" w:hAnsi="Aptos" w:cs="Aptos"/>
+          <w:lang w:val="en-CA"/>
+        </w:rPr>
+      </w:pPr>
+    </w:p>
+    <w:p>
+      <w:pPr>
         <w:rPr>
           <w:rStyle w:val="Strong"/>
         </w:rPr>
-        <w:t>File written to external storage</w:t>
+      </w:pPr>
+      <w:r>
+        <w:rPr>
+          <w:rStyle w:val="Strong"/>
+        </w:rPr>
+        <w:lastRenderedPageBreak/>
+        <w:t>Change of Audit Policies</w:t>
       </w:r>
     </w:p>
     <w:p>
@@ -3959,16 +5111,179 @@
       </w:pPr>
       <w:r>
         <w:rPr>
+          <w:rStyle w:val="Strong"/>
+        </w:rPr>
+        <w:t xml:space="preserve"> </w:t>
+      </w:r>
+    </w:p>
+    <w:p>
+      <w:pPr>
+        <w:rPr>
+          <w:rFonts w:eastAsia="Aptos Display"/>
+          <w:b/>
+          <w:bCs/>
+          <w:lang w:val="en-CA"/>
+        </w:rPr>
+      </w:pPr>
+      <w:r>
+        <w:rPr>
           <w:noProof/>
         </w:rPr>
+        <mc:AlternateContent>
+          <mc:Choice Requires="wps">
+            <w:drawing>
+              <wp:anchor distT="0" distB="0" distL="114300" distR="114300" simplePos="0" relativeHeight="251677696" behindDoc="1" locked="0" layoutInCell="1" allowOverlap="1" wp14:anchorId="20CEDC5D" wp14:editId="57AC1F19">
+                <wp:simplePos x="0" y="0"/>
+                <wp:positionH relativeFrom="column">
+                  <wp:posOffset>3007360</wp:posOffset>
+                </wp:positionH>
+                <wp:positionV relativeFrom="paragraph">
+                  <wp:posOffset>3114040</wp:posOffset>
+                </wp:positionV>
+                <wp:extent cx="2720975" cy="635"/>
+                <wp:effectExtent l="0" t="0" r="0" b="0"/>
+                <wp:wrapTight wrapText="bothSides">
+                  <wp:wrapPolygon edited="0">
+                    <wp:start x="0" y="0"/>
+                    <wp:lineTo x="0" y="21600"/>
+                    <wp:lineTo x="21600" y="21600"/>
+                    <wp:lineTo x="21600" y="0"/>
+                  </wp:wrapPolygon>
+                </wp:wrapTight>
+                <wp:docPr id="1565821350" name="Text Box 1">
+                  <a:extLst xmlns:a="http://schemas.openxmlformats.org/drawingml/2006/main">
+                    <a:ext uri="{FF2B5EF4-FFF2-40B4-BE49-F238E27FC236}">
+                      <a16:creationId xmlns:a16="http://schemas.microsoft.com/office/drawing/2014/main" id="{BD97BBD4-5587-4D8F-848D-260B27F2FD8A}"/>
+                    </a:ext>
+                  </a:extLst>
+                </wp:docPr>
+                <wp:cNvGraphicFramePr/>
+                <a:graphic xmlns:a="http://schemas.openxmlformats.org/drawingml/2006/main">
+                  <a:graphicData uri="http://schemas.microsoft.com/office/word/2010/wordprocessingShape">
+                    <wps:wsp>
+                      <wps:cNvSpPr txBox="1"/>
+                      <wps:spPr>
+                        <a:xfrm>
+                          <a:off x="0" y="0"/>
+                          <a:ext cx="2720975" cy="635"/>
+                        </a:xfrm>
+                        <a:prstGeom prst="rect">
+                          <a:avLst/>
+                        </a:prstGeom>
+                        <a:solidFill>
+                          <a:prstClr val="white"/>
+                        </a:solidFill>
+                        <a:ln>
+                          <a:noFill/>
+                        </a:ln>
+                      </wps:spPr>
+                      <wps:txbx>
+                        <w:txbxContent>
+                          <w:p>
+                            <w:pPr>
+                              <w:pStyle w:val="Caption"/>
+                              <w:rPr>
+                                <w:noProof/>
+                              </w:rPr>
+                            </w:pPr>
+                            <w:r>
+                              <w:t xml:space="preserve">Figure </w:t>
+                            </w:r>
+                            <w:fldSimple w:instr=" SEQ Figure \* ARABIC ">
+                              <w:r>
+                                <w:rPr>
+                                  <w:noProof/>
+                                </w:rPr>
+                                <w:t>7</w:t>
+                              </w:r>
+                            </w:fldSimple>
+                            <w:r>
+                              <w:t xml:space="preserve"> - </w:t>
+                            </w:r>
+                            <w:r>
+                              <w:t>Screenshot of Event ID 4719, showing a change in the system audit policy</w:t>
+                            </w:r>
+                          </w:p>
+                        </w:txbxContent>
+                      </wps:txbx>
+                      <wps:bodyPr rot="0" spcFirstLastPara="0" vertOverflow="overflow" horzOverflow="overflow" vert="horz" wrap="square" lIns="0" tIns="0" rIns="0" bIns="0" numCol="1" spcCol="0" rtlCol="0" fromWordArt="0" anchor="t" anchorCtr="0" forceAA="0" compatLnSpc="1">
+                        <a:prstTxWarp prst="textNoShape">
+                          <a:avLst/>
+                        </a:prstTxWarp>
+                        <a:spAutoFit/>
+                      </wps:bodyPr>
+                    </wps:wsp>
+                  </a:graphicData>
+                </a:graphic>
+              </wp:anchor>
+            </w:drawing>
+          </mc:Choice>
+          <mc:Fallback>
+            <w:pict>
+              <v:shape w14:anchorId="20CEDC5D" id="_x0000_s1032" type="#_x0000_t202" style="position:absolute;margin-left:236.8pt;margin-top:245.2pt;width:214.25pt;height:.05pt;z-index:-251638784;visibility:visible;mso-wrap-style:square;mso-wrap-distance-left:9pt;mso-wrap-distance-top:0;mso-wrap-distance-right:9pt;mso-wrap-distance-bottom:0;mso-position-horizontal:absolute;mso-position-horizontal-relative:text;mso-position-vertical:absolute;mso-position-vertical-relative:text;v-text-anchor:top" o:gfxdata="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" stroked="f">
+                <v:textbox style="mso-fit-shape-to-text:t" inset="0,0,0,0">
+                  <w:txbxContent>
+                    <w:p>
+                      <w:pPr>
+                        <w:pStyle w:val="Caption"/>
+                        <w:rPr>
+                          <w:noProof/>
+                        </w:rPr>
+                      </w:pPr>
+                      <w:r>
+                        <w:t xml:space="preserve">Figure </w:t>
+                      </w:r>
+                      <w:fldSimple w:instr=" SEQ Figure \* ARABIC ">
+                        <w:r>
+                          <w:rPr>
+                            <w:noProof/>
+                          </w:rPr>
+                          <w:t>7</w:t>
+                        </w:r>
+                      </w:fldSimple>
+                      <w:r>
+                        <w:t xml:space="preserve"> - </w:t>
+                      </w:r>
+                      <w:r>
+                        <w:t>Screenshot of Event ID 4719, showing a change in the system audit policy</w:t>
+                      </w:r>
+                    </w:p>
+                  </w:txbxContent>
+                </v:textbox>
+                <w10:wrap type="tight"/>
+              </v:shape>
+            </w:pict>
+          </mc:Fallback>
+        </mc:AlternateContent>
+      </w:r>
+      <w:r>
+        <w:rPr>
+          <w:noProof/>
+        </w:rPr>
         <w:drawing>
-          <wp:inline distT="0" distB="0" distL="0" distR="0" wp14:anchorId="3A0A483D" wp14:editId="26BC4089">
-            <wp:extent cx="4449441" cy="4515480"/>
-            <wp:effectExtent l="0" t="0" r="0" b="0"/>
-            <wp:docPr id="1180005598" name="drawing">
+          <wp:anchor distT="0" distB="0" distL="114300" distR="114300" simplePos="0" relativeHeight="251675648" behindDoc="1" locked="0" layoutInCell="1" allowOverlap="1" wp14:anchorId="349EB74F" wp14:editId="4C2B60F3">
+            <wp:simplePos x="0" y="0"/>
+            <wp:positionH relativeFrom="margin">
+              <wp:align>right</wp:align>
+            </wp:positionH>
+            <wp:positionV relativeFrom="paragraph">
+              <wp:posOffset>285115</wp:posOffset>
+            </wp:positionV>
+            <wp:extent cx="2721379" cy="2771775"/>
+            <wp:effectExtent l="0" t="0" r="3175" b="0"/>
+            <wp:wrapTight wrapText="bothSides">
+              <wp:wrapPolygon edited="0">
+                <wp:start x="0" y="0"/>
+                <wp:lineTo x="0" y="21377"/>
+                <wp:lineTo x="21474" y="21377"/>
+                <wp:lineTo x="21474" y="0"/>
+                <wp:lineTo x="0" y="0"/>
+              </wp:wrapPolygon>
+            </wp:wrapTight>
+            <wp:docPr id="1250259934" name="">
               <a:extLst xmlns:a="http://schemas.openxmlformats.org/drawingml/2006/main">
                 <a:ext uri="{FF2B5EF4-FFF2-40B4-BE49-F238E27FC236}">
-                  <a16:creationId xmlns:a16="http://schemas.microsoft.com/office/drawing/2014/main" id="{B54D50F5-59F5-4C06-8B55-350AE7E0CA56}"/>
+                  <a16:creationId xmlns:a16="http://schemas.microsoft.com/office/drawing/2014/main" id="{5C40D5B5-85B3-4106-89DA-509679FCFD45}"/>
                 </a:ext>
               </a:extLst>
             </wp:docPr>
@@ -3979,14 +5294,14 @@
               <a:graphicData uri="http://schemas.openxmlformats.org/drawingml/2006/picture">
                 <pic:pic xmlns:pic="http://schemas.openxmlformats.org/drawingml/2006/picture">
                   <pic:nvPicPr>
-                    <pic:cNvPr id="1272185400" name=""/>
+                    <pic:cNvPr id="1250259934" name=""/>
                     <pic:cNvPicPr/>
                   </pic:nvPicPr>
                   <pic:blipFill>
-                    <a:blip r:embed="rId15">
+                    <a:blip r:embed="rId22">
                       <a:extLst>
                         <a:ext uri="{28A0092B-C50C-407E-A947-70E740481C1C}">
-                          <a14:useLocalDpi xmlns:a14="http://schemas.microsoft.com/office/drawing/2010/main"/>
+                          <a14:useLocalDpi xmlns:a14="http://schemas.microsoft.com/office/drawing/2010/main" val="0"/>
                         </a:ext>
                       </a:extLst>
                     </a:blip>
@@ -3997,7 +5312,7 @@
                   <pic:spPr>
                     <a:xfrm>
                       <a:off x="0" y="0"/>
-                      <a:ext cx="4449441" cy="4515480"/>
+                      <a:ext cx="2721379" cy="2771775"/>
                     </a:xfrm>
                     <a:prstGeom prst="rect">
                       <a:avLst/>
@@ -4006,37 +5321,30 @@
                 </pic:pic>
               </a:graphicData>
             </a:graphic>
-          </wp:inline>
+          </wp:anchor>
         </w:drawing>
       </w:r>
       <w:r>
-        <w:rPr>
-          <w:rStyle w:val="Strong"/>
-        </w:rPr>
-        <w:t xml:space="preserve"> </w:t>
-      </w:r>
-    </w:p>
-    <w:p>
-      <w:pPr>
+        <w:br/>
+      </w:r>
+      <w:r>
+        <w:rPr>
+          <w:rFonts w:eastAsia="Aptos Display"/>
+          <w:lang w:val="en-CA"/>
+        </w:rPr>
+        <w:t>Event ID/s:</w:t>
+      </w:r>
+      <w:r>
+        <w:br/>
+      </w:r>
+      <w:r>
         <w:rPr>
           <w:rFonts w:eastAsia="Aptos Display"/>
           <w:b/>
           <w:bCs/>
           <w:lang w:val="en-CA"/>
         </w:rPr>
-      </w:pPr>
-      <w:r>
-        <w:br/>
-      </w:r>
-      <w:r>
-        <w:rPr>
-          <w:rFonts w:eastAsia="Aptos Display"/>
-          <w:lang w:val="en-CA"/>
-        </w:rPr>
-        <w:t>Event ID/s:</w:t>
-      </w:r>
-      <w:r>
-        <w:br/>
+        <w:t>4</w:t>
       </w:r>
       <w:r>
         <w:rPr>
@@ -4045,7 +5353,7 @@
           <w:bCs/>
           <w:lang w:val="en-CA"/>
         </w:rPr>
-        <w:t>4663</w:t>
+        <w:t>719</w:t>
       </w:r>
     </w:p>
     <w:p>
@@ -4068,7 +5376,10 @@
       </w:r>
       <w:r>
         <w:br/>
-        <w:t xml:space="preserve">This policy would alert the administrator of events pertaining to attempts to access an object, which would be in this case the USB drive. </w:t>
+        <w:t xml:space="preserve">This policy would alert the administrator of events pertaining to </w:t>
+      </w:r>
+      <w:r>
+        <w:t>changes in a System Audit Policy.</w:t>
       </w:r>
     </w:p>
     <w:p>
@@ -4164,95 +5475,208 @@
     <w:p>
       <w:pPr>
         <w:spacing w:after="0"/>
-      </w:pPr>
-      <w:r>
         <w:rPr>
           <w:rFonts w:ascii="Aptos" w:eastAsia="Aptos" w:hAnsi="Aptos" w:cs="Aptos"/>
           <w:i/>
           <w:iCs/>
           <w:lang w:val="en-CA"/>
         </w:rPr>
-        <w:lastRenderedPageBreak/>
-        <w:t>Windows Security Log Event ID 4663—An attempt was made to access an object</w:t>
-      </w:r>
+      </w:pPr>
+    </w:p>
+    <w:p>
+      <w:pPr>
+        <w:spacing w:after="0"/>
+      </w:pPr>
       <w:r>
         <w:rPr>
           <w:rFonts w:ascii="Aptos" w:eastAsia="Aptos" w:hAnsi="Aptos" w:cs="Aptos"/>
+          <w:i/>
+          <w:iCs/>
+          <w:lang w:val="en-CA"/>
+        </w:rPr>
+        <w:t>Windows Security Log Event ID 4719—System audit policy was changed</w:t>
+      </w:r>
+      <w:r>
+        <w:rPr>
+          <w:rFonts w:ascii="Aptos" w:eastAsia="Aptos" w:hAnsi="Aptos" w:cs="Aptos"/>
           <w:lang w:val="en-CA"/>
         </w:rPr>
         <w:t xml:space="preserve">. (n.d.). Retrieved November 6, 2025, from </w:t>
       </w:r>
-      <w:hyperlink r:id="rId17">
+      <w:hyperlink r:id="rId23">
         <w:r>
           <w:rPr>
             <w:rStyle w:val="Hyperlink"/>
             <w:rFonts w:ascii="Aptos" w:eastAsia="Aptos" w:hAnsi="Aptos" w:cs="Aptos"/>
             <w:lang w:val="en-CA"/>
           </w:rPr>
-          <w:t>https://www.ultimatewindowssecurity.com/securitylog/encyclopedia/event.aspx?eventid=4663</w:t>
+          <w:t>https://www.ultimatewindowssecurity.com/securitylog/encyclopedia/event.aspx?eventid=4719</w:t>
         </w:r>
       </w:hyperlink>
     </w:p>
-    <w:p>
-      <w:pPr>
-        <w:spacing w:after="0"/>
-        <w:rPr>
-          <w:rFonts w:ascii="Aptos" w:eastAsia="Aptos" w:hAnsi="Aptos" w:cs="Aptos"/>
-          <w:lang w:val="en-CA"/>
-        </w:rPr>
-      </w:pPr>
-    </w:p>
-    <w:p>
-      <w:pPr>
-        <w:spacing w:after="0"/>
-        <w:rPr>
-          <w:rFonts w:ascii="Aptos" w:eastAsia="Aptos" w:hAnsi="Aptos" w:cs="Aptos"/>
-          <w:lang w:val="en-CA"/>
-        </w:rPr>
-      </w:pPr>
-    </w:p>
-    <w:p>
-      <w:pPr>
-        <w:spacing w:after="0"/>
-        <w:rPr>
-          <w:rFonts w:ascii="Aptos" w:eastAsia="Aptos" w:hAnsi="Aptos" w:cs="Aptos"/>
-          <w:lang w:val="en-CA"/>
-        </w:rPr>
-      </w:pPr>
-    </w:p>
-    <w:p>
-      <w:pPr>
+    <w:p/>
+    <w:p>
+      <w:r>
+        <w:rPr>
+          <w:noProof/>
+        </w:rPr>
+        <mc:AlternateContent>
+          <mc:Choice Requires="wps">
+            <w:drawing>
+              <wp:anchor distT="0" distB="0" distL="114300" distR="114300" simplePos="0" relativeHeight="251683840" behindDoc="1" locked="0" layoutInCell="1" allowOverlap="1" wp14:anchorId="57E9C09B" wp14:editId="7A782BE1">
+                <wp:simplePos x="0" y="0"/>
+                <wp:positionH relativeFrom="column">
+                  <wp:posOffset>3064510</wp:posOffset>
+                </wp:positionH>
+                <wp:positionV relativeFrom="paragraph">
+                  <wp:posOffset>2743835</wp:posOffset>
+                </wp:positionV>
+                <wp:extent cx="2657475" cy="635"/>
+                <wp:effectExtent l="0" t="0" r="0" b="0"/>
+                <wp:wrapTight wrapText="bothSides">
+                  <wp:wrapPolygon edited="0">
+                    <wp:start x="0" y="0"/>
+                    <wp:lineTo x="0" y="21600"/>
+                    <wp:lineTo x="21600" y="21600"/>
+                    <wp:lineTo x="21600" y="0"/>
+                  </wp:wrapPolygon>
+                </wp:wrapTight>
+                <wp:docPr id="909511219" name="Text Box 1">
+                  <a:extLst xmlns:a="http://schemas.openxmlformats.org/drawingml/2006/main">
+                    <a:ext uri="{FF2B5EF4-FFF2-40B4-BE49-F238E27FC236}">
+                      <a16:creationId xmlns:a16="http://schemas.microsoft.com/office/drawing/2014/main" id="{0E7CEDFA-01D1-4E26-AA07-1E01590D3F8A}"/>
+                    </a:ext>
+                  </a:extLst>
+                </wp:docPr>
+                <wp:cNvGraphicFramePr/>
+                <a:graphic xmlns:a="http://schemas.openxmlformats.org/drawingml/2006/main">
+                  <a:graphicData uri="http://schemas.microsoft.com/office/word/2010/wordprocessingShape">
+                    <wps:wsp>
+                      <wps:cNvSpPr txBox="1"/>
+                      <wps:spPr>
+                        <a:xfrm>
+                          <a:off x="0" y="0"/>
+                          <a:ext cx="2657475" cy="635"/>
+                        </a:xfrm>
+                        <a:prstGeom prst="rect">
+                          <a:avLst/>
+                        </a:prstGeom>
+                        <a:solidFill>
+                          <a:prstClr val="white"/>
+                        </a:solidFill>
+                        <a:ln>
+                          <a:noFill/>
+                        </a:ln>
+                      </wps:spPr>
+                      <wps:txbx>
+                        <w:txbxContent>
+                          <w:p>
+                            <w:pPr>
+                              <w:pStyle w:val="Caption"/>
+                              <w:rPr>
+                                <w:b/>
+                                <w:bCs/>
+                              </w:rPr>
+                            </w:pPr>
+                            <w:r>
+                              <w:t xml:space="preserve">Figure </w:t>
+                            </w:r>
+                            <w:fldSimple w:instr=" SEQ Figure \* ARABIC ">
+                              <w:r>
+                                <w:rPr>
+                                  <w:noProof/>
+                                </w:rPr>
+                                <w:t>8</w:t>
+                              </w:r>
+                            </w:fldSimple>
+                            <w:r>
+                              <w:t xml:space="preserve"> - </w:t>
+                            </w:r>
+                            <w:r>
+                              <w:t>Screenshot of Event ID 4634, indicating that a user has logged off the system</w:t>
+                            </w:r>
+                          </w:p>
+                        </w:txbxContent>
+                      </wps:txbx>
+                      <wps:bodyPr rot="0" spcFirstLastPara="0" vertOverflow="overflow" horzOverflow="overflow" vert="horz" wrap="square" lIns="0" tIns="0" rIns="0" bIns="0" numCol="1" spcCol="0" rtlCol="0" fromWordArt="0" anchor="t" anchorCtr="0" forceAA="0" compatLnSpc="1">
+                        <a:prstTxWarp prst="textNoShape">
+                          <a:avLst/>
+                        </a:prstTxWarp>
+                        <a:spAutoFit/>
+                      </wps:bodyPr>
+                    </wps:wsp>
+                  </a:graphicData>
+                </a:graphic>
+              </wp:anchor>
+            </w:drawing>
+          </mc:Choice>
+          <mc:Fallback>
+            <w:pict>
+              <v:shape w14:anchorId="57E9C09B" id="_x0000_s1033" type="#_x0000_t202" style="position:absolute;margin-left:241.3pt;margin-top:216.05pt;width:209.25pt;height:.05pt;z-index:-251632640;visibility:visible;mso-wrap-style:square;mso-wrap-distance-left:9pt;mso-wrap-distance-top:0;mso-wrap-distance-right:9pt;mso-wrap-distance-bottom:0;mso-position-horizontal:absolute;mso-position-horizontal-relative:text;mso-position-vertical:absolute;mso-position-vertical-relative:text;v-text-anchor:top" o:gfxdata="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" stroked="f">
+                <v:textbox style="mso-fit-shape-to-text:t" inset="0,0,0,0">
+                  <w:txbxContent>
+                    <w:p>
+                      <w:pPr>
+                        <w:pStyle w:val="Caption"/>
+                        <w:rPr>
+                          <w:b/>
+                          <w:bCs/>
+                        </w:rPr>
+                      </w:pPr>
+                      <w:r>
+                        <w:t xml:space="preserve">Figure </w:t>
+                      </w:r>
+                      <w:fldSimple w:instr=" SEQ Figure \* ARABIC ">
+                        <w:r>
+                          <w:rPr>
+                            <w:noProof/>
+                          </w:rPr>
+                          <w:t>8</w:t>
+                        </w:r>
+                      </w:fldSimple>
+                      <w:r>
+                        <w:t xml:space="preserve"> - </w:t>
+                      </w:r>
+                      <w:r>
+                        <w:t>Screenshot of Event ID 4634, indicating that a user has logged off the system</w:t>
+                      </w:r>
+                    </w:p>
+                  </w:txbxContent>
+                </v:textbox>
+                <w10:wrap type="tight"/>
+              </v:shape>
+            </w:pict>
+          </mc:Fallback>
+        </mc:AlternateContent>
+      </w:r>
+      <w:r>
         <w:rPr>
           <w:rStyle w:val="Strong"/>
         </w:rPr>
-      </w:pPr>
-      <w:r>
-        <w:rPr>
-          <w:rStyle w:val="Strong"/>
-        </w:rPr>
-        <w:t>Change of Audit Policies</w:t>
-      </w:r>
-    </w:p>
-    <w:p>
-      <w:pPr>
-        <w:pStyle w:val="Heading3"/>
-        <w:rPr>
-          <w:b/>
-          <w:bCs/>
-        </w:rPr>
-      </w:pPr>
-      <w:r>
-        <w:rPr>
-          <w:noProof/>
-        </w:rPr>
         <w:drawing>
-          <wp:inline distT="0" distB="0" distL="0" distR="0" wp14:anchorId="349EB74F" wp14:editId="6272117E">
-            <wp:extent cx="3734321" cy="3803475"/>
-            <wp:effectExtent l="0" t="0" r="0" b="0"/>
-            <wp:docPr id="101065852" name="drawing">
+          <wp:anchor distT="0" distB="0" distL="114300" distR="114300" simplePos="0" relativeHeight="251681792" behindDoc="1" locked="0" layoutInCell="1" allowOverlap="1" wp14:anchorId="31B18FB8" wp14:editId="0F26644A">
+            <wp:simplePos x="0" y="0"/>
+            <wp:positionH relativeFrom="margin">
+              <wp:align>right</wp:align>
+            </wp:positionH>
+            <wp:positionV relativeFrom="paragraph">
+              <wp:posOffset>10160</wp:posOffset>
+            </wp:positionV>
+            <wp:extent cx="2657475" cy="2676525"/>
+            <wp:effectExtent l="0" t="0" r="9525" b="9525"/>
+            <wp:wrapTight wrapText="bothSides">
+              <wp:wrapPolygon edited="0">
+                <wp:start x="0" y="0"/>
+                <wp:lineTo x="0" y="21523"/>
+                <wp:lineTo x="21523" y="21523"/>
+                <wp:lineTo x="21523" y="0"/>
+                <wp:lineTo x="0" y="0"/>
+              </wp:wrapPolygon>
+            </wp:wrapTight>
+            <wp:docPr id="2020536875" name="Picture 1" descr="A screenshot of a computer&#10;&#10;AI-generated content may be incorrect.">
               <a:extLst xmlns:a="http://schemas.openxmlformats.org/drawingml/2006/main">
                 <a:ext uri="{FF2B5EF4-FFF2-40B4-BE49-F238E27FC236}">
-                  <a16:creationId xmlns:a16="http://schemas.microsoft.com/office/drawing/2014/main" id="{71ECC139-3403-457B-AA30-B3546669FB20}"/>
+                  <a16:creationId xmlns:a16="http://schemas.microsoft.com/office/drawing/2014/main" id="{F1054D58-0218-4174-BABA-516CFF1075A4}"/>
                 </a:ext>
               </a:extLst>
             </wp:docPr>
@@ -4263,14 +5687,14 @@
               <a:graphicData uri="http://schemas.openxmlformats.org/drawingml/2006/picture">
                 <pic:pic xmlns:pic="http://schemas.openxmlformats.org/drawingml/2006/picture">
                   <pic:nvPicPr>
-                    <pic:cNvPr id="101065852" name=""/>
+                    <pic:cNvPr id="2020536875" name="Picture 1" descr="A screenshot of a computer&#10;&#10;AI-generated content may be incorrect."/>
                     <pic:cNvPicPr/>
                   </pic:nvPicPr>
                   <pic:blipFill>
-                    <a:blip r:embed="rId18">
+                    <a:blip r:embed="rId24">
                       <a:extLst>
                         <a:ext uri="{28A0092B-C50C-407E-A947-70E740481C1C}">
-                          <a14:useLocalDpi xmlns:a14="http://schemas.microsoft.com/office/drawing/2010/main"/>
+                          <a14:useLocalDpi xmlns:a14="http://schemas.microsoft.com/office/drawing/2010/main" val="0"/>
                         </a:ext>
                       </a:extLst>
                     </a:blip>
@@ -4281,7 +5705,7 @@
                   <pic:spPr>
                     <a:xfrm>
                       <a:off x="0" y="0"/>
-                      <a:ext cx="3734321" cy="3803475"/>
+                      <a:ext cx="2657475" cy="2676525"/>
                     </a:xfrm>
                     <a:prstGeom prst="rect">
                       <a:avLst/>
@@ -4290,9 +5714,36 @@
                 </pic:pic>
               </a:graphicData>
             </a:graphic>
-          </wp:inline>
+            <wp14:sizeRelH relativeFrom="margin">
+              <wp14:pctWidth>0</wp14:pctWidth>
+            </wp14:sizeRelH>
+            <wp14:sizeRelV relativeFrom="margin">
+              <wp14:pctHeight>0</wp14:pctHeight>
+            </wp14:sizeRelV>
+          </wp:anchor>
         </w:drawing>
       </w:r>
+      <w:r>
+        <w:rPr>
+          <w:rStyle w:val="Strong"/>
+        </w:rPr>
+        <w:t>User Logs off</w:t>
+      </w:r>
+      <w:r>
+        <w:rPr>
+          <w:rStyle w:val="Strong"/>
+        </w:rPr>
+        <w:t xml:space="preserve"> </w:t>
+      </w:r>
+    </w:p>
+    <w:p>
+      <w:pPr>
+        <w:pStyle w:val="Heading3"/>
+        <w:rPr>
+          <w:b/>
+          <w:bCs/>
+        </w:rPr>
+      </w:pPr>
       <w:r>
         <w:rPr>
           <w:rStyle w:val="Strong"/>
@@ -4310,244 +5761,33 @@
         </w:rPr>
       </w:pPr>
       <w:r>
-        <w:br/>
-      </w:r>
-      <w:r>
-        <w:rPr>
-          <w:rFonts w:eastAsia="Aptos Display"/>
-          <w:lang w:val="en-CA"/>
-        </w:rPr>
-        <w:t>Event ID/s:</w:t>
-      </w:r>
-      <w:r>
-        <w:br/>
-      </w:r>
-      <w:r>
-        <w:rPr>
-          <w:rFonts w:eastAsia="Aptos Display"/>
-          <w:b/>
-          <w:bCs/>
-          <w:lang w:val="en-CA"/>
-        </w:rPr>
-        <w:t>4</w:t>
-      </w:r>
-      <w:r>
-        <w:rPr>
-          <w:rFonts w:eastAsia="Aptos Display"/>
-          <w:b/>
-          <w:bCs/>
-          <w:lang w:val="en-CA"/>
-        </w:rPr>
-        <w:t>719</w:t>
-      </w:r>
-    </w:p>
-    <w:p>
-      <w:pPr>
-        <w:rPr>
-          <w:rFonts w:eastAsia="Aptos Display"/>
-          <w:lang w:val="en-CA"/>
-        </w:rPr>
-      </w:pPr>
-      <w:proofErr w:type="gramStart"/>
-      <w:r>
-        <w:rPr>
-          <w:rStyle w:val="Heading3Char1"/>
-        </w:rPr>
-        <w:t>Description :</w:t>
-      </w:r>
-      <w:proofErr w:type="gramEnd"/>
-      <w:r>
-        <w:t xml:space="preserve"> </w:t>
-      </w:r>
-      <w:r>
-        <w:br/>
-        <w:t xml:space="preserve">This policy would alert the administrator of events pertaining to </w:t>
-      </w:r>
-      <w:r>
-        <w:t>changes in a System Audit Policy.</w:t>
-      </w:r>
-    </w:p>
-    <w:p>
-      <w:pPr>
-        <w:rPr>
-          <w:rFonts w:eastAsia="Aptos Display"/>
-          <w:lang w:val="en-CA"/>
-        </w:rPr>
-      </w:pPr>
-      <w:proofErr w:type="gramStart"/>
-      <w:r>
-        <w:rPr>
-          <w:rStyle w:val="Heading3Char1"/>
-        </w:rPr>
-        <w:t>Reasoning :</w:t>
-      </w:r>
-      <w:proofErr w:type="gramEnd"/>
-      <w:r>
-        <w:t xml:space="preserve"> </w:t>
-      </w:r>
-      <w:r>
-        <w:br/>
-      </w:r>
-      <w:r>
-        <w:rPr>
-          <w:i/>
-          <w:iCs/>
-        </w:rPr>
-        <w:t>Audit Failures</w:t>
-      </w:r>
-      <w:r>
-        <w:t xml:space="preserve"> and </w:t>
-      </w:r>
-      <w:r>
-        <w:rPr>
-          <w:i/>
-          <w:iCs/>
-        </w:rPr>
-        <w:t>Audit Success</w:t>
-      </w:r>
-      <w:r>
-        <w:t xml:space="preserve"> </w:t>
-      </w:r>
-      <w:proofErr w:type="gramStart"/>
-      <w:r>
-        <w:t>were  selected</w:t>
-      </w:r>
-      <w:proofErr w:type="gramEnd"/>
-      <w:r>
-        <w:t xml:space="preserve"> due to the importance of knowing all failed and successful attempts. Furthermore, the </w:t>
-      </w:r>
-      <w:r>
-        <w:rPr>
-          <w:i/>
-          <w:iCs/>
-        </w:rPr>
-        <w:t>Critical</w:t>
-      </w:r>
-      <w:r>
-        <w:t xml:space="preserve">, </w:t>
-      </w:r>
-      <w:r>
-        <w:rPr>
-          <w:i/>
-          <w:iCs/>
-        </w:rPr>
-        <w:t>Warning</w:t>
-      </w:r>
-      <w:r>
-        <w:t xml:space="preserve">, </w:t>
-      </w:r>
-      <w:r>
-        <w:rPr>
-          <w:i/>
-          <w:iCs/>
-        </w:rPr>
-        <w:t>Error</w:t>
-      </w:r>
-      <w:r>
-        <w:t xml:space="preserve"> and </w:t>
-      </w:r>
-      <w:r>
-        <w:rPr>
-          <w:i/>
-          <w:iCs/>
-        </w:rPr>
-        <w:t>Information</w:t>
-      </w:r>
-      <w:r>
-        <w:t xml:space="preserve"> Event Levels were selected to have a complete picture of across the different levels of criticality. </w:t>
-      </w:r>
-    </w:p>
-    <w:p>
-      <w:pPr>
-        <w:spacing w:after="0"/>
-        <w:rPr>
-          <w:rFonts w:ascii="Aptos" w:eastAsia="Aptos" w:hAnsi="Aptos" w:cs="Aptos"/>
-          <w:i/>
-          <w:iCs/>
-          <w:lang w:val="en-CA"/>
-        </w:rPr>
-      </w:pPr>
-    </w:p>
-    <w:p>
-      <w:pPr>
-        <w:spacing w:after="0"/>
-      </w:pPr>
-      <w:r>
-        <w:rPr>
-          <w:rFonts w:ascii="Aptos" w:eastAsia="Aptos" w:hAnsi="Aptos" w:cs="Aptos"/>
-          <w:i/>
-          <w:iCs/>
-          <w:lang w:val="en-CA"/>
-        </w:rPr>
-        <w:lastRenderedPageBreak/>
-        <w:t>Windows Security Log Event ID 4719—System audit policy was changed</w:t>
-      </w:r>
-      <w:r>
-        <w:rPr>
-          <w:rFonts w:ascii="Aptos" w:eastAsia="Aptos" w:hAnsi="Aptos" w:cs="Aptos"/>
-          <w:lang w:val="en-CA"/>
-        </w:rPr>
-        <w:t xml:space="preserve">. (n.d.). Retrieved November 6, 2025, from </w:t>
-      </w:r>
-      <w:hyperlink r:id="rId19">
-        <w:r>
-          <w:rPr>
-            <w:rStyle w:val="Hyperlink"/>
-            <w:rFonts w:ascii="Aptos" w:eastAsia="Aptos" w:hAnsi="Aptos" w:cs="Aptos"/>
-            <w:lang w:val="en-CA"/>
-          </w:rPr>
-          <w:t>https://www.ultimatewindowssecurity.com/securitylog/encyclopedia/event.aspx?eventid=4719</w:t>
-        </w:r>
-      </w:hyperlink>
-    </w:p>
-    <w:p>
-      <w:pPr>
-        <w:spacing w:after="0"/>
-        <w:rPr>
-          <w:rFonts w:ascii="Aptos" w:eastAsia="Aptos" w:hAnsi="Aptos" w:cs="Aptos"/>
-          <w:lang w:val="en-CA"/>
-        </w:rPr>
-      </w:pPr>
-    </w:p>
-    <w:p>
-      <w:pPr>
-        <w:spacing w:after="0"/>
-        <w:rPr>
-          <w:rFonts w:ascii="Aptos" w:eastAsia="Aptos" w:hAnsi="Aptos" w:cs="Aptos"/>
-          <w:lang w:val="en-CA"/>
-        </w:rPr>
-      </w:pPr>
-    </w:p>
-    <w:p/>
-    <w:p/>
-    <w:p>
-      <w:r>
-        <w:rPr>
-          <w:rStyle w:val="Strong"/>
-        </w:rPr>
-        <w:t>User Logs off</w:t>
-      </w:r>
-    </w:p>
-    <w:p>
-      <w:pPr>
-        <w:pStyle w:val="Heading3"/>
-        <w:rPr>
-          <w:b/>
-          <w:bCs/>
-        </w:rPr>
-      </w:pPr>
-      <w:r>
         <w:rPr>
           <w:noProof/>
         </w:rPr>
         <w:drawing>
-          <wp:inline distT="0" distB="0" distL="0" distR="0" wp14:anchorId="03CEADB9" wp14:editId="2F566562">
-            <wp:extent cx="3859149" cy="3982006"/>
+          <wp:anchor distT="0" distB="0" distL="114300" distR="114300" simplePos="0" relativeHeight="251661824" behindDoc="1" locked="0" layoutInCell="1" allowOverlap="1" wp14:anchorId="03CEADB9" wp14:editId="3AA8EB90">
+            <wp:simplePos x="0" y="0"/>
+            <wp:positionH relativeFrom="margin">
+              <wp:posOffset>2721610</wp:posOffset>
+            </wp:positionH>
+            <wp:positionV relativeFrom="paragraph">
+              <wp:posOffset>-6328410</wp:posOffset>
+            </wp:positionV>
+            <wp:extent cx="3009900" cy="3105721"/>
             <wp:effectExtent l="0" t="0" r="0" b="0"/>
-            <wp:docPr id="785099207" name="drawing">
+            <wp:wrapTight wrapText="bothSides">
+              <wp:wrapPolygon edited="0">
+                <wp:start x="0" y="0"/>
+                <wp:lineTo x="0" y="21467"/>
+                <wp:lineTo x="21463" y="21467"/>
+                <wp:lineTo x="21463" y="0"/>
+                <wp:lineTo x="0" y="0"/>
+              </wp:wrapPolygon>
+            </wp:wrapTight>
+            <wp:docPr id="673759083" name="Picture 673759083">
               <a:extLst xmlns:a="http://schemas.openxmlformats.org/drawingml/2006/main">
                 <a:ext uri="{FF2B5EF4-FFF2-40B4-BE49-F238E27FC236}">
-                  <a16:creationId xmlns:a16="http://schemas.microsoft.com/office/drawing/2014/main" id="{AD39963A-F45E-49A1-BAD0-7B2775D6404A}"/>
+                  <a16:creationId xmlns:a16="http://schemas.microsoft.com/office/drawing/2014/main" id="{D087E65C-8E4E-46CF-8B5A-4064A1BF05D2}"/>
                 </a:ext>
               </a:extLst>
             </wp:docPr>
@@ -4558,14 +5798,14 @@
               <a:graphicData uri="http://schemas.openxmlformats.org/drawingml/2006/picture">
                 <pic:pic xmlns:pic="http://schemas.openxmlformats.org/drawingml/2006/picture">
                   <pic:nvPicPr>
-                    <pic:cNvPr id="785099207" name=""/>
+                    <pic:cNvPr id="673759083" name=""/>
                     <pic:cNvPicPr/>
                   </pic:nvPicPr>
                   <pic:blipFill>
-                    <a:blip r:embed="rId20">
+                    <a:blip r:embed="rId25">
                       <a:extLst>
                         <a:ext uri="{28A0092B-C50C-407E-A947-70E740481C1C}">
-                          <a14:useLocalDpi xmlns:a14="http://schemas.microsoft.com/office/drawing/2010/main"/>
+                          <a14:useLocalDpi xmlns:a14="http://schemas.microsoft.com/office/drawing/2010/main" val="0"/>
                         </a:ext>
                       </a:extLst>
                     </a:blip>
@@ -4576,7 +5816,7 @@
                   <pic:spPr>
                     <a:xfrm>
                       <a:off x="0" y="0"/>
-                      <a:ext cx="3859149" cy="3982006"/>
+                      <a:ext cx="3009900" cy="3105721"/>
                     </a:xfrm>
                     <a:prstGeom prst="rect">
                       <a:avLst/>
@@ -4585,37 +5825,30 @@
                 </pic:pic>
               </a:graphicData>
             </a:graphic>
-          </wp:inline>
+          </wp:anchor>
         </w:drawing>
       </w:r>
       <w:r>
-        <w:rPr>
-          <w:rStyle w:val="Strong"/>
-        </w:rPr>
-        <w:t xml:space="preserve"> </w:t>
-      </w:r>
-    </w:p>
-    <w:p>
-      <w:pPr>
+        <w:br/>
+      </w:r>
+      <w:r>
+        <w:rPr>
+          <w:rFonts w:eastAsia="Aptos Display"/>
+          <w:lang w:val="en-CA"/>
+        </w:rPr>
+        <w:t>Event ID/s:</w:t>
+      </w:r>
+      <w:r>
+        <w:br/>
+      </w:r>
+      <w:r>
         <w:rPr>
           <w:rFonts w:eastAsia="Aptos Display"/>
           <w:b/>
           <w:bCs/>
           <w:lang w:val="en-CA"/>
         </w:rPr>
-      </w:pPr>
-      <w:r>
-        <w:br/>
-      </w:r>
-      <w:r>
-        <w:rPr>
-          <w:rFonts w:eastAsia="Aptos Display"/>
-          <w:lang w:val="en-CA"/>
-        </w:rPr>
-        <w:t>Event ID/s:</w:t>
-      </w:r>
-      <w:r>
-        <w:br/>
+        <w:t>4</w:t>
       </w:r>
       <w:r>
         <w:rPr>
@@ -4624,15 +5857,6 @@
           <w:bCs/>
           <w:lang w:val="en-CA"/>
         </w:rPr>
-        <w:t>4</w:t>
-      </w:r>
-      <w:r>
-        <w:rPr>
-          <w:rFonts w:eastAsia="Aptos Display"/>
-          <w:b/>
-          <w:bCs/>
-          <w:lang w:val="en-CA"/>
-        </w:rPr>
         <w:t>634</w:t>
       </w:r>
     </w:p>
@@ -4746,6 +5970,7 @@
           <w:i/>
           <w:iCs/>
         </w:rPr>
+        <w:lastRenderedPageBreak/>
         <w:t>Information</w:t>
       </w:r>
       <w:r>
@@ -4781,7 +6006,7 @@
         </w:rPr>
         <w:t xml:space="preserve">. (n.d.). Retrieved November 6, 2025, from </w:t>
       </w:r>
-      <w:hyperlink r:id="rId21">
+      <w:hyperlink r:id="rId26">
         <w:r>
           <w:rPr>
             <w:rStyle w:val="Hyperlink"/>
@@ -4969,7 +6194,7 @@
                     <pic:cNvPicPr/>
                   </pic:nvPicPr>
                   <pic:blipFill>
-                    <a:blip r:embed="rId22">
+                    <a:blip r:embed="rId27">
                       <a:extLst>
                         <a:ext uri="{28A0092B-C50C-407E-A947-70E740481C1C}">
                           <a14:useLocalDpi xmlns:a14="http://schemas.microsoft.com/office/drawing/2010/main" val="0"/>
@@ -5002,26 +6227,16 @@
         <w:br/>
       </w:r>
       <w:r>
-        <w:br/>
-      </w:r>
-      <w:r>
-        <w:t>Here we see many different avenues for auditing</w:t>
-      </w:r>
-      <w:r>
-        <w:t>! Let us proceed …</w:t>
-      </w:r>
-      <w:r>
-        <w:br/>
-      </w:r>
-      <w:r>
         <w:lastRenderedPageBreak/>
         <w:br/>
       </w:r>
-    </w:p>
-    <w:p/>
-    <w:p/>
-    <w:p/>
-    <w:p/>
+      <w:r>
+        <w:t>Here we see many different avenues for auditing</w:t>
+      </w:r>
+      <w:r>
+        <w:t>! Let us proceed …</w:t>
+      </w:r>
+    </w:p>
     <w:p>
       <w:pPr>
         <w:pStyle w:val="Heading3"/>
@@ -5045,14 +6260,17 @@
       </w:r>
     </w:p>
     <w:p>
+      <w:pPr>
+        <w:keepNext/>
+      </w:pPr>
       <w:r>
         <w:rPr>
           <w:noProof/>
         </w:rPr>
         <w:drawing>
-          <wp:inline distT="0" distB="0" distL="0" distR="0" wp14:anchorId="6BCD520E" wp14:editId="05DAEFEA">
-            <wp:extent cx="5724525" cy="4343400"/>
-            <wp:effectExtent l="0" t="0" r="0" b="0"/>
+          <wp:inline distT="0" distB="0" distL="0" distR="0" wp14:anchorId="6BCD520E" wp14:editId="75D8B85A">
+            <wp:extent cx="4054872" cy="3076575"/>
+            <wp:effectExtent l="0" t="0" r="3175" b="0"/>
             <wp:docPr id="825291035" name="drawing">
               <a:extLst xmlns:a="http://schemas.openxmlformats.org/drawingml/2006/main">
                 <a:ext uri="{FF2B5EF4-FFF2-40B4-BE49-F238E27FC236}">
@@ -5071,7 +6289,7 @@
                     <pic:cNvPicPr/>
                   </pic:nvPicPr>
                   <pic:blipFill>
-                    <a:blip r:embed="rId23">
+                    <a:blip r:embed="rId28">
                       <a:extLst>
                         <a:ext uri="{28A0092B-C50C-407E-A947-70E740481C1C}">
                           <a14:useLocalDpi xmlns:a14="http://schemas.microsoft.com/office/drawing/2010/main" val="0"/>
@@ -5085,7 +6303,7 @@
                   <pic:spPr>
                     <a:xfrm>
                       <a:off x="0" y="0"/>
-                      <a:ext cx="5724525" cy="4343400"/>
+                      <a:ext cx="4059928" cy="3080412"/>
                     </a:xfrm>
                     <a:prstGeom prst="rect">
                       <a:avLst/>
@@ -5110,7 +6328,6 @@
         <w:rPr>
           <w:noProof/>
         </w:rPr>
-        <w:lastRenderedPageBreak/>
         <w:drawing>
           <wp:inline distT="0" distB="0" distL="0" distR="0" wp14:anchorId="2EA3CCBB" wp14:editId="75B3449A">
             <wp:extent cx="2875541" cy="3581234"/>
@@ -5133,7 +6350,7 @@
                     <pic:cNvPicPr/>
                   </pic:nvPicPr>
                   <pic:blipFill>
-                    <a:blip r:embed="rId24">
+                    <a:blip r:embed="rId29">
                       <a:extLst>
                         <a:ext uri="{28A0092B-C50C-407E-A947-70E740481C1C}">
                           <a14:useLocalDpi xmlns:a14="http://schemas.microsoft.com/office/drawing/2010/main"/>
@@ -5185,7 +6402,7 @@
                     <pic:cNvPicPr/>
                   </pic:nvPicPr>
                   <pic:blipFill>
-                    <a:blip r:embed="rId25">
+                    <a:blip r:embed="rId30">
                       <a:extLst>
                         <a:ext uri="{28A0092B-C50C-407E-A947-70E740481C1C}">
                           <a14:useLocalDpi xmlns:a14="http://schemas.microsoft.com/office/drawing/2010/main"/>
@@ -5214,20 +6431,78 @@
     </w:p>
     <w:p>
       <w:pPr>
+        <w:pStyle w:val="Caption"/>
+      </w:pPr>
+      <w:r>
+        <w:t xml:space="preserve">Figure </w:t>
+      </w:r>
+      <w:r>
+        <w:fldChar w:fldCharType="begin"/>
+      </w:r>
+      <w:r>
+        <w:instrText xml:space="preserve"> SEQ Figure \* ARABIC </w:instrText>
+      </w:r>
+      <w:r>
+        <w:fldChar w:fldCharType="separate"/>
+      </w:r>
+      <w:r>
+        <w:rPr>
+          <w:noProof/>
+        </w:rPr>
+        <w:t>9</w:t>
+      </w:r>
+      <w:r>
+        <w:fldChar w:fldCharType="end"/>
+      </w:r>
+      <w:r>
+        <w:t xml:space="preserve"> - </w:t>
+      </w:r>
+      <w:r>
+        <w:t>Group Policy Editor showing audit settings for User Account Management</w:t>
+      </w:r>
+    </w:p>
+    <w:p>
+      <w:pPr>
         <w:pStyle w:val="NoSpacing"/>
       </w:pPr>
+      <w:r>
+        <w:rPr>
+          <w:i/>
+          <w:iCs/>
+        </w:rPr>
+        <w:t>Significance: </w:t>
+      </w:r>
     </w:p>
     <w:p>
       <w:pPr>
         <w:pStyle w:val="NoSpacing"/>
         <w:rPr>
-          <w:lang w:val="en-CA"/>
-        </w:rPr>
-      </w:pPr>
-      <w:r>
-        <w:rPr>
-          <w:lang w:val="en-CA"/>
-        </w:rPr>
+          <w:i/>
+          <w:iCs/>
+        </w:rPr>
+      </w:pPr>
+    </w:p>
+    <w:p>
+      <w:pPr>
+        <w:pStyle w:val="NoSpacing"/>
+        <w:rPr>
+          <w:i/>
+          <w:iCs/>
+        </w:rPr>
+      </w:pPr>
+    </w:p>
+    <w:p>
+      <w:pPr>
+        <w:pStyle w:val="NoSpacing"/>
+        <w:rPr>
+          <w:lang w:val="en-CA"/>
+        </w:rPr>
+      </w:pPr>
+      <w:r>
+        <w:rPr>
+          <w:lang w:val="en-CA"/>
+        </w:rPr>
+        <w:lastRenderedPageBreak/>
         <w:t xml:space="preserve">... followed </w:t>
       </w:r>
       <w:proofErr w:type="gramStart"/>
@@ -5309,7 +6584,7 @@
                     <pic:cNvPicPr/>
                   </pic:nvPicPr>
                   <pic:blipFill>
-                    <a:blip r:embed="rId26">
+                    <a:blip r:embed="rId31">
                       <a:extLst>
                         <a:ext uri="{28A0092B-C50C-407E-A947-70E740481C1C}">
                           <a14:useLocalDpi xmlns:a14="http://schemas.microsoft.com/office/drawing/2010/main" val="0"/>
@@ -5351,12 +6626,12 @@
     <w:p>
       <w:pPr>
         <w:pStyle w:val="NoSpacing"/>
+        <w:keepNext/>
       </w:pPr>
       <w:r>
         <w:rPr>
           <w:noProof/>
         </w:rPr>
-        <w:lastRenderedPageBreak/>
         <w:drawing>
           <wp:inline distT="0" distB="0" distL="0" distR="0" wp14:anchorId="048080DF" wp14:editId="2628C8B1">
             <wp:extent cx="2693879" cy="3348814"/>
@@ -5379,7 +6654,7 @@
                     <pic:cNvPicPr/>
                   </pic:nvPicPr>
                   <pic:blipFill>
-                    <a:blip r:embed="rId27">
+                    <a:blip r:embed="rId32">
                       <a:extLst>
                         <a:ext uri="{28A0092B-C50C-407E-A947-70E740481C1C}">
                           <a14:useLocalDpi xmlns:a14="http://schemas.microsoft.com/office/drawing/2010/main"/>
@@ -5431,7 +6706,7 @@
                     <pic:cNvPicPr/>
                   </pic:nvPicPr>
                   <pic:blipFill>
-                    <a:blip r:embed="rId28">
+                    <a:blip r:embed="rId33">
                       <a:extLst>
                         <a:ext uri="{28A0092B-C50C-407E-A947-70E740481C1C}">
                           <a14:useLocalDpi xmlns:a14="http://schemas.microsoft.com/office/drawing/2010/main"/>
@@ -5460,10 +6735,39 @@
     </w:p>
     <w:p>
       <w:pPr>
-        <w:rPr>
-          <w:lang w:val="en-CA"/>
-        </w:rPr>
-      </w:pPr>
+        <w:pStyle w:val="Caption"/>
+      </w:pPr>
+      <w:r>
+        <w:t xml:space="preserve">Figure </w:t>
+      </w:r>
+      <w:fldSimple w:instr=" SEQ Figure \* ARABIC ">
+        <w:r>
+          <w:rPr>
+            <w:noProof/>
+          </w:rPr>
+          <w:t>10</w:t>
+        </w:r>
+      </w:fldSimple>
+      <w:r>
+        <w:t xml:space="preserve"> - </w:t>
+      </w:r>
+      <w:r>
+        <w:t>Group Policy Editor showing audit settings for Logon events</w:t>
+      </w:r>
+    </w:p>
+    <w:p>
+      <w:pPr>
+        <w:rPr>
+          <w:lang w:val="en-CA"/>
+        </w:rPr>
+      </w:pPr>
+      <w:r>
+        <w:rPr>
+          <w:i/>
+          <w:iCs/>
+        </w:rPr>
+        <w:t>Significance: </w:t>
+      </w:r>
     </w:p>
     <w:p>
       <w:pPr>
@@ -5476,6 +6780,7 @@
           <w:rStyle w:val="Heading3Char1"/>
           <w:lang w:val="en-CA"/>
         </w:rPr>
+        <w:lastRenderedPageBreak/>
         <w:t xml:space="preserve">... followed </w:t>
       </w:r>
       <w:proofErr w:type="gramStart"/>
@@ -5514,8 +6819,8 @@
           <w:noProof/>
         </w:rPr>
         <w:drawing>
-          <wp:inline distT="0" distB="0" distL="0" distR="0" wp14:anchorId="18D8C7B9" wp14:editId="246A3D41">
-            <wp:extent cx="5372100" cy="4192204"/>
+          <wp:inline distT="0" distB="0" distL="0" distR="0" wp14:anchorId="18D8C7B9" wp14:editId="3D5AF516">
+            <wp:extent cx="4591050" cy="3582699"/>
             <wp:effectExtent l="0" t="0" r="0" b="0"/>
             <wp:docPr id="1648886869" name="drawing">
               <a:extLst xmlns:a="http://schemas.openxmlformats.org/drawingml/2006/main">
@@ -5535,7 +6840,7 @@
                     <pic:cNvPicPr/>
                   </pic:nvPicPr>
                   <pic:blipFill>
-                    <a:blip r:embed="rId29">
+                    <a:blip r:embed="rId34">
                       <a:extLst>
                         <a:ext uri="{28A0092B-C50C-407E-A947-70E740481C1C}">
                           <a14:useLocalDpi xmlns:a14="http://schemas.microsoft.com/office/drawing/2010/main"/>
@@ -5549,7 +6854,7 @@
                   <pic:spPr>
                     <a:xfrm>
                       <a:off x="0" y="0"/>
-                      <a:ext cx="5372100" cy="4192204"/>
+                      <a:ext cx="4597379" cy="3587638"/>
                     </a:xfrm>
                     <a:prstGeom prst="rect">
                       <a:avLst/>
@@ -5562,16 +6867,15 @@
         </w:drawing>
       </w:r>
     </w:p>
-    <w:p/>
-    <w:p>
-      <w:pPr>
+    <w:p>
+      <w:pPr>
+        <w:keepNext/>
         <w:spacing w:after="120" w:line="264" w:lineRule="auto"/>
       </w:pPr>
       <w:r>
         <w:rPr>
           <w:noProof/>
         </w:rPr>
-        <w:lastRenderedPageBreak/>
         <w:drawing>
           <wp:inline distT="0" distB="0" distL="0" distR="0" wp14:anchorId="477F380F" wp14:editId="015FDFF8">
             <wp:extent cx="2800740" cy="3523723"/>
@@ -5594,7 +6898,7 @@
                     <pic:cNvPicPr/>
                   </pic:nvPicPr>
                   <pic:blipFill>
-                    <a:blip r:embed="rId30">
+                    <a:blip r:embed="rId35">
                       <a:extLst>
                         <a:ext uri="{28A0092B-C50C-407E-A947-70E740481C1C}">
                           <a14:useLocalDpi xmlns:a14="http://schemas.microsoft.com/office/drawing/2010/main"/>
@@ -5646,7 +6950,7 @@
                     <pic:cNvPicPr/>
                   </pic:nvPicPr>
                   <pic:blipFill>
-                    <a:blip r:embed="rId31">
+                    <a:blip r:embed="rId36">
                       <a:extLst>
                         <a:ext uri="{28A0092B-C50C-407E-A947-70E740481C1C}">
                           <a14:useLocalDpi xmlns:a14="http://schemas.microsoft.com/office/drawing/2010/main"/>
@@ -5675,6 +6979,45 @@
     </w:p>
     <w:p>
       <w:pPr>
+        <w:pStyle w:val="Caption"/>
+      </w:pPr>
+      <w:r>
+        <w:t xml:space="preserve">Figure </w:t>
+      </w:r>
+      <w:fldSimple w:instr=" SEQ Figure \* ARABIC ">
+        <w:r>
+          <w:rPr>
+            <w:noProof/>
+          </w:rPr>
+          <w:t>11</w:t>
+        </w:r>
+      </w:fldSimple>
+      <w:r>
+        <w:t xml:space="preserve"> - </w:t>
+      </w:r>
+      <w:r>
+        <w:t>Group Policy Editor showing audit settings for Logoff events</w:t>
+      </w:r>
+    </w:p>
+    <w:p>
+      <w:r>
+        <w:rPr>
+          <w:i/>
+          <w:iCs/>
+        </w:rPr>
+        <w:t>Significance: </w:t>
+      </w:r>
+    </w:p>
+    <w:p>
+      <w:pPr>
+        <w:rPr>
+          <w:i/>
+          <w:iCs/>
+        </w:rPr>
+      </w:pPr>
+    </w:p>
+    <w:p>
+      <w:pPr>
         <w:pStyle w:val="Heading3"/>
         <w:spacing w:after="120" w:line="264" w:lineRule="auto"/>
         <w:rPr>
@@ -5735,7 +7078,7 @@
                     <pic:cNvPicPr/>
                   </pic:nvPicPr>
                   <pic:blipFill>
-                    <a:blip r:embed="rId32">
+                    <a:blip r:embed="rId37">
                       <a:extLst>
                         <a:ext uri="{28A0092B-C50C-407E-A947-70E740481C1C}">
                           <a14:useLocalDpi xmlns:a14="http://schemas.microsoft.com/office/drawing/2010/main"/>
@@ -5764,13 +7107,13 @@
     </w:p>
     <w:p>
       <w:pPr>
+        <w:keepNext/>
         <w:spacing w:after="120" w:line="264" w:lineRule="auto"/>
       </w:pPr>
       <w:r>
         <w:rPr>
           <w:noProof/>
         </w:rPr>
-        <w:lastRenderedPageBreak/>
         <w:drawing>
           <wp:inline distT="0" distB="0" distL="0" distR="0" wp14:anchorId="72396D2E" wp14:editId="224770D8">
             <wp:extent cx="2400635" cy="2956745"/>
@@ -5793,7 +7136,7 @@
                     <pic:cNvPicPr/>
                   </pic:nvPicPr>
                   <pic:blipFill>
-                    <a:blip r:embed="rId33">
+                    <a:blip r:embed="rId38">
                       <a:extLst>
                         <a:ext uri="{28A0092B-C50C-407E-A947-70E740481C1C}">
                           <a14:useLocalDpi xmlns:a14="http://schemas.microsoft.com/office/drawing/2010/main"/>
@@ -5845,7 +7188,7 @@
                     <pic:cNvPicPr/>
                   </pic:nvPicPr>
                   <pic:blipFill>
-                    <a:blip r:embed="rId34">
+                    <a:blip r:embed="rId39">
                       <a:extLst>
                         <a:ext uri="{28A0092B-C50C-407E-A947-70E740481C1C}">
                           <a14:useLocalDpi xmlns:a14="http://schemas.microsoft.com/office/drawing/2010/main"/>
@@ -5874,8 +7217,33 @@
     </w:p>
     <w:p>
       <w:pPr>
-        <w:spacing w:after="120" w:line="264" w:lineRule="auto"/>
-      </w:pPr>
+        <w:pStyle w:val="Caption"/>
+      </w:pPr>
+      <w:r>
+        <w:t xml:space="preserve">Figure </w:t>
+      </w:r>
+      <w:fldSimple w:instr=" SEQ Figure \* ARABIC ">
+        <w:r>
+          <w:rPr>
+            <w:noProof/>
+          </w:rPr>
+          <w:t>12</w:t>
+        </w:r>
+      </w:fldSimple>
+      <w:r>
+        <w:t xml:space="preserve"> </w:t>
+      </w:r>
+      <w:proofErr w:type="gramStart"/>
+      <w:r>
+        <w:t xml:space="preserve">- </w:t>
+      </w:r>
+      <w:r>
+        <w:t xml:space="preserve"> Group</w:t>
+      </w:r>
+      <w:proofErr w:type="gramEnd"/>
+      <w:r>
+        <w:t xml:space="preserve"> Policy Editor showing audit settings for changes to audit policies</w:t>
+      </w:r>
     </w:p>
     <w:p>
       <w:pPr>
@@ -5884,6 +7252,15 @@
           <w:rStyle w:val="Heading3Char1"/>
         </w:rPr>
       </w:pPr>
+      <w:r>
+        <w:rPr>
+          <w:rFonts w:asciiTheme="majorHAnsi" w:eastAsiaTheme="majorEastAsia" w:hAnsiTheme="majorHAnsi" w:cstheme="majorBidi"/>
+          <w:i/>
+          <w:iCs/>
+          <w:color w:val="0A2F40" w:themeColor="accent1" w:themeShade="7F"/>
+        </w:rPr>
+        <w:t>Significance: </w:t>
+      </w:r>
     </w:p>
     <w:p>
       <w:pPr>
@@ -5901,6 +7278,7 @@
         <w:rPr>
           <w:rStyle w:val="Heading3Char1"/>
         </w:rPr>
+        <w:lastRenderedPageBreak/>
         <w:t>Next, we shift to the Object Access --&gt; Audit Removable Storage:</w:t>
       </w:r>
       <w:r>
@@ -5938,7 +7316,7 @@
                     <pic:cNvPicPr/>
                   </pic:nvPicPr>
                   <pic:blipFill>
-                    <a:blip r:embed="rId35">
+                    <a:blip r:embed="rId40">
                       <a:extLst>
                         <a:ext uri="{28A0092B-C50C-407E-A947-70E740481C1C}">
                           <a14:useLocalDpi xmlns:a14="http://schemas.microsoft.com/office/drawing/2010/main"/>
@@ -5972,13 +7350,13 @@
     </w:p>
     <w:p>
       <w:pPr>
+        <w:keepNext/>
         <w:spacing w:after="120" w:line="264" w:lineRule="auto"/>
       </w:pPr>
       <w:r>
         <w:rPr>
           <w:noProof/>
         </w:rPr>
-        <w:lastRenderedPageBreak/>
         <w:drawing>
           <wp:inline distT="0" distB="0" distL="0" distR="0" wp14:anchorId="75E57496" wp14:editId="107B76F3">
             <wp:extent cx="2426959" cy="3019846"/>
@@ -6001,7 +7379,7 @@
                     <pic:cNvPicPr/>
                   </pic:nvPicPr>
                   <pic:blipFill>
-                    <a:blip r:embed="rId36">
+                    <a:blip r:embed="rId41">
                       <a:extLst>
                         <a:ext uri="{28A0092B-C50C-407E-A947-70E740481C1C}">
                           <a14:useLocalDpi xmlns:a14="http://schemas.microsoft.com/office/drawing/2010/main"/>
@@ -6053,7 +7431,7 @@
                     <pic:cNvPicPr/>
                   </pic:nvPicPr>
                   <pic:blipFill>
-                    <a:blip r:embed="rId37">
+                    <a:blip r:embed="rId42">
                       <a:extLst>
                         <a:ext uri="{28A0092B-C50C-407E-A947-70E740481C1C}">
                           <a14:useLocalDpi xmlns:a14="http://schemas.microsoft.com/office/drawing/2010/main"/>
@@ -6079,12 +7457,53 @@
           </wp:inline>
         </w:drawing>
       </w:r>
+    </w:p>
+    <w:p>
+      <w:pPr>
+        <w:pStyle w:val="Caption"/>
+      </w:pPr>
+      <w:r>
+        <w:t xml:space="preserve">Figure </w:t>
+      </w:r>
+      <w:fldSimple w:instr=" SEQ Figure \* ARABIC ">
+        <w:r>
+          <w:rPr>
+            <w:noProof/>
+          </w:rPr>
+          <w:t>13</w:t>
+        </w:r>
+      </w:fldSimple>
+      <w:r>
+        <w:t xml:space="preserve"> - </w:t>
+      </w:r>
+      <w:r>
+        <w:t>Group Policy Editor showing audit settings for removable storage access</w:t>
+      </w:r>
+    </w:p>
+    <w:p>
+      <w:pPr>
+        <w:spacing w:after="120" w:line="264" w:lineRule="auto"/>
+      </w:pPr>
       <w:r>
         <w:br/>
       </w:r>
       <w:r>
-        <w:br/>
-      </w:r>
+        <w:rPr>
+          <w:i/>
+          <w:iCs/>
+        </w:rPr>
+        <w:t>Significance: </w:t>
+      </w:r>
+    </w:p>
+    <w:p>
+      <w:pPr>
+        <w:spacing w:after="120" w:line="264" w:lineRule="auto"/>
+      </w:pPr>
+    </w:p>
+    <w:p>
+      <w:pPr>
+        <w:spacing w:after="120" w:line="264" w:lineRule="auto"/>
+      </w:pPr>
     </w:p>
     <w:p>
       <w:pPr>
@@ -6093,42 +7512,11 @@
           <w:lang w:val="en-CA"/>
         </w:rPr>
       </w:pPr>
-    </w:p>
-    <w:p>
-      <w:pPr>
-        <w:pStyle w:val="Heading3"/>
-        <w:rPr>
-          <w:lang w:val="en-CA"/>
-        </w:rPr>
-      </w:pPr>
-    </w:p>
-    <w:p>
-      <w:pPr>
-        <w:pStyle w:val="Heading3"/>
-        <w:rPr>
-          <w:lang w:val="en-CA"/>
-        </w:rPr>
-      </w:pPr>
-    </w:p>
-    <w:p>
-      <w:pPr>
-        <w:pStyle w:val="Heading3"/>
-        <w:rPr>
-          <w:lang w:val="en-CA"/>
-        </w:rPr>
-      </w:pPr>
-    </w:p>
-    <w:p>
-      <w:pPr>
-        <w:pStyle w:val="Heading3"/>
-        <w:rPr>
-          <w:lang w:val="en-CA"/>
-        </w:rPr>
-      </w:pPr>
-      <w:r>
-        <w:rPr>
-          <w:lang w:val="en-CA"/>
-        </w:rPr>
+      <w:r>
+        <w:rPr>
+          <w:lang w:val="en-CA"/>
+        </w:rPr>
+        <w:lastRenderedPageBreak/>
         <w:t xml:space="preserve">... followed </w:t>
       </w:r>
       <w:proofErr w:type="gramStart"/>
@@ -6204,7 +7592,7 @@
                     <pic:cNvPicPr/>
                   </pic:nvPicPr>
                   <pic:blipFill>
-                    <a:blip r:embed="rId38">
+                    <a:blip r:embed="rId43">
                       <a:extLst>
                         <a:ext uri="{28A0092B-C50C-407E-A947-70E740481C1C}">
                           <a14:useLocalDpi xmlns:a14="http://schemas.microsoft.com/office/drawing/2010/main" val="0"/>
@@ -6236,13 +7624,13 @@
     </w:p>
     <w:p>
       <w:pPr>
+        <w:keepNext/>
         <w:spacing w:after="120" w:line="264" w:lineRule="auto"/>
       </w:pPr>
       <w:r>
         <w:rPr>
           <w:noProof/>
         </w:rPr>
-        <w:lastRenderedPageBreak/>
         <w:drawing>
           <wp:inline distT="0" distB="0" distL="0" distR="0" wp14:anchorId="10B4C509" wp14:editId="78AFB967">
             <wp:extent cx="2571872" cy="3264530"/>
@@ -6265,7 +7653,7 @@
                     <pic:cNvPicPr/>
                   </pic:nvPicPr>
                   <pic:blipFill>
-                    <a:blip r:embed="rId39">
+                    <a:blip r:embed="rId44">
                       <a:extLst>
                         <a:ext uri="{28A0092B-C50C-407E-A947-70E740481C1C}">
                           <a14:useLocalDpi xmlns:a14="http://schemas.microsoft.com/office/drawing/2010/main"/>
@@ -6317,7 +7705,7 @@
                     <pic:cNvPicPr/>
                   </pic:nvPicPr>
                   <pic:blipFill>
-                    <a:blip r:embed="rId40">
+                    <a:blip r:embed="rId45">
                       <a:extLst>
                         <a:ext uri="{28A0092B-C50C-407E-A947-70E740481C1C}">
                           <a14:useLocalDpi xmlns:a14="http://schemas.microsoft.com/office/drawing/2010/main"/>
@@ -6346,17 +7734,67 @@
     </w:p>
     <w:p>
       <w:pPr>
+        <w:pStyle w:val="Caption"/>
+      </w:pPr>
+      <w:r>
+        <w:t xml:space="preserve">Figure </w:t>
+      </w:r>
+      <w:fldSimple w:instr=" SEQ Figure \* ARABIC ">
+        <w:r>
+          <w:rPr>
+            <w:noProof/>
+          </w:rPr>
+          <w:t>14</w:t>
+        </w:r>
+      </w:fldSimple>
+      <w:r>
+        <w:t xml:space="preserve"> - </w:t>
+      </w:r>
+      <w:r>
+        <w:t>Group Policy Editor showing audit settings for account lockout events</w:t>
+      </w:r>
+    </w:p>
+    <w:p>
+      <w:pPr>
         <w:pStyle w:val="Heading3"/>
         <w:rPr>
           <w:rFonts w:eastAsia="Aptos Display"/>
           <w:lang w:val="en-CA"/>
         </w:rPr>
       </w:pPr>
-      <w:r>
+    </w:p>
+    <w:p>
+      <w:pPr>
+        <w:pStyle w:val="Heading3"/>
         <w:rPr>
           <w:rFonts w:eastAsia="Aptos Display"/>
           <w:lang w:val="en-CA"/>
         </w:rPr>
+      </w:pPr>
+      <w:r>
+        <w:rPr>
+          <w:rFonts w:eastAsia="Aptos Display"/>
+          <w:i/>
+          <w:iCs/>
+        </w:rPr>
+        <w:t>Significance: </w:t>
+      </w:r>
+    </w:p>
+    <w:p/>
+    <w:p>
+      <w:pPr>
+        <w:pStyle w:val="Heading3"/>
+        <w:rPr>
+          <w:rFonts w:eastAsia="Aptos Display"/>
+          <w:lang w:val="en-CA"/>
+        </w:rPr>
+      </w:pPr>
+      <w:r>
+        <w:rPr>
+          <w:rFonts w:eastAsia="Aptos Display"/>
+          <w:lang w:val="en-CA"/>
+        </w:rPr>
+        <w:lastRenderedPageBreak/>
         <w:t xml:space="preserve">… finally, I have opted to </w:t>
       </w:r>
       <w:r>
@@ -6434,7 +7872,7 @@
                     <pic:cNvPicPr/>
                   </pic:nvPicPr>
                   <pic:blipFill>
-                    <a:blip r:embed="rId41"/>
+                    <a:blip r:embed="rId46"/>
                     <a:stretch>
                       <a:fillRect/>
                     </a:stretch>
@@ -6457,7 +7895,134 @@
     </w:p>
     <w:p>
       <w:pPr>
-        <w:spacing w:after="120" w:line="264" w:lineRule="auto"/>
+        <w:keepNext/>
+        <w:spacing w:after="120" w:line="264" w:lineRule="auto"/>
+      </w:pPr>
+      <w:r>
+        <w:rPr>
+          <w:noProof/>
+        </w:rPr>
+        <w:drawing>
+          <wp:inline distT="0" distB="0" distL="0" distR="0" wp14:anchorId="3879EB37" wp14:editId="12E626F6">
+            <wp:extent cx="2686050" cy="3362325"/>
+            <wp:effectExtent l="0" t="0" r="0" b="9525"/>
+            <wp:docPr id="833700228" name="Picture 2" descr="A screenshot of a computer&#10;&#10;AI-generated content may be incorrect.">
+              <a:extLst xmlns:a="http://schemas.openxmlformats.org/drawingml/2006/main">
+                <a:ext uri="{FF2B5EF4-FFF2-40B4-BE49-F238E27FC236}">
+                  <a16:creationId xmlns:a16="http://schemas.microsoft.com/office/drawing/2014/main" id="{A69299A6-FC3B-43DD-BB47-0D470455613F}"/>
+                </a:ext>
+              </a:extLst>
+            </wp:docPr>
+            <wp:cNvGraphicFramePr>
+              <a:graphicFrameLocks xmlns:a="http://schemas.openxmlformats.org/drawingml/2006/main" noChangeAspect="1"/>
+            </wp:cNvGraphicFramePr>
+            <a:graphic xmlns:a="http://schemas.openxmlformats.org/drawingml/2006/main">
+              <a:graphicData uri="http://schemas.openxmlformats.org/drawingml/2006/picture">
+                <pic:pic xmlns:pic="http://schemas.openxmlformats.org/drawingml/2006/picture">
+                  <pic:nvPicPr>
+                    <pic:cNvPr id="833700228" name="Picture 2" descr="A screenshot of a computer&#10;&#10;AI-generated content may be incorrect."/>
+                    <pic:cNvPicPr>
+                      <a:picLocks noChangeAspect="1" noChangeArrowheads="1"/>
+                    </pic:cNvPicPr>
+                  </pic:nvPicPr>
+                  <pic:blipFill>
+                    <a:blip r:embed="rId47">
+                      <a:extLst>
+                        <a:ext uri="{28A0092B-C50C-407E-A947-70E740481C1C}">
+                          <a14:useLocalDpi xmlns:a14="http://schemas.microsoft.com/office/drawing/2010/main" val="0"/>
+                        </a:ext>
+                      </a:extLst>
+                    </a:blip>
+                    <a:srcRect/>
+                    <a:stretch>
+                      <a:fillRect/>
+                    </a:stretch>
+                  </pic:blipFill>
+                  <pic:spPr bwMode="auto">
+                    <a:xfrm>
+                      <a:off x="0" y="0"/>
+                      <a:ext cx="2686050" cy="3362325"/>
+                    </a:xfrm>
+                    <a:prstGeom prst="rect">
+                      <a:avLst/>
+                    </a:prstGeom>
+                    <a:noFill/>
+                    <a:ln>
+                      <a:noFill/>
+                    </a:ln>
+                  </pic:spPr>
+                </pic:pic>
+              </a:graphicData>
+            </a:graphic>
+          </wp:inline>
+        </w:drawing>
+      </w:r>
+      <w:r>
+        <w:t xml:space="preserve"> </w:t>
+      </w:r>
+      <w:r>
+        <w:rPr>
+          <w:noProof/>
+        </w:rPr>
+        <w:drawing>
+          <wp:inline distT="0" distB="0" distL="0" distR="0" wp14:anchorId="7DFC82A0" wp14:editId="5BADAEDE">
+            <wp:extent cx="2724150" cy="3390900"/>
+            <wp:effectExtent l="0" t="0" r="0" b="0"/>
+            <wp:docPr id="1359311653" name="Picture 3" descr="A screenshot of a computer&#10;&#10;AI-generated content may be incorrect.">
+              <a:extLst xmlns:a="http://schemas.openxmlformats.org/drawingml/2006/main">
+                <a:ext uri="{FF2B5EF4-FFF2-40B4-BE49-F238E27FC236}">
+                  <a16:creationId xmlns:a16="http://schemas.microsoft.com/office/drawing/2014/main" id="{4E7D8FBA-6304-4BCC-9E06-DA85638A0ADE}"/>
+                </a:ext>
+              </a:extLst>
+            </wp:docPr>
+            <wp:cNvGraphicFramePr>
+              <a:graphicFrameLocks xmlns:a="http://schemas.openxmlformats.org/drawingml/2006/main" noChangeAspect="1"/>
+            </wp:cNvGraphicFramePr>
+            <a:graphic xmlns:a="http://schemas.openxmlformats.org/drawingml/2006/main">
+              <a:graphicData uri="http://schemas.openxmlformats.org/drawingml/2006/picture">
+                <pic:pic xmlns:pic="http://schemas.openxmlformats.org/drawingml/2006/picture">
+                  <pic:nvPicPr>
+                    <pic:cNvPr id="1359311653" name="Picture 3" descr="A screenshot of a computer&#10;&#10;AI-generated content may be incorrect."/>
+                    <pic:cNvPicPr>
+                      <a:picLocks noChangeAspect="1" noChangeArrowheads="1"/>
+                    </pic:cNvPicPr>
+                  </pic:nvPicPr>
+                  <pic:blipFill>
+                    <a:blip r:embed="rId48">
+                      <a:extLst>
+                        <a:ext uri="{28A0092B-C50C-407E-A947-70E740481C1C}">
+                          <a14:useLocalDpi xmlns:a14="http://schemas.microsoft.com/office/drawing/2010/main" val="0"/>
+                        </a:ext>
+                      </a:extLst>
+                    </a:blip>
+                    <a:srcRect/>
+                    <a:stretch>
+                      <a:fillRect/>
+                    </a:stretch>
+                  </pic:blipFill>
+                  <pic:spPr bwMode="auto">
+                    <a:xfrm>
+                      <a:off x="0" y="0"/>
+                      <a:ext cx="2724150" cy="3390900"/>
+                    </a:xfrm>
+                    <a:prstGeom prst="rect">
+                      <a:avLst/>
+                    </a:prstGeom>
+                    <a:noFill/>
+                    <a:ln>
+                      <a:noFill/>
+                    </a:ln>
+                  </pic:spPr>
+                </pic:pic>
+              </a:graphicData>
+            </a:graphic>
+          </wp:inline>
+        </w:drawing>
+      </w:r>
+    </w:p>
+    <w:p>
+      <w:pPr>
+        <w:pStyle w:val="Caption"/>
         <w:rPr>
           <w:rFonts w:ascii="Aptos Display" w:eastAsia="Aptos Display" w:hAnsi="Aptos Display" w:cs="Aptos Display"/>
           <w:color w:val="0F4761" w:themeColor="accent1" w:themeShade="BF"/>
@@ -6466,6 +8031,50 @@
           <w:lang w:val="en-CA"/>
         </w:rPr>
       </w:pPr>
+      <w:r>
+        <w:t xml:space="preserve">Figure </w:t>
+      </w:r>
+      <w:fldSimple w:instr=" SEQ Figure \* ARABIC ">
+        <w:r>
+          <w:rPr>
+            <w:noProof/>
+          </w:rPr>
+          <w:t>15</w:t>
+        </w:r>
+      </w:fldSimple>
+      <w:r>
+        <w:t xml:space="preserve"> - </w:t>
+      </w:r>
+      <w:r>
+        <w:t>Group Policy Editor showing audit settings for group membership changes</w:t>
+      </w:r>
+    </w:p>
+    <w:p>
+      <w:pPr>
+        <w:pStyle w:val="Heading3"/>
+        <w:rPr>
+          <w:rFonts w:eastAsia="Aptos Display"/>
+          <w:i/>
+          <w:iCs/>
+        </w:rPr>
+      </w:pPr>
+    </w:p>
+    <w:p>
+      <w:pPr>
+        <w:pStyle w:val="Heading3"/>
+        <w:rPr>
+          <w:rFonts w:eastAsia="Aptos Display"/>
+          <w:lang w:val="en-CA"/>
+        </w:rPr>
+      </w:pPr>
+      <w:r>
+        <w:rPr>
+          <w:rFonts w:eastAsia="Aptos Display"/>
+          <w:i/>
+          <w:iCs/>
+        </w:rPr>
+        <w:t>Significance: </w:t>
+      </w:r>
     </w:p>
     <w:p>
       <w:pPr>
@@ -6490,7 +8099,10 @@
           <w:lang w:val="en-CA"/>
         </w:rPr>
       </w:pPr>
-      <w:r>
+    </w:p>
+    <w:p>
+      <w:pPr>
+        <w:spacing w:after="120" w:line="264" w:lineRule="auto"/>
         <w:rPr>
           <w:rFonts w:ascii="Aptos Display" w:eastAsia="Aptos Display" w:hAnsi="Aptos Display" w:cs="Aptos Display"/>
           <w:color w:val="0F4761" w:themeColor="accent1" w:themeShade="BF"/>
@@ -6498,14 +8110,8 @@
           <w:szCs w:val="40"/>
           <w:lang w:val="en-CA"/>
         </w:rPr>
-        <w:t>Task 2 – Event Creation</w:t>
-      </w:r>
-      <w:r>
-        <w:br/>
-      </w:r>
-    </w:p>
-    <w:p>
-      <w:pPr>
+      </w:pPr>
+      <w:r>
         <w:rPr>
           <w:rFonts w:ascii="Aptos Display" w:eastAsia="Aptos Display" w:hAnsi="Aptos Display" w:cs="Aptos Display"/>
           <w:color w:val="0F4761" w:themeColor="accent1" w:themeShade="BF"/>
@@ -6513,29 +8119,8 @@
           <w:szCs w:val="40"/>
           <w:lang w:val="en-CA"/>
         </w:rPr>
-      </w:pPr>
-      <w:r>
-        <w:rPr>
-          <w:lang w:val="en-CA"/>
-        </w:rPr>
         <w:lastRenderedPageBreak/>
-        <w:t>Create the following events such that are captured in the Windows Logs.</w:t>
-      </w:r>
-    </w:p>
-    <w:p>
-      <w:pPr>
-        <w:rPr>
-          <w:lang w:val="en-CA"/>
-        </w:rPr>
-      </w:pPr>
-      <w:r>
-        <w:br/>
-      </w:r>
-      <w:r>
-        <w:rPr>
-          <w:lang w:val="en-CA"/>
-        </w:rPr>
-        <w:t>1. A User account is created (Use this account for the following steps).</w:t>
+        <w:t>Task 2 – Event Creation</w:t>
       </w:r>
       <w:r>
         <w:br/>
@@ -6555,8 +8140,15 @@
         <w:rPr>
           <w:lang w:val="en-CA"/>
         </w:rPr>
-        <w:t>2. User account fails to login due to an incorrect password.</w:t>
-      </w:r>
+        <w:t>Create the following events such that are captured in the Windows Logs.</w:t>
+      </w:r>
+    </w:p>
+    <w:p>
+      <w:pPr>
+        <w:rPr>
+          <w:lang w:val="en-CA"/>
+        </w:rPr>
+      </w:pPr>
       <w:r>
         <w:br/>
       </w:r>
@@ -6564,119 +8156,14 @@
         <w:rPr>
           <w:lang w:val="en-CA"/>
         </w:rPr>
-        <w:t>3. User account succeeds in logon.</w:t>
+        <w:t>1. A User account is created (Use this account for the following steps).</w:t>
       </w:r>
       <w:r>
         <w:br/>
       </w:r>
-      <w:r>
-        <w:rPr>
-          <w:lang w:val="en-CA"/>
-        </w:rPr>
-        <w:t>4. User account is made a member of the administrators group.</w:t>
-      </w:r>
-      <w:r>
-        <w:br/>
-      </w:r>
-      <w:r>
-        <w:rPr>
-          <w:lang w:val="en-CA"/>
-        </w:rPr>
-        <w:t>5. User account creates a scheduled task.</w:t>
-      </w:r>
-      <w:r>
-        <w:br/>
-      </w:r>
-      <w:r>
-        <w:rPr>
-          <w:lang w:val="en-CA"/>
-        </w:rPr>
-        <w:t>6. User account accesses a USB key or other external storage media and writes a file to the device.</w:t>
-      </w:r>
-      <w:r>
-        <w:br/>
-      </w:r>
-      <w:r>
-        <w:rPr>
-          <w:lang w:val="en-CA"/>
-        </w:rPr>
-        <w:t>7. User account makes a change to an Audit Policy (i.e. stop logging failed logon attempts).</w:t>
-      </w:r>
-      <w:r>
-        <w:br/>
-      </w:r>
-      <w:r>
-        <w:rPr>
-          <w:lang w:val="en-CA"/>
-        </w:rPr>
-        <w:t>8. User account logs out.</w:t>
-      </w:r>
-      <w:r>
-        <w:br/>
-      </w:r>
-      <w:r>
-        <w:rPr>
-          <w:lang w:val="en-CA"/>
-        </w:rPr>
-        <w:t>Task 3 – Event Display</w:t>
-      </w:r>
-      <w:r>
-        <w:br/>
-      </w:r>
-      <w:r>
-        <w:rPr>
-          <w:lang w:val="en-CA"/>
-        </w:rPr>
-        <w:t>Use event viewer to display these events you have created. Take screen shots of each event as required</w:t>
-      </w:r>
-      <w:r>
-        <w:br/>
-      </w:r>
-      <w:r>
-        <w:rPr>
-          <w:lang w:val="en-CA"/>
-        </w:rPr>
-        <w:t>to show the detail of events displayed in event viewer (not just a list of the events) such that you can</w:t>
-      </w:r>
-      <w:r>
-        <w:br/>
-      </w:r>
-      <w:r>
-        <w:rPr>
-          <w:lang w:val="en-CA"/>
-        </w:rPr>
-        <w:t>clearly read the event information.</w:t>
-      </w:r>
-      <w:r>
-        <w:br/>
-      </w:r>
-      <w:r>
-        <w:rPr>
-          <w:lang w:val="en-CA"/>
-        </w:rPr>
-        <w:t>Create a word (PDF) document that contains the screen shots described above. Label each screen shot</w:t>
-      </w:r>
-      <w:r>
-        <w:br/>
-      </w:r>
-      <w:r>
-        <w:rPr>
-          <w:lang w:val="en-CA"/>
-        </w:rPr>
-        <w:t>in the document with a description of what it is showing.</w:t>
-      </w:r>
-    </w:p>
-    <w:p>
-      <w:pPr>
-        <w:spacing w:after="120" w:line="264" w:lineRule="auto"/>
-        <w:rPr>
-          <w:rFonts w:ascii="Aptos" w:eastAsia="Aptos" w:hAnsi="Aptos" w:cs="Aptos"/>
-          <w:color w:val="000000" w:themeColor="text1"/>
-          <w:sz w:val="20"/>
-          <w:szCs w:val="20"/>
-        </w:rPr>
-      </w:pPr>
-      <w:r>
+    </w:p>
+    <w:p>
+      <w:pPr>
         <w:rPr>
           <w:rFonts w:ascii="Aptos Display" w:eastAsia="Aptos Display" w:hAnsi="Aptos Display" w:cs="Aptos Display"/>
           <w:color w:val="0F4761" w:themeColor="accent1" w:themeShade="BF"/>
@@ -6684,7 +8171,120 @@
           <w:szCs w:val="40"/>
           <w:lang w:val="en-CA"/>
         </w:rPr>
+      </w:pPr>
+      <w:r>
+        <w:rPr>
+          <w:lang w:val="en-CA"/>
+        </w:rPr>
+        <w:t>2. User account fails to login due to an incorrect password.</w:t>
+      </w:r>
+      <w:r>
         <w:br/>
+      </w:r>
+      <w:r>
+        <w:rPr>
+          <w:lang w:val="en-CA"/>
+        </w:rPr>
+        <w:t>3. User account succeeds in logon.</w:t>
+      </w:r>
+      <w:r>
+        <w:br/>
+      </w:r>
+      <w:r>
+        <w:rPr>
+          <w:lang w:val="en-CA"/>
+        </w:rPr>
+        <w:t>4. User account is made a member of the administrators group.</w:t>
+      </w:r>
+      <w:r>
+        <w:br/>
+      </w:r>
+      <w:r>
+        <w:rPr>
+          <w:lang w:val="en-CA"/>
+        </w:rPr>
+        <w:t>5. User account creates a scheduled task.</w:t>
+      </w:r>
+      <w:r>
+        <w:br/>
+      </w:r>
+      <w:r>
+        <w:rPr>
+          <w:lang w:val="en-CA"/>
+        </w:rPr>
+        <w:t>6. User account accesses a USB key or other external storage media and writes a file to the device.</w:t>
+      </w:r>
+      <w:r>
+        <w:br/>
+      </w:r>
+      <w:r>
+        <w:rPr>
+          <w:lang w:val="en-CA"/>
+        </w:rPr>
+        <w:t>7. User account makes a change to an Audit Policy (i.e. stop logging failed logon attempts).</w:t>
+      </w:r>
+      <w:r>
+        <w:br/>
+      </w:r>
+      <w:r>
+        <w:rPr>
+          <w:lang w:val="en-CA"/>
+        </w:rPr>
+        <w:t>8. User account logs out.</w:t>
+      </w:r>
+      <w:r>
+        <w:br/>
+      </w:r>
+      <w:r>
+        <w:rPr>
+          <w:lang w:val="en-CA"/>
+        </w:rPr>
+        <w:t>Task 3 – Event Display</w:t>
+      </w:r>
+      <w:r>
+        <w:br/>
+      </w:r>
+      <w:r>
+        <w:rPr>
+          <w:lang w:val="en-CA"/>
+        </w:rPr>
+        <w:t>Use event viewer to display these events you have created. Take screen shots of each event as required</w:t>
+      </w:r>
+      <w:r>
+        <w:br/>
+      </w:r>
+      <w:r>
+        <w:rPr>
+          <w:lang w:val="en-CA"/>
+        </w:rPr>
+        <w:t>to show the detail of events displayed in event viewer (not just a list of the events) such that you can</w:t>
+      </w:r>
+      <w:r>
+        <w:br/>
+      </w:r>
+      <w:r>
+        <w:rPr>
+          <w:lang w:val="en-CA"/>
+        </w:rPr>
+        <w:t>clearly read the event information.</w:t>
+      </w:r>
+      <w:r>
+        <w:br/>
+      </w:r>
+      <w:r>
+        <w:rPr>
+          <w:lang w:val="en-CA"/>
+        </w:rPr>
+        <w:t>Create a word (PDF) document that contains the screen shots described above. Label each screen shot</w:t>
+      </w:r>
+      <w:r>
+        <w:br/>
+      </w:r>
+      <w:r>
+        <w:rPr>
+          <w:lang w:val="en-CA"/>
+        </w:rPr>
+        <w:t>in the document with a description of what it is showing.</w:t>
       </w:r>
     </w:p>
     <w:p>
@@ -6697,6 +8297,16 @@
           <w:szCs w:val="20"/>
         </w:rPr>
       </w:pPr>
+      <w:r>
+        <w:rPr>
+          <w:rFonts w:ascii="Aptos Display" w:eastAsia="Aptos Display" w:hAnsi="Aptos Display" w:cs="Aptos Display"/>
+          <w:color w:val="0F4761" w:themeColor="accent1" w:themeShade="BF"/>
+          <w:sz w:val="40"/>
+          <w:szCs w:val="40"/>
+          <w:lang w:val="en-CA"/>
+        </w:rPr>
+        <w:br/>
+      </w:r>
     </w:p>
     <w:p>
       <w:pPr>
@@ -6777,6 +8387,17 @@
     </w:p>
     <w:p>
       <w:pPr>
+        <w:spacing w:after="120" w:line="264" w:lineRule="auto"/>
+        <w:rPr>
+          <w:rFonts w:ascii="Aptos" w:eastAsia="Aptos" w:hAnsi="Aptos" w:cs="Aptos"/>
+          <w:color w:val="000000" w:themeColor="text1"/>
+          <w:sz w:val="20"/>
+          <w:szCs w:val="20"/>
+        </w:rPr>
+      </w:pPr>
+    </w:p>
+    <w:p>
+      <w:pPr>
         <w:pStyle w:val="Heading1"/>
         <w:spacing w:line="264" w:lineRule="auto"/>
         <w:rPr>
@@ -6788,6 +8409,7 @@
           <w:rFonts w:ascii="Aptos Display" w:eastAsia="Aptos Display" w:hAnsi="Aptos Display" w:cs="Aptos Display"/>
           <w:lang w:val="en-US"/>
         </w:rPr>
+        <w:lastRenderedPageBreak/>
         <w:t>References</w:t>
       </w:r>
     </w:p>
@@ -6824,10 +8446,9 @@
         <w:rPr>
           <w:lang w:val="en-CA"/>
         </w:rPr>
-        <w:lastRenderedPageBreak/>
         <w:t xml:space="preserve">“Windows Security Log Event ID 4720 - A User Account Was Created.” Accessed November 4, 2025. </w:t>
       </w:r>
-      <w:hyperlink r:id="rId42" w:history="1">
+      <w:hyperlink r:id="rId49" w:history="1">
         <w:r>
           <w:rPr>
             <w:lang w:val="en-CA"/>
@@ -6879,7 +8500,7 @@
         </w:rPr>
         <w:t xml:space="preserve">“Windows Security Log Event ID 4625 - An Account Failed to Log On.” Accessed November 5, 2025. </w:t>
       </w:r>
-      <w:hyperlink r:id="rId43" w:history="1">
+      <w:hyperlink r:id="rId50" w:history="1">
         <w:r>
           <w:rPr>
             <w:rStyle w:val="Hyperlink"/>
@@ -8278,7 +9899,6 @@
   <w:style w:type="character" w:default="1" w:styleId="DefaultParagraphFont">
     <w:name w:val="Default Paragraph Font"/>
     <w:uiPriority w:val="1"/>
-    <w:semiHidden/>
     <w:unhideWhenUsed/>
   </w:style>
   <w:style w:type="table" w:default="1" w:styleId="TableNormal">
@@ -8421,6 +10041,25 @@
     <w:rPr>
       <w:b/>
       <w:bCs/>
+    </w:rPr>
+  </w:style>
+  <w:style w:type="paragraph" w:styleId="Caption">
+    <w:name w:val="caption"/>
+    <w:basedOn w:val="Normal"/>
+    <w:next w:val="Normal"/>
+    <w:uiPriority w:val="35"/>
+    <w:unhideWhenUsed/>
+    <w:qFormat/>
+    <w:rsid w:val="00CA1301"/>
+    <w:pPr>
+      <w:spacing w:after="200" w:line="240" w:lineRule="auto"/>
+    </w:pPr>
+    <w:rPr>
+      <w:i/>
+      <w:iCs/>
+      <w:color w:val="0E2841" w:themeColor="text2"/>
+      <w:sz w:val="18"/>
+      <w:szCs w:val="18"/>
     </w:rPr>
   </w:style>
 </w:styles>
@@ -8685,4 +10324,310 @@
     </a:ext>
   </a:extLst>
 </a:theme>
+</file>
+
+<file path=customXml/item1.xml><?xml version="1.0" encoding="utf-8"?>
+<b:Sources xmlns:b="http://schemas.openxmlformats.org/officeDocument/2006/bibliography" xmlns="http://schemas.openxmlformats.org/officeDocument/2006/bibliography" SelectedStyle="\APASixthEditionOfficeOnline.xsl" StyleName="APA" Version="6"/>
+</file>
+
+<file path=customXml/item2.xml><?xml version="1.0" encoding="utf-8"?>
+<ct:contentTypeSchema xmlns:ct="http://schemas.microsoft.com/office/2006/metadata/contentType" xmlns:ma="http://schemas.microsoft.com/office/2006/metadata/properties/metaAttributes" ct:_="" ma:_="" ma:contentTypeName="Document" ma:contentTypeID="0x010100AD6DA6A8FF957744AA83DDD9DC6222C3" ma:contentTypeVersion="15" ma:contentTypeDescription="Create a new document." ma:contentTypeScope="" ma:versionID="5356a4abd13717d6328cfe346e611198">
+  <xsd:schema xmlns:xsd="http://www.w3.org/2001/XMLSchema" xmlns:xs="http://www.w3.org/2001/XMLSchema" xmlns:p="http://schemas.microsoft.com/office/2006/metadata/properties" xmlns:ns3="7a78a3e6-a2ec-4b33-9207-6da0c160122c" xmlns:ns4="901d0e80-77a5-4354-8b76-6dd779a99d24" targetNamespace="http://schemas.microsoft.com/office/2006/metadata/properties" ma:root="true" ma:fieldsID="d289623bfaa86501c8e2ecb267be7444" ns3:_="" ns4:_="">
+    <xsd:import namespace="7a78a3e6-a2ec-4b33-9207-6da0c160122c"/>
+    <xsd:import namespace="901d0e80-77a5-4354-8b76-6dd779a99d24"/>
+    <xsd:element name="properties">
+      <xsd:complexType>
+        <xsd:sequence>
+          <xsd:element name="documentManagement">
+            <xsd:complexType>
+              <xsd:all>
+                <xsd:element ref="ns3:MediaServiceMetadata" minOccurs="0"/>
+                <xsd:element ref="ns3:MediaServiceFastMetadata" minOccurs="0"/>
+                <xsd:element ref="ns3:MediaServiceObjectDetectorVersions" minOccurs="0"/>
+                <xsd:element ref="ns3:_activity" minOccurs="0"/>
+                <xsd:element ref="ns3:MediaServiceSearchProperties" minOccurs="0"/>
+                <xsd:element ref="ns3:MediaServiceSystemTags" minOccurs="0"/>
+                <xsd:element ref="ns3:MediaServiceGenerationTime" minOccurs="0"/>
+                <xsd:element ref="ns3:MediaServiceEventHashCode" minOccurs="0"/>
+                <xsd:element ref="ns3:MediaLengthInSeconds" minOccurs="0"/>
+                <xsd:element ref="ns3:MediaServiceDateTaken" minOccurs="0"/>
+                <xsd:element ref="ns3:MediaServiceOCR" minOccurs="0"/>
+                <xsd:element ref="ns4:SharedWithUsers" minOccurs="0"/>
+                <xsd:element ref="ns4:SharedWithDetails" minOccurs="0"/>
+                <xsd:element ref="ns4:SharingHintHash" minOccurs="0"/>
+                <xsd:element ref="ns3:MediaServiceLocation" minOccurs="0"/>
+              </xsd:all>
+            </xsd:complexType>
+          </xsd:element>
+        </xsd:sequence>
+      </xsd:complexType>
+    </xsd:element>
+  </xsd:schema>
+  <xsd:schema xmlns:xsd="http://www.w3.org/2001/XMLSchema" xmlns:xs="http://www.w3.org/2001/XMLSchema" xmlns:dms="http://schemas.microsoft.com/office/2006/documentManagement/types" xmlns:pc="http://schemas.microsoft.com/office/infopath/2007/PartnerControls" targetNamespace="7a78a3e6-a2ec-4b33-9207-6da0c160122c" elementFormDefault="qualified">
+    <xsd:import namespace="http://schemas.microsoft.com/office/2006/documentManagement/types"/>
+    <xsd:import namespace="http://schemas.microsoft.com/office/infopath/2007/PartnerControls"/>
+    <xsd:element name="MediaServiceMetadata" ma:index="8" nillable="true" ma:displayName="MediaServiceMetadata" ma:hidden="true" ma:internalName="MediaServiceMetadata" ma:readOnly="true">
+      <xsd:simpleType>
+        <xsd:restriction base="dms:Note"/>
+      </xsd:simpleType>
+    </xsd:element>
+    <xsd:element name="MediaServiceFastMetadata" ma:index="9" nillable="true" ma:displayName="MediaServiceFastMetadata" ma:hidden="true" ma:internalName="MediaServiceFastMetadata" ma:readOnly="true">
+      <xsd:simpleType>
+        <xsd:restriction base="dms:Note"/>
+      </xsd:simpleType>
+    </xsd:element>
+    <xsd:element name="MediaServiceObjectDetectorVersions" ma:index="10" nillable="true" ma:displayName="MediaServiceObjectDetectorVersions" ma:hidden="true" ma:indexed="true" ma:internalName="MediaServiceObjectDetectorVersions" ma:readOnly="true">
+      <xsd:simpleType>
+        <xsd:restriction base="dms:Text"/>
+      </xsd:simpleType>
+    </xsd:element>
+    <xsd:element name="_activity" ma:index="11" nillable="true" ma:displayName="_activity" ma:hidden="true" ma:internalName="_activity">
+      <xsd:simpleType>
+        <xsd:restriction base="dms:Note"/>
+      </xsd:simpleType>
+    </xsd:element>
+    <xsd:element name="MediaServiceSearchProperties" ma:index="12" nillable="true" ma:displayName="MediaServiceSearchProperties" ma:hidden="true" ma:internalName="MediaServiceSearchProperties" ma:readOnly="true">
+      <xsd:simpleType>
+        <xsd:restriction base="dms:Note"/>
+      </xsd:simpleType>
+    </xsd:element>
+    <xsd:element name="MediaServiceSystemTags" ma:index="13" nillable="true" ma:displayName="MediaServiceSystemTags" ma:hidden="true" ma:internalName="MediaServiceSystemTags" ma:readOnly="true">
+      <xsd:simpleType>
+        <xsd:restriction base="dms:Note"/>
+      </xsd:simpleType>
+    </xsd:element>
+    <xsd:element name="MediaServiceGenerationTime" ma:index="14" nillable="true" ma:displayName="MediaServiceGenerationTime" ma:hidden="true" ma:internalName="MediaServiceGenerationTime" ma:readOnly="true">
+      <xsd:simpleType>
+        <xsd:restriction base="dms:Text"/>
+      </xsd:simpleType>
+    </xsd:element>
+    <xsd:element name="MediaServiceEventHashCode" ma:index="15" nillable="true" ma:displayName="MediaServiceEventHashCode" ma:hidden="true" ma:internalName="MediaServiceEventHashCode" ma:readOnly="true">
+      <xsd:simpleType>
+        <xsd:restriction base="dms:Text"/>
+      </xsd:simpleType>
+    </xsd:element>
+    <xsd:element name="MediaLengthInSeconds" ma:index="16" nillable="true" ma:displayName="MediaLengthInSeconds" ma:hidden="true" ma:internalName="MediaLengthInSeconds" ma:readOnly="true">
+      <xsd:simpleType>
+        <xsd:restriction base="dms:Unknown"/>
+      </xsd:simpleType>
+    </xsd:element>
+    <xsd:element name="MediaServiceDateTaken" ma:index="17" nillable="true" ma:displayName="MediaServiceDateTaken" ma:hidden="true" ma:indexed="true" ma:internalName="MediaServiceDateTaken" ma:readOnly="true">
+      <xsd:simpleType>
+        <xsd:restriction base="dms:Text"/>
+      </xsd:simpleType>
+    </xsd:element>
+    <xsd:element name="MediaServiceOCR" ma:index="18" nillable="true" ma:displayName="Extracted Text" ma:internalName="MediaServiceOCR" ma:readOnly="true">
+      <xsd:simpleType>
+        <xsd:restriction base="dms:Note">
+          <xsd:maxLength value="255"/>
+        </xsd:restriction>
+      </xsd:simpleType>
+    </xsd:element>
+    <xsd:element name="MediaServiceLocation" ma:index="22" nillable="true" ma:displayName="Location" ma:indexed="true" ma:internalName="MediaServiceLocation" ma:readOnly="true">
+      <xsd:simpleType>
+        <xsd:restriction base="dms:Text"/>
+      </xsd:simpleType>
+    </xsd:element>
+  </xsd:schema>
+  <xsd:schema xmlns:xsd="http://www.w3.org/2001/XMLSchema" xmlns:xs="http://www.w3.org/2001/XMLSchema" xmlns:dms="http://schemas.microsoft.com/office/2006/documentManagement/types" xmlns:pc="http://schemas.microsoft.com/office/infopath/2007/PartnerControls" targetNamespace="901d0e80-77a5-4354-8b76-6dd779a99d24" elementFormDefault="qualified">
+    <xsd:import namespace="http://schemas.microsoft.com/office/2006/documentManagement/types"/>
+    <xsd:import namespace="http://schemas.microsoft.com/office/infopath/2007/PartnerControls"/>
+    <xsd:element name="SharedWithUsers" ma:index="19" nillable="true" ma:displayName="Shared With" ma:internalName="SharedWithUsers" ma:readOnly="true">
+      <xsd:complexType>
+        <xsd:complexContent>
+          <xsd:extension base="dms:UserMulti">
+            <xsd:sequence>
+              <xsd:element name="UserInfo" minOccurs="0" maxOccurs="unbounded">
+                <xsd:complexType>
+                  <xsd:sequence>
+                    <xsd:element name="DisplayName" type="xsd:string" minOccurs="0"/>
+                    <xsd:element name="AccountId" type="dms:UserId" minOccurs="0" nillable="true"/>
+                    <xsd:element name="AccountType" type="xsd:string" minOccurs="0"/>
+                  </xsd:sequence>
+                </xsd:complexType>
+              </xsd:element>
+            </xsd:sequence>
+          </xsd:extension>
+        </xsd:complexContent>
+      </xsd:complexType>
+    </xsd:element>
+    <xsd:element name="SharedWithDetails" ma:index="20" nillable="true" ma:displayName="Shared With Details" ma:internalName="SharedWithDetails" ma:readOnly="true">
+      <xsd:simpleType>
+        <xsd:restriction base="dms:Note">
+          <xsd:maxLength value="255"/>
+        </xsd:restriction>
+      </xsd:simpleType>
+    </xsd:element>
+    <xsd:element name="SharingHintHash" ma:index="21" nillable="true" ma:displayName="Sharing Hint Hash" ma:hidden="true" ma:internalName="SharingHintHash" ma:readOnly="true">
+      <xsd:simpleType>
+        <xsd:restriction base="dms:Text"/>
+      </xsd:simpleType>
+    </xsd:element>
+  </xsd:schema>
+  <xsd:schema xmlns="http://schemas.openxmlformats.org/package/2006/metadata/core-properties" xmlns:xsd="http://www.w3.org/2001/XMLSchema" xmlns:xsi="http://www.w3.org/2001/XMLSchema-instance" xmlns:dc="http://purl.org/dc/elements/1.1/" xmlns:dcterms="http://purl.org/dc/terms/" xmlns:odoc="http://schemas.microsoft.com/internal/obd" targetNamespace="http://schemas.openxmlformats.org/package/2006/metadata/core-properties" elementFormDefault="qualified" attributeFormDefault="unqualified" blockDefault="#all">
+    <xsd:import namespace="http://purl.org/dc/elements/1.1/" schemaLocation="http://dublincore.org/schemas/xmls/qdc/2003/04/02/dc.xsd"/>
+    <xsd:import namespace="http://purl.org/dc/terms/" schemaLocation="http://dublincore.org/schemas/xmls/qdc/2003/04/02/dcterms.xsd"/>
+    <xsd:element name="coreProperties" type="CT_coreProperties"/>
+    <xsd:complexType name="CT_coreProperties">
+      <xsd:all>
+        <xsd:element ref="dc:creator" minOccurs="0" maxOccurs="1"/>
+        <xsd:element ref="dcterms:created" minOccurs="0" maxOccurs="1"/>
+        <xsd:element ref="dc:identifier" minOccurs="0" maxOccurs="1"/>
+        <xsd:element name="contentType" minOccurs="0" maxOccurs="1" type="xsd:string" ma:index="0" ma:displayName="Content Type"/>
+        <xsd:element ref="dc:title" minOccurs="0" maxOccurs="1" ma:index="4" ma:displayName="Title"/>
+        <xsd:element ref="dc:subject" minOccurs="0" maxOccurs="1"/>
+        <xsd:element ref="dc:description" minOccurs="0" maxOccurs="1"/>
+        <xsd:element name="keywords" minOccurs="0" maxOccurs="1" type="xsd:string"/>
+        <xsd:element ref="dc:language" minOccurs="0" maxOccurs="1"/>
+        <xsd:element name="category" minOccurs="0" maxOccurs="1" type="xsd:string"/>
+        <xsd:element name="version" minOccurs="0" maxOccurs="1" type="xsd:string"/>
+        <xsd:element name="revision" minOccurs="0" maxOccurs="1" type="xsd:string">
+          <xsd:annotation>
+            <xsd:documentation>
+                        This value indicates the number of saves or revisions. The application is responsible for updating this value after each revision.
+                    </xsd:documentation>
+          </xsd:annotation>
+        </xsd:element>
+        <xsd:element name="lastModifiedBy" minOccurs="0" maxOccurs="1" type="xsd:string"/>
+        <xsd:element ref="dcterms:modified" minOccurs="0" maxOccurs="1"/>
+        <xsd:element name="contentStatus" minOccurs="0" maxOccurs="1" type="xsd:string"/>
+      </xsd:all>
+    </xsd:complexType>
+  </xsd:schema>
+  <xs:schema xmlns:pc="http://schemas.microsoft.com/office/infopath/2007/PartnerControls" xmlns:xs="http://www.w3.org/2001/XMLSchema" targetNamespace="http://schemas.microsoft.com/office/infopath/2007/PartnerControls" elementFormDefault="qualified" attributeFormDefault="unqualified">
+    <xs:element name="Person">
+      <xs:complexType>
+        <xs:sequence>
+          <xs:element ref="pc:DisplayName" minOccurs="0"/>
+          <xs:element ref="pc:AccountId" minOccurs="0"/>
+          <xs:element ref="pc:AccountType" minOccurs="0"/>
+        </xs:sequence>
+      </xs:complexType>
+    </xs:element>
+    <xs:element name="DisplayName" type="xs:string"/>
+    <xs:element name="AccountId" type="xs:string"/>
+    <xs:element name="AccountType" type="xs:string"/>
+    <xs:element name="BDCAssociatedEntity">
+      <xs:complexType>
+        <xs:sequence>
+          <xs:element ref="pc:BDCEntity" minOccurs="0" maxOccurs="unbounded"/>
+        </xs:sequence>
+        <xs:attribute ref="pc:EntityNamespace"/>
+        <xs:attribute ref="pc:EntityName"/>
+        <xs:attribute ref="pc:SystemInstanceName"/>
+        <xs:attribute ref="pc:AssociationName"/>
+      </xs:complexType>
+    </xs:element>
+    <xs:attribute name="EntityNamespace" type="xs:string"/>
+    <xs:attribute name="EntityName" type="xs:string"/>
+    <xs:attribute name="SystemInstanceName" type="xs:string"/>
+    <xs:attribute name="AssociationName" type="xs:string"/>
+    <xs:element name="BDCEntity">
+      <xs:complexType>
+        <xs:sequence>
+          <xs:element ref="pc:EntityDisplayName" minOccurs="0"/>
+          <xs:element ref="pc:EntityInstanceReference" minOccurs="0"/>
+          <xs:element ref="pc:EntityId1" minOccurs="0"/>
+          <xs:element ref="pc:EntityId2" minOccurs="0"/>
+          <xs:element ref="pc:EntityId3" minOccurs="0"/>
+          <xs:element ref="pc:EntityId4" minOccurs="0"/>
+          <xs:element ref="pc:EntityId5" minOccurs="0"/>
+        </xs:sequence>
+      </xs:complexType>
+    </xs:element>
+    <xs:element name="EntityDisplayName" type="xs:string"/>
+    <xs:element name="EntityInstanceReference" type="xs:string"/>
+    <xs:element name="EntityId1" type="xs:string"/>
+    <xs:element name="EntityId2" type="xs:string"/>
+    <xs:element name="EntityId3" type="xs:string"/>
+    <xs:element name="EntityId4" type="xs:string"/>
+    <xs:element name="EntityId5" type="xs:string"/>
+    <xs:element name="Terms">
+      <xs:complexType>
+        <xs:sequence>
+          <xs:element ref="pc:TermInfo" minOccurs="0" maxOccurs="unbounded"/>
+        </xs:sequence>
+      </xs:complexType>
+    </xs:element>
+    <xs:element name="TermInfo">
+      <xs:complexType>
+        <xs:sequence>
+          <xs:element ref="pc:TermName" minOccurs="0"/>
+          <xs:element ref="pc:TermId" minOccurs="0"/>
+        </xs:sequence>
+      </xs:complexType>
+    </xs:element>
+    <xs:element name="TermName" type="xs:string"/>
+    <xs:element name="TermId" type="xs:string"/>
+  </xs:schema>
+</ct:contentTypeSchema>
+</file>
+
+<file path=customXml/item3.xml><?xml version="1.0" encoding="utf-8"?>
+<?mso-contentType ?>
+<FormTemplates xmlns="http://schemas.microsoft.com/sharepoint/v3/contenttype/forms">
+  <Display>DocumentLibraryForm</Display>
+  <Edit>DocumentLibraryForm</Edit>
+  <New>DocumentLibraryForm</New>
+</FormTemplates>
+</file>
+
+<file path=customXml/item4.xml><?xml version="1.0" encoding="utf-8"?>
+<p:properties xmlns:p="http://schemas.microsoft.com/office/2006/metadata/properties" xmlns:xsi="http://www.w3.org/2001/XMLSchema-instance" xmlns:pc="http://schemas.microsoft.com/office/infopath/2007/PartnerControls">
+  <documentManagement>
+    <_activity xmlns="7a78a3e6-a2ec-4b33-9207-6da0c160122c" xsi:nil="true"/>
+  </documentManagement>
+</p:properties>
+</file>
+
+<file path=customXml/itemProps1.xml><?xml version="1.0" encoding="utf-8"?>
+<ds:datastoreItem xmlns:ds="http://schemas.openxmlformats.org/officeDocument/2006/customXml" ds:itemID="{E15F4A97-A2C0-4876-A679-AB3A5F8D4730}">
+  <ds:schemaRefs>
+    <ds:schemaRef ds:uri="http://schemas.openxmlformats.org/officeDocument/2006/bibliography"/>
+  </ds:schemaRefs>
+</ds:datastoreItem>
+</file>
+
+<file path=customXml/itemProps2.xml><?xml version="1.0" encoding="utf-8"?>
+<ds:datastoreItem xmlns:ds="http://schemas.openxmlformats.org/officeDocument/2006/customXml" ds:itemID="{DD0B2AFC-10E6-4CFE-A120-FB32AB89F7A1}">
+  <ds:schemaRefs>
+    <ds:schemaRef ds:uri="http://schemas.microsoft.com/office/2006/metadata/contentType"/>
+    <ds:schemaRef ds:uri="http://schemas.microsoft.com/office/2006/metadata/properties/metaAttributes"/>
+    <ds:schemaRef ds:uri="http://www.w3.org/2001/XMLSchema"/>
+    <ds:schemaRef ds:uri="http://schemas.microsoft.com/office/2006/metadata/properties"/>
+    <ds:schemaRef ds:uri="7a78a3e6-a2ec-4b33-9207-6da0c160122c"/>
+    <ds:schemaRef ds:uri="901d0e80-77a5-4354-8b76-6dd779a99d24"/>
+    <ds:schemaRef ds:uri="http://schemas.microsoft.com/office/2006/documentManagement/types"/>
+    <ds:schemaRef ds:uri="http://schemas.microsoft.com/office/infopath/2007/PartnerControls"/>
+    <ds:schemaRef ds:uri="http://schemas.openxmlformats.org/package/2006/metadata/core-properties"/>
+    <ds:schemaRef ds:uri="http://purl.org/dc/elements/1.1/"/>
+    <ds:schemaRef ds:uri="http://purl.org/dc/terms/"/>
+    <ds:schemaRef ds:uri="http://schemas.microsoft.com/internal/obd"/>
+  </ds:schemaRefs>
+</ds:datastoreItem>
+</file>
+
+<file path=customXml/itemProps3.xml><?xml version="1.0" encoding="utf-8"?>
+<ds:datastoreItem xmlns:ds="http://schemas.openxmlformats.org/officeDocument/2006/customXml" ds:itemID="{63B1BB33-B8CA-44F1-801C-1B4DB9A9EBC0}">
+  <ds:schemaRefs>
+    <ds:schemaRef ds:uri="http://schemas.microsoft.com/sharepoint/v3/contenttype/forms"/>
+  </ds:schemaRefs>
+</ds:datastoreItem>
+</file>
+
+<file path=customXml/itemProps4.xml><?xml version="1.0" encoding="utf-8"?>
+<ds:datastoreItem xmlns:ds="http://schemas.openxmlformats.org/officeDocument/2006/customXml" ds:itemID="{51DA584B-9734-40D9-8F1A-B8583D3ACF21}">
+  <ds:schemaRefs>
+    <ds:schemaRef ds:uri="http://schemas.openxmlformats.org/package/2006/metadata/core-properties"/>
+    <ds:schemaRef ds:uri="http://schemas.microsoft.com/office/infopath/2007/PartnerControls"/>
+    <ds:schemaRef ds:uri="http://schemas.microsoft.com/office/2006/documentManagement/types"/>
+    <ds:schemaRef ds:uri="7a78a3e6-a2ec-4b33-9207-6da0c160122c"/>
+    <ds:schemaRef ds:uri="http://www.w3.org/XML/1998/namespace"/>
+    <ds:schemaRef ds:uri="http://schemas.microsoft.com/office/2006/metadata/properties"/>
+    <ds:schemaRef ds:uri="http://purl.org/dc/elements/1.1/"/>
+    <ds:schemaRef ds:uri="http://purl.org/dc/terms/"/>
+    <ds:schemaRef ds:uri="901d0e80-77a5-4354-8b76-6dd779a99d24"/>
+    <ds:schemaRef ds:uri="http://purl.org/dc/dcmitype/"/>
+  </ds:schemaRefs>
+</ds:datastoreItem>
 </file>
</xml_diff>

<commit_message>
Update ISEC2077  Assignment 3.docx
</commit_message>
<xml_diff>
--- a/NSCC/Fall Semester 2025/System Auditing/Assignments/Assignment 3 - Windows Event Viewer/ISEC2077  Assignment 3.docx
+++ b/NSCC/Fall Semester 2025/System Auditing/Assignments/Assignment 3 - Windows Event Viewer/ISEC2077  Assignment 3.docx
@@ -173,25 +173,7 @@
           <w:color w:val="000000" w:themeColor="text1"/>
           <w:lang w:val="en-US"/>
         </w:rPr>
-        <w:t>ISEC</w:t>
-      </w:r>
-      <w:proofErr w:type="gramStart"/>
-      <w:r>
-        <w:rPr>
-          <w:rFonts w:ascii="Aptos Display" w:eastAsia="Aptos Display" w:hAnsi="Aptos Display" w:cs="Aptos Display"/>
-          <w:color w:val="000000" w:themeColor="text1"/>
-          <w:lang w:val="en-US"/>
-        </w:rPr>
-        <w:t>2077 :</w:t>
-      </w:r>
-      <w:proofErr w:type="gramEnd"/>
-      <w:r>
-        <w:rPr>
-          <w:rFonts w:ascii="Aptos Display" w:eastAsia="Aptos Display" w:hAnsi="Aptos Display" w:cs="Aptos Display"/>
-          <w:color w:val="000000" w:themeColor="text1"/>
-          <w:lang w:val="en-US"/>
-        </w:rPr>
-        <w:t xml:space="preserve"> Assignment 3</w:t>
+        <w:t>ISEC2077 : Assignment 3</w:t>
       </w:r>
     </w:p>
     <w:p>
@@ -982,123 +964,91 @@
           <w:rFonts w:ascii="Aptos Display" w:eastAsia="Aptos Display" w:hAnsi="Aptos Display" w:cs="Aptos Display"/>
           <w:lang w:val="en-US"/>
         </w:rPr>
-        <w:t xml:space="preserve">you </w:t>
-      </w:r>
-      <w:proofErr w:type="gramStart"/>
+        <w:t>you are able t</w:t>
+      </w:r>
       <w:r>
         <w:rPr>
           <w:rFonts w:ascii="Aptos Display" w:eastAsia="Aptos Display" w:hAnsi="Aptos Display" w:cs="Aptos Display"/>
           <w:lang w:val="en-US"/>
         </w:rPr>
-        <w:t>are able t</w:t>
+        <w:t>o re</w:t>
       </w:r>
       <w:r>
         <w:rPr>
           <w:rFonts w:ascii="Aptos Display" w:eastAsia="Aptos Display" w:hAnsi="Aptos Display" w:cs="Aptos Display"/>
           <w:lang w:val="en-US"/>
         </w:rPr>
-        <w:t>o</w:t>
-      </w:r>
-      <w:proofErr w:type="gramEnd"/>
+        <w:t>ad</w:t>
+      </w:r>
       <w:r>
         <w:rPr>
           <w:rFonts w:ascii="Aptos Display" w:eastAsia="Aptos Display" w:hAnsi="Aptos Display" w:cs="Aptos Display"/>
           <w:lang w:val="en-US"/>
         </w:rPr>
-        <w:t xml:space="preserve"> re</w:t>
+        <w:t>/w</w:t>
       </w:r>
       <w:r>
         <w:rPr>
           <w:rFonts w:ascii="Aptos Display" w:eastAsia="Aptos Display" w:hAnsi="Aptos Display" w:cs="Aptos Display"/>
           <w:lang w:val="en-US"/>
         </w:rPr>
-        <w:t>ad</w:t>
+        <w:t>rite a file</w:t>
       </w:r>
       <w:r>
         <w:rPr>
           <w:rFonts w:ascii="Aptos Display" w:eastAsia="Aptos Display" w:hAnsi="Aptos Display" w:cs="Aptos Display"/>
           <w:lang w:val="en-US"/>
         </w:rPr>
-        <w:t>/w</w:t>
+        <w:t xml:space="preserve"> after</w:t>
       </w:r>
       <w:r>
         <w:rPr>
           <w:rFonts w:ascii="Aptos Display" w:eastAsia="Aptos Display" w:hAnsi="Aptos Display" w:cs="Aptos Display"/>
           <w:lang w:val="en-US"/>
         </w:rPr>
-        <w:t>rite a file</w:t>
+        <w:t xml:space="preserve"> anoth</w:t>
       </w:r>
       <w:r>
         <w:rPr>
           <w:rFonts w:ascii="Aptos Display" w:eastAsia="Aptos Display" w:hAnsi="Aptos Display" w:cs="Aptos Display"/>
           <w:lang w:val="en-US"/>
         </w:rPr>
-        <w:t xml:space="preserve"> after</w:t>
+        <w:t xml:space="preserve">er </w:t>
       </w:r>
       <w:r>
         <w:rPr>
           <w:rFonts w:ascii="Aptos Display" w:eastAsia="Aptos Display" w:hAnsi="Aptos Display" w:cs="Aptos Display"/>
           <w:lang w:val="en-US"/>
         </w:rPr>
-        <w:t xml:space="preserve"> anoth</w:t>
+        <w:t>event</w:t>
       </w:r>
       <w:r>
         <w:rPr>
           <w:rFonts w:ascii="Aptos Display" w:eastAsia="Aptos Display" w:hAnsi="Aptos Display" w:cs="Aptos Display"/>
           <w:lang w:val="en-US"/>
         </w:rPr>
-        <w:t xml:space="preserve">er </w:t>
+        <w:t xml:space="preserve"> </w:t>
       </w:r>
       <w:r>
         <w:rPr>
           <w:rFonts w:ascii="Aptos Display" w:eastAsia="Aptos Display" w:hAnsi="Aptos Display" w:cs="Aptos Display"/>
           <w:lang w:val="en-US"/>
         </w:rPr>
-        <w:t>event</w:t>
+        <w:t>happens</w:t>
       </w:r>
       <w:r>
         <w:rPr>
           <w:rFonts w:ascii="Aptos Display" w:eastAsia="Aptos Display" w:hAnsi="Aptos Display" w:cs="Aptos Display"/>
           <w:lang w:val="en-US"/>
         </w:rPr>
-        <w:t xml:space="preserve"> </w:t>
+        <w:t xml:space="preserve"> ( </w:t>
       </w:r>
       <w:r>
         <w:rPr>
           <w:rFonts w:ascii="Aptos Display" w:eastAsia="Aptos Display" w:hAnsi="Aptos Display" w:cs="Aptos Display"/>
           <w:lang w:val="en-US"/>
         </w:rPr>
-        <w:t>happens</w:t>
-      </w:r>
-      <w:r>
-        <w:rPr>
-          <w:rFonts w:ascii="Aptos Display" w:eastAsia="Aptos Display" w:hAnsi="Aptos Display" w:cs="Aptos Display"/>
-          <w:lang w:val="en-US"/>
-        </w:rPr>
-        <w:t xml:space="preserve"> </w:t>
-      </w:r>
-      <w:proofErr w:type="gramStart"/>
-      <w:r>
-        <w:rPr>
-          <w:rFonts w:ascii="Aptos Display" w:eastAsia="Aptos Display" w:hAnsi="Aptos Display" w:cs="Aptos Display"/>
-          <w:lang w:val="en-US"/>
-        </w:rPr>
-        <w:t xml:space="preserve">( </w:t>
-      </w:r>
-      <w:r>
-        <w:rPr>
-          <w:rFonts w:ascii="Aptos Display" w:eastAsia="Aptos Display" w:hAnsi="Aptos Display" w:cs="Aptos Display"/>
-          <w:lang w:val="en-US"/>
-        </w:rPr>
-        <w:t>the</w:t>
-      </w:r>
-      <w:proofErr w:type="gramEnd"/>
-      <w:r>
-        <w:rPr>
-          <w:rFonts w:ascii="Aptos Display" w:eastAsia="Aptos Display" w:hAnsi="Aptos Display" w:cs="Aptos Display"/>
-          <w:lang w:val="en-US"/>
-        </w:rPr>
-        <w:t xml:space="preserve"> h</w:t>
+        <w:t>the h</w:t>
       </w:r>
       <w:r>
         <w:rPr>
@@ -1281,7 +1231,6 @@
         </w:rPr>
         <w:t xml:space="preserve">416 </w:t>
       </w:r>
-      <w:proofErr w:type="gramStart"/>
       <w:r>
         <w:rPr>
           <w:rFonts w:ascii="Aptos Display" w:eastAsia="Aptos Display" w:hAnsi="Aptos Display" w:cs="Aptos Display"/>
@@ -1295,25 +1244,23 @@
           <w:b/>
           <w:bCs/>
         </w:rPr>
-        <w:t> A</w:t>
-      </w:r>
-      <w:proofErr w:type="gramEnd"/>
+        <w:t> A new external device was recognized by the system.</w:t>
+      </w:r>
       <w:r>
         <w:rPr>
           <w:rFonts w:ascii="Aptos Display" w:eastAsia="Aptos Display" w:hAnsi="Aptos Display" w:cs="Aptos Display"/>
           <w:b/>
           <w:bCs/>
         </w:rPr>
-        <w:t xml:space="preserve"> new external device was recognized by the </w:t>
-      </w:r>
-      <w:proofErr w:type="gramStart"/>
+        <w:t xml:space="preserve">- may </w:t>
+      </w:r>
       <w:r>
         <w:rPr>
           <w:rFonts w:ascii="Aptos Display" w:eastAsia="Aptos Display" w:hAnsi="Aptos Display" w:cs="Aptos Display"/>
           <w:b/>
           <w:bCs/>
         </w:rPr>
-        <w:t>system.</w:t>
+        <w:t>be us</w:t>
       </w:r>
       <w:r>
         <w:rPr>
@@ -1321,16 +1268,15 @@
           <w:b/>
           <w:bCs/>
         </w:rPr>
-        <w:t>-</w:t>
-      </w:r>
-      <w:proofErr w:type="gramEnd"/>
+        <w:t>eful</w:t>
+      </w:r>
       <w:r>
         <w:rPr>
           <w:rFonts w:ascii="Aptos Display" w:eastAsia="Aptos Display" w:hAnsi="Aptos Display" w:cs="Aptos Display"/>
           <w:b/>
           <w:bCs/>
         </w:rPr>
-        <w:t xml:space="preserve"> may </w:t>
+        <w:t xml:space="preserve">. </w:t>
       </w:r>
       <w:r>
         <w:rPr>
@@ -1338,7 +1284,7 @@
           <w:b/>
           <w:bCs/>
         </w:rPr>
-        <w:t>be us</w:t>
+        <w:t>B</w:t>
       </w:r>
       <w:r>
         <w:rPr>
@@ -1346,7 +1292,7 @@
           <w:b/>
           <w:bCs/>
         </w:rPr>
-        <w:t>eful</w:t>
+        <w:t xml:space="preserve">ut if the </w:t>
       </w:r>
       <w:r>
         <w:rPr>
@@ -1354,7 +1300,7 @@
           <w:b/>
           <w:bCs/>
         </w:rPr>
-        <w:t xml:space="preserve">. </w:t>
+        <w:t>user ha</w:t>
       </w:r>
       <w:r>
         <w:rPr>
@@ -1362,7 +1308,7 @@
           <w:b/>
           <w:bCs/>
         </w:rPr>
-        <w:t>B</w:t>
+        <w:t>s the dri</w:t>
       </w:r>
       <w:r>
         <w:rPr>
@@ -1370,7 +1316,7 @@
           <w:b/>
           <w:bCs/>
         </w:rPr>
-        <w:t xml:space="preserve">ut if the </w:t>
+        <w:t>ve plu</w:t>
       </w:r>
       <w:r>
         <w:rPr>
@@ -1378,7 +1324,7 @@
           <w:b/>
           <w:bCs/>
         </w:rPr>
-        <w:t>user ha</w:t>
+        <w:t xml:space="preserve">gged in </w:t>
       </w:r>
       <w:r>
         <w:rPr>
@@ -1386,7 +1332,7 @@
           <w:b/>
           <w:bCs/>
         </w:rPr>
-        <w:t>s the dri</w:t>
+        <w:t>alrea</w:t>
       </w:r>
       <w:r>
         <w:rPr>
@@ -1394,7 +1340,7 @@
           <w:b/>
           <w:bCs/>
         </w:rPr>
-        <w:t>ve plu</w:t>
+        <w:t xml:space="preserve">dy, </w:t>
       </w:r>
       <w:r>
         <w:rPr>
@@ -1402,7 +1348,7 @@
           <w:b/>
           <w:bCs/>
         </w:rPr>
-        <w:t xml:space="preserve">gged in </w:t>
+        <w:t>the adm</w:t>
       </w:r>
       <w:r>
         <w:rPr>
@@ -1410,7 +1356,7 @@
           <w:b/>
           <w:bCs/>
         </w:rPr>
-        <w:t>alrea</w:t>
+        <w:t>in would</w:t>
       </w:r>
       <w:r>
         <w:rPr>
@@ -1418,7 +1364,7 @@
           <w:b/>
           <w:bCs/>
         </w:rPr>
-        <w:t xml:space="preserve">dy, </w:t>
+        <w:t xml:space="preserve"> not </w:t>
       </w:r>
       <w:r>
         <w:rPr>
@@ -1426,7 +1372,7 @@
           <w:b/>
           <w:bCs/>
         </w:rPr>
-        <w:t>the adm</w:t>
+        <w:t xml:space="preserve">get </w:t>
       </w:r>
       <w:r>
         <w:rPr>
@@ -1434,25 +1380,23 @@
           <w:b/>
           <w:bCs/>
         </w:rPr>
-        <w:t xml:space="preserve">in </w:t>
-      </w:r>
-      <w:proofErr w:type="gramStart"/>
+        <w:t>an ale</w:t>
+      </w:r>
       <w:r>
         <w:rPr>
           <w:rFonts w:ascii="Aptos Display" w:eastAsia="Aptos Display" w:hAnsi="Aptos Display" w:cs="Aptos Display"/>
           <w:b/>
           <w:bCs/>
         </w:rPr>
-        <w:t>would</w:t>
-      </w:r>
-      <w:proofErr w:type="gramEnd"/>
+        <w:t>rt</w:t>
+      </w:r>
       <w:r>
         <w:rPr>
           <w:rFonts w:ascii="Aptos Display" w:eastAsia="Aptos Display" w:hAnsi="Aptos Display" w:cs="Aptos Display"/>
           <w:b/>
           <w:bCs/>
         </w:rPr>
-        <w:t xml:space="preserve"> not </w:t>
+        <w:t xml:space="preserve"> </w:t>
       </w:r>
       <w:r>
         <w:rPr>
@@ -1460,7 +1404,7 @@
           <w:b/>
           <w:bCs/>
         </w:rPr>
-        <w:t xml:space="preserve">get </w:t>
+        <w:t xml:space="preserve">if </w:t>
       </w:r>
       <w:r>
         <w:rPr>
@@ -1468,7 +1412,7 @@
           <w:b/>
           <w:bCs/>
         </w:rPr>
-        <w:t>an ale</w:t>
+        <w:t xml:space="preserve">they </w:t>
       </w:r>
       <w:r>
         <w:rPr>
@@ -1476,7 +1420,7 @@
           <w:b/>
           <w:bCs/>
         </w:rPr>
-        <w:t>rt</w:t>
+        <w:t>have t</w:t>
       </w:r>
       <w:r>
         <w:rPr>
@@ -1484,7 +1428,7 @@
           <w:b/>
           <w:bCs/>
         </w:rPr>
-        <w:t xml:space="preserve"> </w:t>
+        <w:t xml:space="preserve">his event </w:t>
       </w:r>
       <w:r>
         <w:rPr>
@@ -1492,7 +1436,7 @@
           <w:b/>
           <w:bCs/>
         </w:rPr>
-        <w:t xml:space="preserve">if </w:t>
+        <w:t>ID</w:t>
       </w:r>
       <w:r>
         <w:rPr>
@@ -1500,7 +1444,7 @@
           <w:b/>
           <w:bCs/>
         </w:rPr>
-        <w:t xml:space="preserve">they </w:t>
+        <w:t xml:space="preserve"> </w:t>
       </w:r>
       <w:r>
         <w:rPr>
@@ -1508,7 +1452,7 @@
           <w:b/>
           <w:bCs/>
         </w:rPr>
-        <w:t>have t</w:t>
+        <w:t>, which is</w:t>
       </w:r>
       <w:r>
         <w:rPr>
@@ -1516,16 +1460,15 @@
           <w:b/>
           <w:bCs/>
         </w:rPr>
-        <w:t xml:space="preserve">his event </w:t>
-      </w:r>
-      <w:proofErr w:type="gramStart"/>
+        <w:t xml:space="preserve"> 6416</w:t>
+      </w:r>
       <w:r>
         <w:rPr>
           <w:rFonts w:ascii="Aptos Display" w:eastAsia="Aptos Display" w:hAnsi="Aptos Display" w:cs="Aptos Display"/>
           <w:b/>
           <w:bCs/>
         </w:rPr>
-        <w:t>ID</w:t>
+        <w:t>,</w:t>
       </w:r>
       <w:r>
         <w:rPr>
@@ -1533,7 +1476,7 @@
           <w:b/>
           <w:bCs/>
         </w:rPr>
-        <w:t xml:space="preserve"> </w:t>
+        <w:t xml:space="preserve"> as a </w:t>
       </w:r>
       <w:r>
         <w:rPr>
@@ -1541,16 +1484,15 @@
           <w:b/>
           <w:bCs/>
         </w:rPr>
-        <w:t>,</w:t>
-      </w:r>
-      <w:proofErr w:type="gramEnd"/>
+        <w:t>con</w:t>
+      </w:r>
       <w:r>
         <w:rPr>
           <w:rFonts w:ascii="Aptos Display" w:eastAsia="Aptos Display" w:hAnsi="Aptos Display" w:cs="Aptos Display"/>
           <w:b/>
           <w:bCs/>
         </w:rPr>
-        <w:t xml:space="preserve"> which is</w:t>
+        <w:t>diti</w:t>
       </w:r>
       <w:r>
         <w:rPr>
@@ -1558,7 +1500,7 @@
           <w:b/>
           <w:bCs/>
         </w:rPr>
-        <w:t xml:space="preserve"> 6416</w:t>
+        <w:t xml:space="preserve">on of </w:t>
       </w:r>
       <w:r>
         <w:rPr>
@@ -1566,7 +1508,7 @@
           <w:b/>
           <w:bCs/>
         </w:rPr>
-        <w:t>,</w:t>
+        <w:t>the ale</w:t>
       </w:r>
       <w:r>
         <w:rPr>
@@ -1574,7 +1516,7 @@
           <w:b/>
           <w:bCs/>
         </w:rPr>
-        <w:t xml:space="preserve"> as a </w:t>
+        <w:t>rt (</w:t>
       </w:r>
       <w:r>
         <w:rPr>
@@ -1582,7 +1524,7 @@
           <w:b/>
           <w:bCs/>
         </w:rPr>
-        <w:t>con</w:t>
+        <w:t xml:space="preserve"> a</w:t>
       </w:r>
       <w:r>
         <w:rPr>
@@ -1590,7 +1532,7 @@
           <w:b/>
           <w:bCs/>
         </w:rPr>
-        <w:t>diti</w:t>
+        <w:t xml:space="preserve">kin to </w:t>
       </w:r>
       <w:r>
         <w:rPr>
@@ -1598,7 +1540,7 @@
           <w:b/>
           <w:bCs/>
         </w:rPr>
-        <w:t xml:space="preserve">on of </w:t>
+        <w:t>being</w:t>
       </w:r>
       <w:r>
         <w:rPr>
@@ -1606,7 +1548,7 @@
           <w:b/>
           <w:bCs/>
         </w:rPr>
-        <w:t>the ale</w:t>
+        <w:t xml:space="preserve"> alerte</w:t>
       </w:r>
       <w:r>
         <w:rPr>
@@ -1614,16 +1556,15 @@
           <w:b/>
           <w:bCs/>
         </w:rPr>
-        <w:t xml:space="preserve">rt </w:t>
-      </w:r>
-      <w:proofErr w:type="gramStart"/>
+        <w:t xml:space="preserve">d for </w:t>
+      </w:r>
       <w:r>
         <w:rPr>
           <w:rFonts w:ascii="Aptos Display" w:eastAsia="Aptos Display" w:hAnsi="Aptos Display" w:cs="Aptos Display"/>
           <w:b/>
           <w:bCs/>
         </w:rPr>
-        <w:t>(</w:t>
+        <w:t>bo</w:t>
       </w:r>
       <w:r>
         <w:rPr>
@@ -1631,7 +1572,7 @@
           <w:b/>
           <w:bCs/>
         </w:rPr>
-        <w:t xml:space="preserve"> a</w:t>
+        <w:t>th</w:t>
       </w:r>
       <w:r>
         <w:rPr>
@@ -1639,16 +1580,15 @@
           <w:b/>
           <w:bCs/>
         </w:rPr>
-        <w:t>kin</w:t>
-      </w:r>
-      <w:proofErr w:type="gramEnd"/>
+        <w:t xml:space="preserve"> </w:t>
+      </w:r>
       <w:r>
         <w:rPr>
           <w:rFonts w:ascii="Aptos Display" w:eastAsia="Aptos Display" w:hAnsi="Aptos Display" w:cs="Aptos Display"/>
           <w:b/>
           <w:bCs/>
         </w:rPr>
-        <w:t xml:space="preserve"> to </w:t>
+        <w:t>even</w:t>
       </w:r>
       <w:r>
         <w:rPr>
@@ -1656,7 +1596,7 @@
           <w:b/>
           <w:bCs/>
         </w:rPr>
-        <w:t>being</w:t>
+        <w:t>t id</w:t>
       </w:r>
       <w:r>
         <w:rPr>
@@ -1664,7 +1604,7 @@
           <w:b/>
           <w:bCs/>
         </w:rPr>
-        <w:t xml:space="preserve"> alerte</w:t>
+        <w:t xml:space="preserve">s </w:t>
       </w:r>
       <w:r>
         <w:rPr>
@@ -1672,7 +1612,7 @@
           <w:b/>
           <w:bCs/>
         </w:rPr>
-        <w:t xml:space="preserve">d for </w:t>
+        <w:t>64</w:t>
       </w:r>
       <w:r>
         <w:rPr>
@@ -1680,7 +1620,7 @@
           <w:b/>
           <w:bCs/>
         </w:rPr>
-        <w:t>bo</w:t>
+        <w:t>16 a</w:t>
       </w:r>
       <w:r>
         <w:rPr>
@@ -1688,7 +1628,7 @@
           <w:b/>
           <w:bCs/>
         </w:rPr>
-        <w:t>th</w:t>
+        <w:t>n</w:t>
       </w:r>
       <w:r>
         <w:rPr>
@@ -1696,7 +1636,7 @@
           <w:b/>
           <w:bCs/>
         </w:rPr>
-        <w:t xml:space="preserve"> </w:t>
+        <w:t xml:space="preserve">d </w:t>
       </w:r>
       <w:r>
         <w:rPr>
@@ -1704,7 +1644,7 @@
           <w:b/>
           <w:bCs/>
         </w:rPr>
-        <w:t>even</w:t>
+        <w:t>465</w:t>
       </w:r>
       <w:r>
         <w:rPr>
@@ -1712,7 +1652,7 @@
           <w:b/>
           <w:bCs/>
         </w:rPr>
-        <w:t>t id</w:t>
+        <w:t>6</w:t>
       </w:r>
       <w:r>
         <w:rPr>
@@ -1720,7 +1660,7 @@
           <w:b/>
           <w:bCs/>
         </w:rPr>
-        <w:t xml:space="preserve">s </w:t>
+        <w:t xml:space="preserve"> </w:t>
       </w:r>
       <w:r>
         <w:rPr>
@@ -1728,73 +1668,7 @@
           <w:b/>
           <w:bCs/>
         </w:rPr>
-        <w:t>64</w:t>
-      </w:r>
-      <w:r>
-        <w:rPr>
-          <w:rFonts w:ascii="Aptos Display" w:eastAsia="Aptos Display" w:hAnsi="Aptos Display" w:cs="Aptos Display"/>
-          <w:b/>
-          <w:bCs/>
-        </w:rPr>
-        <w:t>16 a</w:t>
-      </w:r>
-      <w:r>
-        <w:rPr>
-          <w:rFonts w:ascii="Aptos Display" w:eastAsia="Aptos Display" w:hAnsi="Aptos Display" w:cs="Aptos Display"/>
-          <w:b/>
-          <w:bCs/>
-        </w:rPr>
-        <w:t>n</w:t>
-      </w:r>
-      <w:r>
-        <w:rPr>
-          <w:rFonts w:ascii="Aptos Display" w:eastAsia="Aptos Display" w:hAnsi="Aptos Display" w:cs="Aptos Display"/>
-          <w:b/>
-          <w:bCs/>
-        </w:rPr>
-        <w:t xml:space="preserve">d </w:t>
-      </w:r>
-      <w:proofErr w:type="gramStart"/>
-      <w:r>
-        <w:rPr>
-          <w:rFonts w:ascii="Aptos Display" w:eastAsia="Aptos Display" w:hAnsi="Aptos Display" w:cs="Aptos Display"/>
-          <w:b/>
-          <w:bCs/>
-        </w:rPr>
-        <w:t>465</w:t>
-      </w:r>
-      <w:r>
-        <w:rPr>
-          <w:rFonts w:ascii="Aptos Display" w:eastAsia="Aptos Display" w:hAnsi="Aptos Display" w:cs="Aptos Display"/>
-          <w:b/>
-          <w:bCs/>
-        </w:rPr>
-        <w:t>6</w:t>
-      </w:r>
-      <w:r>
-        <w:rPr>
-          <w:rFonts w:ascii="Aptos Display" w:eastAsia="Aptos Display" w:hAnsi="Aptos Display" w:cs="Aptos Display"/>
-          <w:b/>
-          <w:bCs/>
-        </w:rPr>
-        <w:t xml:space="preserve"> </w:t>
-      </w:r>
-      <w:r>
-        <w:rPr>
-          <w:rFonts w:ascii="Aptos Display" w:eastAsia="Aptos Display" w:hAnsi="Aptos Display" w:cs="Aptos Display"/>
-          <w:b/>
-          <w:bCs/>
-        </w:rPr>
-        <w:t xml:space="preserve"> )</w:t>
-      </w:r>
-      <w:proofErr w:type="gramEnd"/>
-      <w:r>
-        <w:rPr>
-          <w:rFonts w:ascii="Aptos Display" w:eastAsia="Aptos Display" w:hAnsi="Aptos Display" w:cs="Aptos Display"/>
-          <w:b/>
-          <w:bCs/>
-        </w:rPr>
-        <w:t xml:space="preserve"> </w:t>
+        <w:t xml:space="preserve"> ) </w:t>
       </w:r>
     </w:p>
     <w:p>
@@ -1866,21 +1740,7 @@
         <w:rPr>
           <w:lang w:val="en-CA"/>
         </w:rPr>
-        <w:t xml:space="preserve">Establish logging on a Windows machine in the lab, a laptop or a VM and use </w:t>
-      </w:r>
-      <w:proofErr w:type="spellStart"/>
-      <w:r>
-        <w:rPr>
-          <w:lang w:val="en-CA"/>
-        </w:rPr>
-        <w:t>gpedit</w:t>
-      </w:r>
-      <w:proofErr w:type="spellEnd"/>
-      <w:r>
-        <w:rPr>
-          <w:lang w:val="en-CA"/>
-        </w:rPr>
-        <w:t xml:space="preserve"> to set Auditing of</w:t>
+        <w:t>Establish logging on a Windows machine in the lab, a laptop or a VM and use gpedit to set Auditing of</w:t>
       </w:r>
       <w:r>
         <w:rPr>
@@ -1905,21 +1765,7 @@
           <w:lang w:val="en-CA"/>
         </w:rPr>
         <w:br/>
-        <w:t xml:space="preserve">For each Audit policy change, take a screen shot of the </w:t>
-      </w:r>
-      <w:proofErr w:type="spellStart"/>
-      <w:r>
-        <w:rPr>
-          <w:lang w:val="en-CA"/>
-        </w:rPr>
-        <w:t>gpedit</w:t>
-      </w:r>
-      <w:proofErr w:type="spellEnd"/>
-      <w:r>
-        <w:rPr>
-          <w:lang w:val="en-CA"/>
-        </w:rPr>
-        <w:t xml:space="preserve"> screen showing the final Audit</w:t>
+        <w:t>For each Audit policy change, take a screen shot of the gpedit screen showing the final Audit</w:t>
       </w:r>
       <w:r>
         <w:rPr>
@@ -1963,24 +1809,14 @@
         <w:t xml:space="preserve"> retrieve </w:t>
       </w:r>
       <w:r>
-        <w:t xml:space="preserve">Log </w:t>
-      </w:r>
-      <w:proofErr w:type="gramStart"/>
-      <w:r>
-        <w:t>Events :</w:t>
-      </w:r>
-      <w:proofErr w:type="gramEnd"/>
+        <w:t>Log Events :</w:t>
+      </w:r>
     </w:p>
     <w:p/>
     <w:p>
-      <w:proofErr w:type="gramStart"/>
       <w:r>
         <w:lastRenderedPageBreak/>
-        <w:t>In order for</w:t>
-      </w:r>
-      <w:proofErr w:type="gramEnd"/>
-      <w:r>
-        <w:t xml:space="preserve"> us to gather all the Windows Log Events</w:t>
+        <w:t>In order for us to gather all the Windows Log Events</w:t>
       </w:r>
       <w:r>
         <w:t>, we launch</w:t>
@@ -2013,24 +1849,11 @@
         <w:t>Custom Views</w:t>
       </w:r>
       <w:r>
-        <w:t xml:space="preserve"> </w:t>
-      </w:r>
-      <w:proofErr w:type="gramStart"/>
-      <w:r>
-        <w:t>in order to</w:t>
-      </w:r>
-      <w:proofErr w:type="gramEnd"/>
-      <w:r>
-        <w:t xml:space="preserve"> collect all </w:t>
-      </w:r>
-      <w:r>
-        <w:t xml:space="preserve">the log events pertaining to the following </w:t>
-      </w:r>
-      <w:proofErr w:type="gramStart"/>
-      <w:r>
-        <w:t>events :</w:t>
-      </w:r>
-      <w:proofErr w:type="gramEnd"/>
+        <w:t xml:space="preserve"> in order to collect all </w:t>
+      </w:r>
+      <w:r>
+        <w:t>the log events pertaining to the following events :</w:t>
+      </w:r>
     </w:p>
     <w:p/>
     <w:p>
@@ -2331,7 +2154,6 @@
           <w:lang w:val="en-CA"/>
         </w:rPr>
       </w:pPr>
-      <w:proofErr w:type="gramStart"/>
       <w:r>
         <w:rPr>
           <w:rStyle w:val="Heading3Char1"/>
@@ -2344,7 +2166,6 @@
         </w:rPr>
         <w:t>:</w:t>
       </w:r>
-      <w:proofErr w:type="gramEnd"/>
       <w:r>
         <w:t xml:space="preserve"> </w:t>
       </w:r>
@@ -2365,7 +2186,6 @@
           <w:lang w:val="en-CA"/>
         </w:rPr>
       </w:pPr>
-      <w:proofErr w:type="gramStart"/>
       <w:r>
         <w:rPr>
           <w:rStyle w:val="Heading3Char1"/>
@@ -2378,7 +2198,6 @@
         </w:rPr>
         <w:t xml:space="preserve"> :</w:t>
       </w:r>
-      <w:proofErr w:type="gramEnd"/>
       <w:r>
         <w:t xml:space="preserve"> </w:t>
       </w:r>
@@ -2403,21 +2222,13 @@
         <w:t>Audit Success</w:t>
       </w:r>
       <w:r>
+        <w:t xml:space="preserve"> were </w:t>
+      </w:r>
+      <w:r>
         <w:t xml:space="preserve"> </w:t>
       </w:r>
-      <w:proofErr w:type="gramStart"/>
-      <w:r>
-        <w:t xml:space="preserve">were </w:t>
-      </w:r>
-      <w:r>
-        <w:t xml:space="preserve"> </w:t>
-      </w:r>
-      <w:r>
-        <w:t>selected</w:t>
-      </w:r>
-      <w:proofErr w:type="gramEnd"/>
-      <w:r>
-        <w:t xml:space="preserve"> due to the importance of knowing all attempts pertaining to the creation</w:t>
+      <w:r>
+        <w:t>selected due to the importance of knowing all attempts pertaining to the creation</w:t>
       </w:r>
       <w:r>
         <w:t xml:space="preserve"> of new user account. </w:t>
@@ -2579,6 +2390,7 @@
         <w:rPr>
           <w:rStyle w:val="Strong"/>
         </w:rPr>
+        <w:lastRenderedPageBreak/>
         <w:t>An Account Failed to Log on</w:t>
       </w:r>
     </w:p>
@@ -2594,7 +2406,6 @@
         <w:rPr>
           <w:noProof/>
         </w:rPr>
-        <w:lastRenderedPageBreak/>
         <mc:AlternateContent>
           <mc:Choice Requires="wps">
             <w:drawing>
@@ -2850,14 +2661,12 @@
           <w:lang w:val="en-CA"/>
         </w:rPr>
       </w:pPr>
-      <w:proofErr w:type="gramStart"/>
       <w:r>
         <w:rPr>
           <w:rStyle w:val="Heading3Char1"/>
         </w:rPr>
         <w:t>Description :</w:t>
       </w:r>
-      <w:proofErr w:type="gramEnd"/>
       <w:r>
         <w:t xml:space="preserve"> </w:t>
       </w:r>
@@ -2885,7 +2694,6 @@
           <w:lang w:val="en-CA"/>
         </w:rPr>
       </w:pPr>
-      <w:proofErr w:type="gramStart"/>
       <w:r>
         <w:rPr>
           <w:rStyle w:val="Heading3Char1"/>
@@ -2898,7 +2706,6 @@
         </w:rPr>
         <w:t xml:space="preserve"> :</w:t>
       </w:r>
-      <w:proofErr w:type="gramEnd"/>
       <w:r>
         <w:t xml:space="preserve"> </w:t>
       </w:r>
@@ -2923,15 +2730,7 @@
         <w:t>Audit Success</w:t>
       </w:r>
       <w:r>
-        <w:t xml:space="preserve"> </w:t>
-      </w:r>
-      <w:proofErr w:type="gramStart"/>
-      <w:r>
-        <w:t>were  selected</w:t>
-      </w:r>
-      <w:proofErr w:type="gramEnd"/>
-      <w:r>
-        <w:t xml:space="preserve"> due to the importance of knowing all </w:t>
+        <w:t xml:space="preserve"> were  selected due to the importance of knowing all </w:t>
       </w:r>
       <w:r>
         <w:t xml:space="preserve">failed </w:t>
@@ -3198,7 +2997,7 @@
                 <wp:lineTo x="0" y="0"/>
               </wp:wrapPolygon>
             </wp:wrapTight>
-            <wp:docPr id="2023176549" name="">
+            <wp:docPr id="2023176549" name="Picture 2023176549">
               <a:extLst xmlns:a="http://schemas.openxmlformats.org/drawingml/2006/main">
                 <a:ext uri="{FF2B5EF4-FFF2-40B4-BE49-F238E27FC236}">
                   <a16:creationId xmlns:a16="http://schemas.microsoft.com/office/drawing/2014/main" id="{A9E4D61E-B5F9-4C3C-A6C4-804BBCDE6397}"/>
@@ -3272,14 +3071,12 @@
         </w:rPr>
         <w:t xml:space="preserve">uccessfully Logged </w:t>
       </w:r>
-      <w:proofErr w:type="gramStart"/>
       <w:r>
         <w:rPr>
           <w:rStyle w:val="Strong"/>
         </w:rPr>
         <w:t>in :</w:t>
       </w:r>
-      <w:proofErr w:type="gramEnd"/>
     </w:p>
     <w:p>
       <w:pPr>
@@ -3329,14 +3126,12 @@
           <w:lang w:val="en-CA"/>
         </w:rPr>
       </w:pPr>
-      <w:proofErr w:type="gramStart"/>
       <w:r>
         <w:rPr>
           <w:rStyle w:val="Heading3Char1"/>
         </w:rPr>
         <w:t>Description :</w:t>
       </w:r>
-      <w:proofErr w:type="gramEnd"/>
       <w:r>
         <w:t xml:space="preserve"> </w:t>
       </w:r>
@@ -3401,14 +3196,12 @@
           <w:lang w:val="en-CA"/>
         </w:rPr>
       </w:pPr>
-      <w:proofErr w:type="gramStart"/>
       <w:r>
         <w:rPr>
           <w:rStyle w:val="Heading3Char1"/>
         </w:rPr>
         <w:t>Reasoning :</w:t>
       </w:r>
-      <w:proofErr w:type="gramEnd"/>
       <w:r>
         <w:t xml:space="preserve"> </w:t>
       </w:r>
@@ -3433,19 +3226,11 @@
         <w:t>Audit Success</w:t>
       </w:r>
       <w:r>
-        <w:t xml:space="preserve"> </w:t>
-      </w:r>
-      <w:proofErr w:type="gramStart"/>
-      <w:r>
-        <w:t>were  selected</w:t>
-      </w:r>
-      <w:proofErr w:type="gramEnd"/>
-      <w:r>
-        <w:t xml:space="preserve"> due to the importance of knowing </w:t>
+        <w:t xml:space="preserve"> were  </w:t>
       </w:r>
       <w:r>
         <w:lastRenderedPageBreak/>
-        <w:t xml:space="preserve">all login attempts. Furthermore, the </w:t>
+        <w:t xml:space="preserve">selected due to the importance of knowing all login attempts. Furthermore, the </w:t>
       </w:r>
       <w:r>
         <w:rPr>
@@ -3762,7 +3547,6 @@
       </w:pPr>
     </w:p>
     <w:p>
-      <w:proofErr w:type="gramStart"/>
       <w:r>
         <w:rPr>
           <w:rStyle w:val="Heading3Char1"/>
@@ -3775,7 +3559,6 @@
         </w:rPr>
         <w:t>escription :</w:t>
       </w:r>
-      <w:proofErr w:type="gramEnd"/>
       <w:r>
         <w:t xml:space="preserve"> </w:t>
       </w:r>
@@ -3881,14 +3664,12 @@
           <w:lang w:val="en-CA"/>
         </w:rPr>
       </w:pPr>
-      <w:proofErr w:type="gramStart"/>
       <w:r>
         <w:rPr>
           <w:rStyle w:val="Heading3Char1"/>
         </w:rPr>
         <w:t>Reasoning :</w:t>
       </w:r>
-      <w:proofErr w:type="gramEnd"/>
       <w:r>
         <w:t xml:space="preserve"> </w:t>
       </w:r>
@@ -3913,15 +3694,7 @@
         <w:t>Audit Success</w:t>
       </w:r>
       <w:r>
-        <w:t xml:space="preserve"> </w:t>
-      </w:r>
-      <w:proofErr w:type="gramStart"/>
-      <w:r>
-        <w:t>were  selected</w:t>
-      </w:r>
-      <w:proofErr w:type="gramEnd"/>
-      <w:r>
-        <w:t xml:space="preserve"> due to the importance of knowing all failed </w:t>
+        <w:t xml:space="preserve"> were  selected due to the importance of knowing all failed </w:t>
       </w:r>
       <w:r>
         <w:t>privilege escalation</w:t>
@@ -4335,14 +4108,12 @@
       </w:r>
     </w:p>
     <w:p>
-      <w:proofErr w:type="gramStart"/>
       <w:r>
         <w:rPr>
           <w:rStyle w:val="Heading3Char1"/>
         </w:rPr>
         <w:t>Description :</w:t>
       </w:r>
-      <w:proofErr w:type="gramEnd"/>
       <w:r>
         <w:t xml:space="preserve"> </w:t>
       </w:r>
@@ -4414,14 +4185,12 @@
           <w:lang w:val="en-CA"/>
         </w:rPr>
       </w:pPr>
-      <w:proofErr w:type="gramStart"/>
       <w:r>
         <w:rPr>
           <w:rStyle w:val="Heading3Char1"/>
         </w:rPr>
         <w:t>Reasoning :</w:t>
       </w:r>
-      <w:proofErr w:type="gramEnd"/>
       <w:r>
         <w:t xml:space="preserve"> </w:t>
       </w:r>
@@ -4446,15 +4215,7 @@
         <w:t>Audit Success</w:t>
       </w:r>
       <w:r>
-        <w:t xml:space="preserve"> </w:t>
-      </w:r>
-      <w:proofErr w:type="gramStart"/>
-      <w:r>
-        <w:t>were  selected</w:t>
-      </w:r>
-      <w:proofErr w:type="gramEnd"/>
-      <w:r>
-        <w:t xml:space="preserve"> due to the importance of knowing all failed</w:t>
+        <w:t xml:space="preserve"> were  selected due to the importance of knowing all failed</w:t>
       </w:r>
       <w:r>
         <w:t xml:space="preserve"> and successful</w:t>
@@ -4685,7 +4446,6 @@
         </w:rPr>
         <w:t xml:space="preserve"> with </w:t>
       </w:r>
-      <w:proofErr w:type="spellStart"/>
       <w:r>
         <w:rPr>
           <w:rFonts w:eastAsia="Aptos Display"/>
@@ -4697,7 +4457,6 @@
         </w:rPr>
         <w:t>WriteData</w:t>
       </w:r>
-      <w:proofErr w:type="spellEnd"/>
       <w:r>
         <w:rPr>
           <w:rFonts w:eastAsia="Aptos Display"/>
@@ -4827,7 +4586,7 @@
           </mc:Choice>
           <mc:Fallback>
             <w:pict>
-              <v:shape w14:anchorId="382D238B" id="_x0000_s1031" type="#_x0000_t202" style="position:absolute;margin-left:240.75pt;margin-top:106.55pt;width:219pt;height:.05pt;z-index:-251635712;visibility:visible;mso-wrap-style:square;mso-width-percent:0;mso-wrap-distance-left:9pt;mso-wrap-distance-top:0;mso-wrap-distance-right:9pt;mso-wrap-distance-bottom:0;mso-position-horizontal:absolute;mso-position-horizontal-relative:margin;mso-position-vertical:absolute;mso-position-vertical-relative:text;mso-width-percent:0;mso-width-relative:margin;v-text-anchor:top" o:gfxdata="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" stroked="f">
+              <v:shape w14:anchorId="382D238B" id="_x0000_s1031" type="#_x0000_t202" style="position:absolute;margin-left:240.75pt;margin-top:106.55pt;width:219pt;height:.05pt;z-index:-251635712;visibility:visible;mso-wrap-style:square;mso-width-percent:0;mso-wrap-distance-left:9pt;mso-wrap-distance-top:0;mso-wrap-distance-right:9pt;mso-wrap-distance-bottom:0;mso-position-horizontal:absolute;mso-position-horizontal-relative:margin;mso-position-vertical:absolute;mso-position-vertical-relative:text;mso-width-percent:0;mso-width-relative:margin;v-text-anchor:top" o:gfxdata="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" stroked="f">
                 <v:textbox style="mso-fit-shape-to-text:t" inset="0,0,0,0">
                   <w:txbxContent>
                     <w:p>
@@ -4882,14 +4641,12 @@
           </mc:Fallback>
         </mc:AlternateContent>
       </w:r>
-      <w:proofErr w:type="gramStart"/>
       <w:r>
         <w:rPr>
           <w:rStyle w:val="Heading3Char1"/>
         </w:rPr>
         <w:t>Description :</w:t>
       </w:r>
-      <w:proofErr w:type="gramEnd"/>
       <w:r>
         <w:t xml:space="preserve"> </w:t>
       </w:r>
@@ -5034,12 +4791,8 @@
         </w:rPr>
       </w:pPr>
       <w:r>
-        <w:t>2</w:t>
-      </w:r>
-      <w:r>
-        <w:t xml:space="preserve">. </w:t>
-      </w:r>
-      <w:proofErr w:type="gramStart"/>
+        <w:t xml:space="preserve">2. </w:t>
+      </w:r>
       <w:r>
         <w:rPr>
           <w:b/>
@@ -5059,15 +4812,7 @@
           <w:b/>
           <w:bCs/>
         </w:rPr>
-        <w:t>:</w:t>
-      </w:r>
-      <w:proofErr w:type="gramEnd"/>
-      <w:r>
-        <w:rPr>
-          <w:b/>
-          <w:bCs/>
-        </w:rPr>
-        <w:t xml:space="preserve"> A handle to an object was requested</w:t>
+        <w:t>: A handle to an object was requested</w:t>
       </w:r>
       <w:r>
         <w:t xml:space="preserve"> </w:t>
@@ -5075,14 +4820,12 @@
       <w:r>
         <w:br/>
       </w:r>
-      <w:proofErr w:type="gramStart"/>
       <w:r>
         <w:rPr>
           <w:rStyle w:val="SubtitleChar"/>
         </w:rPr>
         <w:t>Description :</w:t>
       </w:r>
-      <w:proofErr w:type="gramEnd"/>
       <w:r>
         <w:rPr>
           <w:rStyle w:val="SubtitleChar"/>
@@ -5146,79 +4889,45 @@
         <w:rPr>
           <w:rStyle w:val="SubtitleChar"/>
         </w:rPr>
-        <w:t xml:space="preserve">. </w:t>
-      </w:r>
-      <w:r>
-        <w:rPr>
-          <w:rStyle w:val="SubtitleChar"/>
-        </w:rPr>
-        <w:t xml:space="preserve"> </w:t>
+        <w:t xml:space="preserve">.  </w:t>
       </w:r>
       <w:r>
         <w:tab/>
       </w:r>
       <w:r>
         <w:br/>
-        <w:t>3</w:t>
-      </w:r>
-      <w:r>
-        <w:t xml:space="preserve">. </w:t>
-      </w:r>
-      <w:proofErr w:type="gramStart"/>
+        <w:t xml:space="preserve">3. </w:t>
+      </w:r>
       <w:r>
         <w:rPr>
           <w:b/>
           <w:bCs/>
         </w:rPr>
-        <w:t>46</w:t>
+        <w:t>4663</w:t>
       </w:r>
       <w:r>
         <w:rPr>
           <w:b/>
           <w:bCs/>
         </w:rPr>
-        <w:t>63</w:t>
+        <w:t xml:space="preserve"> </w:t>
       </w:r>
       <w:r>
         <w:rPr>
           <w:b/>
           <w:bCs/>
         </w:rPr>
-        <w:t xml:space="preserve"> </w:t>
-      </w:r>
-      <w:r>
-        <w:rPr>
-          <w:b/>
-          <w:bCs/>
-        </w:rPr>
-        <w:t>:</w:t>
-      </w:r>
-      <w:proofErr w:type="gramEnd"/>
-      <w:r>
-        <w:rPr>
-          <w:b/>
-          <w:bCs/>
-        </w:rPr>
-        <w:t xml:space="preserve"> </w:t>
-      </w:r>
-      <w:r>
-        <w:rPr>
-          <w:b/>
-          <w:bCs/>
-        </w:rPr>
-        <w:t>An attempt was made to access an object</w:t>
+        <w:t>: An attempt was made to access an object</w:t>
       </w:r>
       <w:r>
         <w:br/>
       </w:r>
-      <w:proofErr w:type="gramStart"/>
       <w:r>
         <w:rPr>
           <w:rStyle w:val="SubtitleChar"/>
         </w:rPr>
         <w:t>Description :</w:t>
       </w:r>
-      <w:proofErr w:type="gramEnd"/>
       <w:r>
         <w:rPr>
           <w:rStyle w:val="SubtitleChar"/>
@@ -5229,15 +4938,8 @@
         <w:rPr>
           <w:rStyle w:val="SubtitleChar"/>
         </w:rPr>
-        <w:t xml:space="preserve"> </w:t>
-      </w:r>
-      <w:r>
-        <w:rPr>
-          <w:rStyle w:val="SubtitleChar"/>
-        </w:rPr>
-        <w:t xml:space="preserve">This event keeps track of actual actions being done on objects, such as a file in our case (where we would see </w:t>
-      </w:r>
-      <w:proofErr w:type="spellStart"/>
+        <w:t xml:space="preserve"> This event keeps track of actual actions being done on objects, such as a file in our case (where we would see </w:t>
+      </w:r>
       <w:r>
         <w:rPr>
           <w:rStyle w:val="SubtitleChar"/>
@@ -5246,14 +4948,12 @@
         </w:rPr>
         <w:t>WriteData</w:t>
       </w:r>
-      <w:proofErr w:type="spellEnd"/>
       <w:r>
         <w:rPr>
           <w:rStyle w:val="SubtitleChar"/>
         </w:rPr>
         <w:t xml:space="preserve"> in the log if data is being written, or </w:t>
       </w:r>
-      <w:proofErr w:type="spellStart"/>
       <w:r>
         <w:rPr>
           <w:rStyle w:val="SubtitleChar"/>
@@ -5262,7 +4962,6 @@
         </w:rPr>
         <w:t>AddFile</w:t>
       </w:r>
-      <w:proofErr w:type="spellEnd"/>
       <w:r>
         <w:rPr>
           <w:rStyle w:val="SubtitleChar"/>
@@ -5360,50 +5059,33 @@
         </w:rPr>
       </w:pPr>
       <w:r>
-        <w:t>4</w:t>
-      </w:r>
-      <w:r>
-        <w:t xml:space="preserve">. </w:t>
+        <w:t xml:space="preserve">4. </w:t>
       </w:r>
       <w:r>
         <w:rPr>
           <w:b/>
           <w:bCs/>
         </w:rPr>
-        <w:t>465</w:t>
+        <w:t>4658</w:t>
       </w:r>
       <w:r>
         <w:rPr>
           <w:b/>
           <w:bCs/>
         </w:rPr>
-        <w:t>8</w:t>
+        <w:t xml:space="preserve"> </w:t>
       </w:r>
       <w:r>
         <w:rPr>
           <w:b/>
           <w:bCs/>
         </w:rPr>
+        <w:t>: A handle to an object was closed</w:t>
+      </w:r>
+      <w:r>
         <w:t xml:space="preserve"> </w:t>
       </w:r>
       <w:r>
-        <w:rPr>
-          <w:b/>
-          <w:bCs/>
-        </w:rPr>
-        <w:t>: A handle to an object was</w:t>
-      </w:r>
-      <w:r>
-        <w:rPr>
-          <w:b/>
-          <w:bCs/>
-        </w:rPr>
-        <w:t xml:space="preserve"> closed</w:t>
-      </w:r>
-      <w:r>
-        <w:t xml:space="preserve"> </w:t>
-      </w:r>
-      <w:r>
         <w:br/>
       </w:r>
       <w:r>
@@ -5422,13 +5104,7 @@
         <w:rPr>
           <w:rStyle w:val="SubtitleChar"/>
         </w:rPr>
-        <w:t xml:space="preserve"> </w:t>
-      </w:r>
-      <w:r>
-        <w:rPr>
-          <w:rStyle w:val="SubtitleChar"/>
-        </w:rPr>
-        <w:t>This event would document the closure of the object in question (such as the file)</w:t>
+        <w:t xml:space="preserve"> This event would document the closure of the object in question (such as the file)</w:t>
       </w:r>
       <w:r>
         <w:rPr>
@@ -5485,14 +5161,12 @@
           <w:lang w:val="en-CA"/>
         </w:rPr>
       </w:pPr>
-      <w:proofErr w:type="gramStart"/>
       <w:r>
         <w:rPr>
           <w:rStyle w:val="Heading3Char1"/>
         </w:rPr>
         <w:t>Reasoning :</w:t>
       </w:r>
-      <w:proofErr w:type="gramEnd"/>
       <w:r>
         <w:t xml:space="preserve"> </w:t>
       </w:r>
@@ -5517,15 +5191,7 @@
         <w:t>Audit Success</w:t>
       </w:r>
       <w:r>
-        <w:t xml:space="preserve"> </w:t>
-      </w:r>
-      <w:proofErr w:type="gramStart"/>
-      <w:r>
-        <w:t>were  selected</w:t>
-      </w:r>
-      <w:proofErr w:type="gramEnd"/>
-      <w:r>
-        <w:t xml:space="preserve"> due to the importance of knowing all failed and successful attempts. Furthermore, the </w:t>
+        <w:t xml:space="preserve"> were  selected due to the importance of knowing all failed and successful attempts. Furthermore, the </w:t>
       </w:r>
       <w:r>
         <w:rPr>
@@ -5669,7 +5335,6 @@
           <w:iCs/>
           <w:lang w:val="en-CA"/>
         </w:rPr>
-        <w:lastRenderedPageBreak/>
         <w:t>Windows Security Log Event ID 4663—An attempt was made to access an object</w:t>
       </w:r>
       <w:r>
@@ -5797,7 +5462,7 @@
                 <wp:lineTo x="0" y="0"/>
               </wp:wrapPolygon>
             </wp:wrapTight>
-            <wp:docPr id="2024775220" name="">
+            <wp:docPr id="2024775220" name="Picture 2024775220">
               <a:extLst xmlns:a="http://schemas.openxmlformats.org/drawingml/2006/main">
                 <a:ext uri="{FF2B5EF4-FFF2-40B4-BE49-F238E27FC236}">
                   <a16:creationId xmlns:a16="http://schemas.microsoft.com/office/drawing/2014/main" id="{A8E7EDE1-8004-40BB-9E13-95FDF4F8D128}"/>
@@ -5896,14 +5561,12 @@
           <w:lang w:val="en-CA"/>
         </w:rPr>
       </w:pPr>
-      <w:proofErr w:type="gramStart"/>
       <w:r>
         <w:rPr>
           <w:rStyle w:val="Heading3Char1"/>
         </w:rPr>
         <w:t>Description :</w:t>
       </w:r>
-      <w:proofErr w:type="gramEnd"/>
       <w:r>
         <w:t xml:space="preserve"> </w:t>
       </w:r>
@@ -6017,7 +5680,7 @@
           </mc:Choice>
           <mc:Fallback>
             <w:pict>
-              <v:shape w14:anchorId="20CEDC5D" id="_x0000_s1032" type="#_x0000_t202" style="position:absolute;margin-left:248.05pt;margin-top:70.25pt;width:214.25pt;height:.05pt;z-index:-251638784;visibility:visible;mso-wrap-style:square;mso-wrap-distance-left:9pt;mso-wrap-distance-top:0;mso-wrap-distance-right:9pt;mso-wrap-distance-bottom:0;mso-position-horizontal:absolute;mso-position-horizontal-relative:text;mso-position-vertical:absolute;mso-position-vertical-relative:text;v-text-anchor:top" o:gfxdata="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" stroked="f">
+              <v:shape w14:anchorId="20CEDC5D" id="_x0000_s1032" type="#_x0000_t202" style="position:absolute;margin-left:248.05pt;margin-top:70.25pt;width:214.25pt;height:.05pt;z-index:-251638784;visibility:visible;mso-wrap-style:square;mso-wrap-distance-left:9pt;mso-wrap-distance-top:0;mso-wrap-distance-right:9pt;mso-wrap-distance-bottom:0;mso-position-horizontal:absolute;mso-position-horizontal-relative:text;mso-position-vertical:absolute;mso-position-vertical-relative:text;v-text-anchor:top" o:gfxdata="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" stroked="f">
                 <v:textbox style="mso-fit-shape-to-text:t" inset="0,0,0,0">
                   <w:txbxContent>
                     <w:p>
@@ -6053,14 +5716,12 @@
           </mc:Fallback>
         </mc:AlternateContent>
       </w:r>
-      <w:proofErr w:type="gramStart"/>
       <w:r>
         <w:rPr>
           <w:rStyle w:val="Heading3Char1"/>
         </w:rPr>
         <w:t>Reasoning :</w:t>
       </w:r>
-      <w:proofErr w:type="gramEnd"/>
       <w:r>
         <w:t xml:space="preserve"> </w:t>
       </w:r>
@@ -6085,15 +5746,7 @@
         <w:t>Audit Success</w:t>
       </w:r>
       <w:r>
-        <w:t xml:space="preserve"> </w:t>
-      </w:r>
-      <w:proofErr w:type="gramStart"/>
-      <w:r>
-        <w:t>were  selected</w:t>
-      </w:r>
-      <w:proofErr w:type="gramEnd"/>
-      <w:r>
-        <w:t xml:space="preserve"> due to the importance of knowing all failed and successful attempts. Furthermore, the </w:t>
+        <w:t xml:space="preserve"> were  selected due to the importance of knowing all failed and successful attempts. Furthermore, the </w:t>
       </w:r>
       <w:r>
         <w:rPr>
@@ -6184,6 +5837,7 @@
         <w:rPr>
           <w:noProof/>
         </w:rPr>
+        <w:lastRenderedPageBreak/>
         <mc:AlternateContent>
           <mc:Choice Requires="wps">
             <w:drawing>
@@ -6316,6 +5970,7 @@
       <w:r>
         <w:rPr>
           <w:rStyle w:val="Strong"/>
+          <w:noProof/>
         </w:rPr>
         <w:drawing>
           <wp:anchor distT="0" distB="0" distL="114300" distR="114300" simplePos="0" relativeHeight="251681792" behindDoc="1" locked="0" layoutInCell="1" allowOverlap="1" wp14:anchorId="31B18FB8" wp14:editId="0F26644A">
@@ -6463,14 +6118,12 @@
           <w:lang w:val="en-CA"/>
         </w:rPr>
       </w:pPr>
-      <w:proofErr w:type="gramStart"/>
       <w:r>
         <w:rPr>
           <w:rStyle w:val="Heading3Char1"/>
         </w:rPr>
         <w:t>Description :</w:t>
       </w:r>
-      <w:proofErr w:type="gramEnd"/>
       <w:r>
         <w:t xml:space="preserve"> </w:t>
       </w:r>
@@ -6489,14 +6142,12 @@
           <w:lang w:val="en-CA"/>
         </w:rPr>
       </w:pPr>
-      <w:proofErr w:type="gramStart"/>
       <w:r>
         <w:rPr>
           <w:rStyle w:val="Heading3Char1"/>
         </w:rPr>
         <w:t>Reasoning :</w:t>
       </w:r>
-      <w:proofErr w:type="gramEnd"/>
       <w:r>
         <w:t xml:space="preserve"> </w:t>
       </w:r>
@@ -6521,15 +6172,7 @@
         <w:t>Audit Success</w:t>
       </w:r>
       <w:r>
-        <w:t xml:space="preserve"> </w:t>
-      </w:r>
-      <w:proofErr w:type="gramStart"/>
-      <w:r>
-        <w:t>were  selected</w:t>
-      </w:r>
-      <w:proofErr w:type="gramEnd"/>
-      <w:r>
-        <w:t xml:space="preserve"> due to the importance of knowing all failed and successful attempts. Furthermore, the </w:t>
+        <w:t xml:space="preserve"> were  selected due to the importance of knowing all failed and successful attempts. Furthermore, the </w:t>
       </w:r>
       <w:r>
         <w:rPr>
@@ -6630,23 +6273,7 @@
           <w:rStyle w:val="Heading2Char"/>
           <w:lang w:val="en-CA"/>
         </w:rPr>
-        <w:t xml:space="preserve">to enable </w:t>
-      </w:r>
-      <w:proofErr w:type="gramStart"/>
-      <w:r>
-        <w:rPr>
-          <w:rStyle w:val="Heading2Char"/>
-          <w:lang w:val="en-CA"/>
-        </w:rPr>
-        <w:t>auditing :</w:t>
-      </w:r>
-      <w:proofErr w:type="gramEnd"/>
-      <w:r>
-        <w:rPr>
-          <w:rStyle w:val="Heading2Char"/>
-          <w:lang w:val="en-CA"/>
-        </w:rPr>
-        <w:t xml:space="preserve"> </w:t>
+        <w:t xml:space="preserve">to enable auditing : </w:t>
       </w:r>
       <w:r>
         <w:br/>
@@ -6660,27 +6287,14 @@
         </w:rPr>
       </w:pPr>
       <w:r>
-        <w:t xml:space="preserve">Launch </w:t>
-      </w:r>
-      <w:proofErr w:type="spellStart"/>
-      <w:r>
-        <w:t>gpedit.msc</w:t>
-      </w:r>
-      <w:proofErr w:type="spellEnd"/>
-      <w:r>
-        <w:t xml:space="preserve"> after utilizing Make me Admin to </w:t>
+        <w:t xml:space="preserve">Launch gpedit.msc after utilizing Make me Admin to </w:t>
       </w:r>
       <w:r>
         <w:t>have administrative privileges for a PowerShell terminal</w:t>
       </w:r>
       <w:r>
-        <w:t xml:space="preserve">, and then navigate </w:t>
-      </w:r>
-      <w:proofErr w:type="gramStart"/>
-      <w:r>
-        <w:t>to :</w:t>
-      </w:r>
-      <w:proofErr w:type="gramEnd"/>
+        <w:t>, and then navigate to :</w:t>
+      </w:r>
       <w:r>
         <w:br/>
       </w:r>
@@ -6841,16 +6455,11 @@
         <w:t>Account Management</w:t>
       </w:r>
       <w:r>
-        <w:t xml:space="preserve"> --&gt; Audit User Account </w:t>
-      </w:r>
-      <w:proofErr w:type="gramStart"/>
-      <w:r>
-        <w:t>Management</w:t>
+        <w:t xml:space="preserve"> --&gt; Audit User Account Management</w:t>
       </w:r>
       <w:r>
         <w:t xml:space="preserve"> :</w:t>
       </w:r>
-      <w:proofErr w:type="gramEnd"/>
       <w:r>
         <w:t xml:space="preserve"> </w:t>
       </w:r>
@@ -7032,24 +6641,14 @@
       <w:r>
         <w:t xml:space="preserve">Figure </w:t>
       </w:r>
-      <w:r>
-        <w:fldChar w:fldCharType="begin"/>
-      </w:r>
-      <w:r>
-        <w:instrText xml:space="preserve"> SEQ Figure \* ARABIC </w:instrText>
-      </w:r>
-      <w:r>
-        <w:fldChar w:fldCharType="separate"/>
-      </w:r>
-      <w:r>
-        <w:rPr>
-          <w:noProof/>
-        </w:rPr>
-        <w:t>9</w:t>
-      </w:r>
-      <w:r>
-        <w:fldChar w:fldCharType="end"/>
-      </w:r>
+      <w:fldSimple w:instr=" SEQ Figure \* ARABIC ">
+        <w:r>
+          <w:rPr>
+            <w:noProof/>
+          </w:rPr>
+          <w:t>9</w:t>
+        </w:r>
+      </w:fldSimple>
       <w:r>
         <w:t xml:space="preserve"> - </w:t>
       </w:r>
@@ -7121,40 +6720,19 @@
         <w:rPr>
           <w:lang w:val="en-CA"/>
         </w:rPr>
-        <w:t xml:space="preserve">... followed </w:t>
-      </w:r>
-      <w:proofErr w:type="gramStart"/>
-      <w:r>
-        <w:rPr>
-          <w:lang w:val="en-CA"/>
-        </w:rPr>
-        <w:t xml:space="preserve">by  </w:t>
-      </w:r>
-      <w:r>
-        <w:rPr>
-          <w:lang w:val="en-CA"/>
-        </w:rPr>
-        <w:t>Logon</w:t>
-      </w:r>
-      <w:proofErr w:type="gramEnd"/>
-      <w:r>
-        <w:rPr>
-          <w:lang w:val="en-CA"/>
-        </w:rPr>
-        <w:t>/Logoff</w:t>
-      </w:r>
-      <w:r>
-        <w:rPr>
-          <w:lang w:val="en-CA"/>
-        </w:rPr>
-        <w:t xml:space="preserve"> --&gt; Audit </w:t>
-      </w:r>
-      <w:proofErr w:type="gramStart"/>
-      <w:r>
-        <w:rPr>
-          <w:lang w:val="en-CA"/>
-        </w:rPr>
-        <w:t>Logon</w:t>
+        <w:t xml:space="preserve">... followed by  </w:t>
+      </w:r>
+      <w:r>
+        <w:rPr>
+          <w:lang w:val="en-CA"/>
+        </w:rPr>
+        <w:t>Logon/Logoff</w:t>
+      </w:r>
+      <w:r>
+        <w:rPr>
+          <w:lang w:val="en-CA"/>
+        </w:rPr>
+        <w:t xml:space="preserve"> --&gt; Audit Logon</w:t>
       </w:r>
       <w:r>
         <w:rPr>
@@ -7162,7 +6740,6 @@
         </w:rPr>
         <w:t xml:space="preserve"> :</w:t>
       </w:r>
-      <w:proofErr w:type="gramEnd"/>
     </w:p>
     <w:p>
       <w:pPr>
@@ -7180,7 +6757,6 @@
         <w:rPr>
           <w:noProof/>
         </w:rPr>
-        <w:lastRenderedPageBreak/>
         <w:drawing>
           <wp:inline distT="0" distB="0" distL="0" distR="0" wp14:anchorId="05E88163" wp14:editId="7AA3CC12">
             <wp:extent cx="4591050" cy="3078525"/>
@@ -7390,57 +6966,32 @@
     </w:p>
     <w:p>
       <w:r>
+        <w:t xml:space="preserve">Auditing Logon events helps us form a clear picture of who is accessing the system, and then they are doing so. </w:t>
+      </w:r>
+      <w:r>
+        <w:t xml:space="preserve">Failed logon attempts shows us that there is an attempt to gain access, which could be in the form of </w:t>
+      </w:r>
+      <w:r>
+        <w:t xml:space="preserve">brute-force attempts, stolen credentials </w:t>
+      </w:r>
+      <w:r>
+        <w:t xml:space="preserve">and account misconfiguration. </w:t>
+      </w:r>
+    </w:p>
+    <w:p>
+      <w:pPr>
+        <w:rPr>
+          <w:lang w:val="en-CA"/>
+        </w:rPr>
+      </w:pPr>
+      <w:r>
+        <w:rPr>
+          <w:rStyle w:val="Heading3Char1"/>
+          <w:lang w:val="en-CA"/>
+        </w:rPr>
         <w:lastRenderedPageBreak/>
-        <w:t xml:space="preserve">Auditing Logon events helps us form a clear picture of who is accessing the system, and then they are doing so. </w:t>
-      </w:r>
-      <w:r>
-        <w:t xml:space="preserve">Failed logon attempts shows us that there is an attempt to gain access, which could be in the form of </w:t>
-      </w:r>
-      <w:r>
-        <w:t xml:space="preserve">brute-force attempts, stolen credentials </w:t>
-      </w:r>
-      <w:r>
-        <w:t xml:space="preserve">and account misconfiguration. </w:t>
-      </w:r>
-    </w:p>
-    <w:p>
-      <w:pPr>
-        <w:rPr>
-          <w:lang w:val="en-CA"/>
-        </w:rPr>
-      </w:pPr>
-      <w:r>
-        <w:rPr>
-          <w:rStyle w:val="Heading3Char1"/>
-          <w:lang w:val="en-CA"/>
-        </w:rPr>
-        <w:t xml:space="preserve">... followed </w:t>
-      </w:r>
-      <w:proofErr w:type="gramStart"/>
-      <w:r>
-        <w:rPr>
-          <w:rStyle w:val="Heading3Char1"/>
-          <w:lang w:val="en-CA"/>
-        </w:rPr>
-        <w:t>by  Logon</w:t>
-      </w:r>
-      <w:proofErr w:type="gramEnd"/>
-      <w:r>
-        <w:rPr>
-          <w:rStyle w:val="Heading3Char1"/>
-          <w:lang w:val="en-CA"/>
-        </w:rPr>
-        <w:t xml:space="preserve">/Logoff --&gt; Audit </w:t>
-      </w:r>
-      <w:proofErr w:type="gramStart"/>
-      <w:r>
-        <w:rPr>
-          <w:rStyle w:val="Heading3Char1"/>
-          <w:lang w:val="en-CA"/>
-        </w:rPr>
-        <w:t>Logoff :</w:t>
-      </w:r>
-      <w:proofErr w:type="gramEnd"/>
+        <w:t>... followed by  Logon/Logoff --&gt; Audit Logoff :</w:t>
+      </w:r>
       <w:r>
         <w:br/>
       </w:r>
@@ -7657,15 +7208,8 @@
         <w:pStyle w:val="Heading3"/>
       </w:pPr>
       <w:r>
-        <w:t xml:space="preserve">Next, we shift to the Policy Change --&gt; Audit </w:t>
-      </w:r>
-      <w:proofErr w:type="spellStart"/>
-      <w:r>
-        <w:t>Audit</w:t>
-      </w:r>
-      <w:proofErr w:type="spellEnd"/>
-      <w:r>
-        <w:t xml:space="preserve"> Policy Change:</w:t>
+        <w:lastRenderedPageBreak/>
+        <w:t>Next, we shift to the Policy Change --&gt; Audit Audit Policy Change:</w:t>
       </w:r>
     </w:p>
     <w:p>
@@ -7858,18 +7402,10 @@
         </w:r>
       </w:fldSimple>
       <w:r>
-        <w:t xml:space="preserve"> </w:t>
-      </w:r>
-      <w:proofErr w:type="gramStart"/>
-      <w:r>
-        <w:t xml:space="preserve">- </w:t>
-      </w:r>
-      <w:r>
-        <w:t xml:space="preserve"> Group</w:t>
-      </w:r>
-      <w:proofErr w:type="gramEnd"/>
-      <w:r>
-        <w:t xml:space="preserve"> Policy Editor showing audit settings for changes to audit policies</w:t>
+        <w:t xml:space="preserve"> - </w:t>
+      </w:r>
+      <w:r>
+        <w:t xml:space="preserve"> Group Policy Editor showing audit settings for changes to audit policies</w:t>
       </w:r>
     </w:p>
     <w:p>
@@ -8178,35 +7714,13 @@
         <w:rPr>
           <w:lang w:val="en-CA"/>
         </w:rPr>
-        <w:lastRenderedPageBreak/>
-        <w:t xml:space="preserve">... followed </w:t>
-      </w:r>
-      <w:proofErr w:type="gramStart"/>
-      <w:r>
-        <w:rPr>
-          <w:lang w:val="en-CA"/>
-        </w:rPr>
-        <w:t>by  Logon</w:t>
-      </w:r>
-      <w:proofErr w:type="gramEnd"/>
-      <w:r>
-        <w:rPr>
-          <w:lang w:val="en-CA"/>
-        </w:rPr>
-        <w:t xml:space="preserve">/Logoff --&gt; Audit </w:t>
-      </w:r>
-      <w:r>
-        <w:rPr>
-          <w:lang w:val="en-CA"/>
-        </w:rPr>
-        <w:t xml:space="preserve">Account </w:t>
-      </w:r>
-      <w:proofErr w:type="gramStart"/>
-      <w:r>
-        <w:rPr>
-          <w:lang w:val="en-CA"/>
-        </w:rPr>
-        <w:t>Lockout</w:t>
+        <w:t xml:space="preserve">... followed by  Logon/Logoff --&gt; Audit </w:t>
+      </w:r>
+      <w:r>
+        <w:rPr>
+          <w:lang w:val="en-CA"/>
+        </w:rPr>
+        <w:t>Account Lockout</w:t>
       </w:r>
       <w:r>
         <w:rPr>
@@ -8214,7 +7728,6 @@
         </w:rPr>
         <w:t xml:space="preserve"> :</w:t>
       </w:r>
-      <w:proofErr w:type="gramEnd"/>
     </w:p>
     <w:p>
       <w:pPr>
@@ -8453,6 +7966,7 @@
           <w:rFonts w:eastAsia="Aptos Display"/>
           <w:lang w:val="en-CA"/>
         </w:rPr>
+        <w:lastRenderedPageBreak/>
         <w:t xml:space="preserve">… finally, I have opted to </w:t>
       </w:r>
       <w:r>
@@ -8469,17 +7983,8 @@
           <w:rFonts w:eastAsia="Aptos Display"/>
           <w:lang w:val="en-CA"/>
         </w:rPr>
-        <w:t xml:space="preserve"> to track down any attempts to add the local user to the security-enabled </w:t>
-      </w:r>
-      <w:proofErr w:type="gramStart"/>
-      <w:r>
-        <w:rPr>
-          <w:rFonts w:eastAsia="Aptos Display"/>
-          <w:lang w:val="en-CA"/>
-        </w:rPr>
-        <w:t>groups :</w:t>
-      </w:r>
-      <w:proofErr w:type="gramEnd"/>
+        <w:t xml:space="preserve"> to track down any attempts to add the local user to the security-enabled groups :</w:t>
+      </w:r>
     </w:p>
     <w:p>
       <w:pPr>
@@ -8776,7 +8281,6 @@
         <w:pStyle w:val="Heading1"/>
       </w:pPr>
       <w:r>
-        <w:lastRenderedPageBreak/>
         <w:t>Task 2 – Event Creation</w:t>
       </w:r>
       <w:r>
@@ -8840,7 +8344,6 @@
         </w:rPr>
         <w:t xml:space="preserve">I have created a </w:t>
       </w:r>
-      <w:proofErr w:type="spellStart"/>
       <w:r>
         <w:rPr>
           <w:b/>
@@ -8849,7 +8352,6 @@
         </w:rPr>
         <w:t>TestUser</w:t>
       </w:r>
-      <w:proofErr w:type="spellEnd"/>
       <w:r>
         <w:rPr>
           <w:lang w:val="en-CA"/>
@@ -8870,7 +8372,6 @@
         </w:rPr>
         <w:t xml:space="preserve"> tool (</w:t>
       </w:r>
-      <w:proofErr w:type="spellStart"/>
       <w:r>
         <w:rPr>
           <w:i/>
@@ -8879,7 +8380,6 @@
         </w:rPr>
         <w:t>compmgmt.msc</w:t>
       </w:r>
-      <w:proofErr w:type="spellEnd"/>
       <w:r>
         <w:rPr>
           <w:lang w:val="en-CA"/>
@@ -8900,6 +8400,7 @@
       </w:r>
       <w:r>
         <w:rPr>
+          <w:noProof/>
           <w:lang w:val="en-CA"/>
         </w:rPr>
         <w:drawing>
@@ -8979,8 +8480,10 @@
       </w:pPr>
       <w:r>
         <w:rPr>
-          <w:lang w:val="en-CA"/>
-        </w:rPr>
+          <w:noProof/>
+          <w:lang w:val="en-CA"/>
+        </w:rPr>
+        <w:lastRenderedPageBreak/>
         <w:drawing>
           <wp:inline distT="0" distB="0" distL="0" distR="0" wp14:anchorId="09D6A3B0" wp14:editId="2B530DAE">
             <wp:extent cx="5296639" cy="1733792"/>
@@ -9069,37 +8572,8 @@
         <w:rPr>
           <w:lang w:val="en-CA"/>
         </w:rPr>
-        <w:t xml:space="preserve">Logged out of my user </w:t>
-      </w:r>
-      <w:proofErr w:type="gramStart"/>
-      <w:r>
-        <w:rPr>
-          <w:lang w:val="en-CA"/>
-        </w:rPr>
-        <w:t>account, and</w:t>
-      </w:r>
-      <w:proofErr w:type="gramEnd"/>
-      <w:r>
-        <w:rPr>
-          <w:lang w:val="en-CA"/>
-        </w:rPr>
-        <w:t xml:space="preserve"> typed the wrong </w:t>
-      </w:r>
-      <w:proofErr w:type="gramStart"/>
-      <w:r>
-        <w:rPr>
-          <w:lang w:val="en-CA"/>
-        </w:rPr>
-        <w:t>password  as</w:t>
-      </w:r>
-      <w:proofErr w:type="gramEnd"/>
-      <w:r>
-        <w:rPr>
-          <w:lang w:val="en-CA"/>
-        </w:rPr>
-        <w:t xml:space="preserve"> the </w:t>
-      </w:r>
-      <w:proofErr w:type="spellStart"/>
+        <w:t xml:space="preserve">Logged out of my user account, and typed the wrong password  as the </w:t>
+      </w:r>
       <w:r>
         <w:rPr>
           <w:b/>
@@ -9108,7 +8582,6 @@
         </w:rPr>
         <w:t>TestUser</w:t>
       </w:r>
-      <w:proofErr w:type="spellEnd"/>
       <w:r>
         <w:rPr>
           <w:lang w:val="en-CA"/>
@@ -9151,7 +8624,6 @@
         </w:rPr>
         <w:t xml:space="preserve">Logged in successfully by typing the correct password for </w:t>
       </w:r>
-      <w:proofErr w:type="spellStart"/>
       <w:r>
         <w:rPr>
           <w:b/>
@@ -9160,7 +8632,6 @@
         </w:rPr>
         <w:t>TestUser</w:t>
       </w:r>
-      <w:proofErr w:type="spellEnd"/>
       <w:r>
         <w:rPr>
           <w:lang w:val="en-CA"/>
@@ -9254,7 +8725,14 @@
         <w:rPr>
           <w:lang w:val="en-CA"/>
         </w:rPr>
-        <w:t xml:space="preserve">, right-clicking on the Administrators group and selecting </w:t>
+        <w:t xml:space="preserve">, </w:t>
+      </w:r>
+      <w:r>
+        <w:rPr>
+          <w:lang w:val="en-CA"/>
+        </w:rPr>
+        <w:lastRenderedPageBreak/>
+        <w:t xml:space="preserve">right-clicking on the Administrators group and selecting </w:t>
       </w:r>
       <w:r>
         <w:rPr>
@@ -9262,32 +8740,17 @@
           <w:bCs/>
           <w:lang w:val="en-CA"/>
         </w:rPr>
-        <w:t>“Add to Group</w:t>
-      </w:r>
-      <w:proofErr w:type="gramStart"/>
-      <w:r>
-        <w:rPr>
-          <w:b/>
-          <w:bCs/>
-          <w:lang w:val="en-CA"/>
-        </w:rPr>
-        <w:t>”</w:t>
-      </w:r>
-      <w:r>
-        <w:rPr>
-          <w:lang w:val="en-CA"/>
-        </w:rPr>
-        <w:t xml:space="preserve"> :</w:t>
-      </w:r>
-      <w:proofErr w:type="gramEnd"/>
-      <w:r>
-        <w:rPr>
-          <w:lang w:val="en-CA"/>
-        </w:rPr>
-        <w:t xml:space="preserve"> </w:t>
-      </w:r>
-      <w:r>
-        <w:rPr>
+        <w:t>“Add to Group”</w:t>
+      </w:r>
+      <w:r>
+        <w:rPr>
+          <w:lang w:val="en-CA"/>
+        </w:rPr>
+        <w:t xml:space="preserve"> : </w:t>
+      </w:r>
+      <w:r>
+        <w:rPr>
+          <w:noProof/>
           <w:lang w:val="en-CA"/>
         </w:rPr>
         <w:drawing>
@@ -9358,15 +8821,7 @@
         </w:r>
       </w:fldSimple>
       <w:r>
-        <w:t xml:space="preserve"> - Addition of </w:t>
-      </w:r>
-      <w:proofErr w:type="spellStart"/>
-      <w:r>
-        <w:t>TestUser</w:t>
-      </w:r>
-      <w:proofErr w:type="spellEnd"/>
-      <w:r>
-        <w:t xml:space="preserve"> to the Administrators' group</w:t>
+        <w:t xml:space="preserve"> - Addition of TestUser to the Administrators' group</w:t>
       </w:r>
     </w:p>
     <w:p>
@@ -9417,7 +8872,6 @@
         </w:rPr>
         <w:t xml:space="preserve">I have created a scheduled task as </w:t>
       </w:r>
-      <w:proofErr w:type="spellStart"/>
       <w:r>
         <w:rPr>
           <w:b/>
@@ -9426,7 +8880,6 @@
         </w:rPr>
         <w:t>TestUser</w:t>
       </w:r>
-      <w:proofErr w:type="spellEnd"/>
       <w:r>
         <w:rPr>
           <w:lang w:val="en-CA"/>
@@ -9476,8 +8929,6 @@
         </w:rPr>
         <w:t xml:space="preserve">I have plugged in my flash drive as the </w:t>
       </w:r>
-      <w:proofErr w:type="spellStart"/>
-      <w:proofErr w:type="gramStart"/>
       <w:r>
         <w:rPr>
           <w:b/>
@@ -9486,19 +8937,11 @@
         </w:rPr>
         <w:t>TestUser</w:t>
       </w:r>
-      <w:proofErr w:type="spellEnd"/>
-      <w:r>
-        <w:rPr>
-          <w:lang w:val="en-CA"/>
-        </w:rPr>
-        <w:t>, and</w:t>
-      </w:r>
-      <w:proofErr w:type="gramEnd"/>
-      <w:r>
-        <w:rPr>
-          <w:lang w:val="en-CA"/>
-        </w:rPr>
-        <w:t xml:space="preserve"> created a .txt file called </w:t>
+      <w:r>
+        <w:rPr>
+          <w:lang w:val="en-CA"/>
+        </w:rPr>
+        <w:t xml:space="preserve">, and created a .txt file called </w:t>
       </w:r>
       <w:r>
         <w:rPr>
@@ -9529,6 +8972,7 @@
         <w:rPr>
           <w:lang w:val="en-CA"/>
         </w:rPr>
+        <w:lastRenderedPageBreak/>
         <w:t>7. User account makes a change to an Audit Policy (i.e. stop logging failed logon attempts).</w:t>
       </w:r>
     </w:p>
@@ -9568,7 +9012,6 @@
         </w:rPr>
         <w:t xml:space="preserve">tool as </w:t>
       </w:r>
-      <w:proofErr w:type="spellStart"/>
       <w:r>
         <w:rPr>
           <w:b/>
@@ -9578,7 +9021,6 @@
         </w:rPr>
         <w:t>TestUser</w:t>
       </w:r>
-      <w:proofErr w:type="spellEnd"/>
       <w:r>
         <w:rPr>
           <w:u w:val="single"/>
@@ -9631,7 +9073,6 @@
         <w:br/>
         <w:t xml:space="preserve">I have logged out successfully as </w:t>
       </w:r>
-      <w:proofErr w:type="spellStart"/>
       <w:r>
         <w:rPr>
           <w:b/>
@@ -9640,7 +9081,6 @@
         </w:rPr>
         <w:t>TestUser</w:t>
       </w:r>
-      <w:proofErr w:type="spellEnd"/>
       <w:r>
         <w:br/>
       </w:r>
@@ -9671,6 +9111,16 @@
       <w:pPr>
         <w:rPr>
           <w:rFonts w:ascii="Aptos Display" w:eastAsia="Aptos Display" w:hAnsi="Aptos Display" w:cs="Aptos Display"/>
+          <w:color w:val="0F4761" w:themeColor="accent1" w:themeShade="BF"/>
+          <w:sz w:val="40"/>
+          <w:szCs w:val="40"/>
+          <w:lang w:val="en-CA"/>
+        </w:rPr>
+      </w:pPr>
+    </w:p>
+    <w:p>
+      <w:pPr>
+        <w:rPr>
           <w:lang w:val="en-CA"/>
         </w:rPr>
       </w:pPr>
@@ -9681,26 +9131,141 @@
         <w:rPr>
           <w:lang w:val="en-CA"/>
         </w:rPr>
-        <w:t>Use event viewer to display these events you have created. Take screen shots of each event as required</w:t>
-      </w:r>
-      <w:r>
+        <w:t xml:space="preserve">1. </w:t>
+      </w:r>
+      <w:r>
+        <w:rPr>
+          <w:rStyle w:val="Heading2Char"/>
+          <w:lang w:val="en-CA"/>
+        </w:rPr>
+        <w:t xml:space="preserve">A User account is created </w:t>
+      </w:r>
+    </w:p>
+    <w:p>
+      <w:pPr>
+        <w:rPr>
+          <w:lang w:val="en-CA"/>
+        </w:rPr>
+      </w:pPr>
+    </w:p>
+    <w:p>
+      <w:pPr>
+        <w:keepNext/>
+      </w:pPr>
+      <w:r>
+        <w:rPr>
+          <w:lang w:val="en-CA"/>
+        </w:rPr>
+        <w:t xml:space="preserve">I have created a </w:t>
+      </w:r>
+      <w:r>
+        <w:rPr>
+          <w:b/>
+          <w:bCs/>
+          <w:lang w:val="en-CA"/>
+        </w:rPr>
+        <w:t>TestUser</w:t>
+      </w:r>
+      <w:r>
+        <w:rPr>
+          <w:lang w:val="en-CA"/>
+        </w:rPr>
+        <w:t xml:space="preserve"> account with the </w:t>
+      </w:r>
+      <w:r>
+        <w:rPr>
+          <w:i/>
+          <w:iCs/>
+          <w:lang w:val="en-CA"/>
+        </w:rPr>
+        <w:t>Computer Management</w:t>
+      </w:r>
+      <w:r>
+        <w:rPr>
+          <w:lang w:val="en-CA"/>
+        </w:rPr>
+        <w:t xml:space="preserve"> tool (</w:t>
+      </w:r>
+      <w:r>
+        <w:rPr>
+          <w:i/>
+          <w:iCs/>
+          <w:lang w:val="en-CA"/>
+        </w:rPr>
+        <w:t>compmgmt.msc</w:t>
+      </w:r>
+      <w:r>
+        <w:rPr>
+          <w:lang w:val="en-CA"/>
+        </w:rPr>
+        <w:t xml:space="preserve"> launched via Windows Terminal with Administrative Privileges):</w:t>
+      </w:r>
+      <w:r>
+        <w:rPr>
+          <w:lang w:val="en-CA"/>
+        </w:rPr>
         <w:br/>
       </w:r>
       <w:r>
         <w:rPr>
           <w:lang w:val="en-CA"/>
         </w:rPr>
-        <w:t>to show the detail of events displayed in event viewer (not just a list of the events) such that you can</w:t>
-      </w:r>
-      <w:r>
         <w:br/>
       </w:r>
-      <w:r>
-        <w:rPr>
-          <w:lang w:val="en-CA"/>
-        </w:rPr>
-        <w:t>clearly read the event information.</w:t>
-      </w:r>
+    </w:p>
+    <w:p>
+      <w:pPr>
+        <w:rPr>
+          <w:lang w:val="en-CA"/>
+        </w:rPr>
+      </w:pPr>
+      <w:r>
+        <w:rPr>
+          <w:lang w:val="en-CA"/>
+        </w:rPr>
+        <w:t>2. User account fails to login due to an incorrect password.</w:t>
+      </w:r>
+    </w:p>
+    <w:p>
+      <w:pPr>
+        <w:rPr>
+          <w:lang w:val="en-CA"/>
+        </w:rPr>
+      </w:pPr>
+      <w:r>
+        <w:rPr>
+          <w:lang w:val="en-CA"/>
+        </w:rPr>
+        <w:t xml:space="preserve">Logged out of my user account, and typed the wrong password  as the </w:t>
+      </w:r>
+      <w:r>
+        <w:rPr>
+          <w:b/>
+          <w:bCs/>
+          <w:lang w:val="en-CA"/>
+        </w:rPr>
+        <w:t>TestUser</w:t>
+      </w:r>
+      <w:r>
+        <w:rPr>
+          <w:lang w:val="en-CA"/>
+        </w:rPr>
+        <w:t>.</w:t>
+      </w:r>
+    </w:p>
+    <w:p>
+      <w:pPr>
+        <w:rPr>
+          <w:lang w:val="en-CA"/>
+        </w:rPr>
+      </w:pPr>
+    </w:p>
+    <w:p>
+      <w:pPr>
+        <w:rPr>
+          <w:lang w:val="en-CA"/>
+        </w:rPr>
+      </w:pPr>
       <w:r>
         <w:br/>
       </w:r>
@@ -9708,8 +9273,42 @@
         <w:rPr>
           <w:lang w:val="en-CA"/>
         </w:rPr>
-        <w:t>Create a word (PDF) document that contains the screen shots described above. Label each screen shot</w:t>
-      </w:r>
+        <w:t>3. User account succeeds in logon.</w:t>
+      </w:r>
+    </w:p>
+    <w:p>
+      <w:pPr>
+        <w:rPr>
+          <w:lang w:val="en-CA"/>
+        </w:rPr>
+      </w:pPr>
+      <w:r>
+        <w:rPr>
+          <w:lang w:val="en-CA"/>
+        </w:rPr>
+        <w:t xml:space="preserve">Logged in successfully by typing the correct password for </w:t>
+      </w:r>
+      <w:r>
+        <w:rPr>
+          <w:b/>
+          <w:bCs/>
+          <w:lang w:val="en-CA"/>
+        </w:rPr>
+        <w:t>TestUser</w:t>
+      </w:r>
+      <w:r>
+        <w:rPr>
+          <w:lang w:val="en-CA"/>
+        </w:rPr>
+        <w:t xml:space="preserve">. </w:t>
+      </w:r>
+    </w:p>
+    <w:p>
+      <w:pPr>
+        <w:rPr>
+          <w:lang w:val="en-CA"/>
+        </w:rPr>
+      </w:pPr>
       <w:r>
         <w:br/>
       </w:r>
@@ -9717,8 +9316,321 @@
         <w:rPr>
           <w:lang w:val="en-CA"/>
         </w:rPr>
-        <w:t>in the document with a description of what it is showing.</w:t>
-      </w:r>
+        <w:t>4. User account is made a member of the administrators group.</w:t>
+      </w:r>
+    </w:p>
+    <w:p>
+      <w:pPr>
+        <w:rPr>
+          <w:lang w:val="en-CA"/>
+        </w:rPr>
+      </w:pPr>
+      <w:r>
+        <w:rPr>
+          <w:lang w:val="en-CA"/>
+        </w:rPr>
+        <w:lastRenderedPageBreak/>
+        <w:drawing>
+          <wp:inline distT="0" distB="0" distL="0" distR="0" wp14:anchorId="5D299FC0" wp14:editId="79C6A49B">
+            <wp:extent cx="5731510" cy="4859655"/>
+            <wp:effectExtent l="0" t="0" r="2540" b="0"/>
+            <wp:docPr id="1241879240" name="Picture 1" descr="A screenshot of a computer&#10;&#10;AI-generated content may be incorrect."/>
+            <wp:cNvGraphicFramePr>
+              <a:graphicFrameLocks xmlns:a="http://schemas.openxmlformats.org/drawingml/2006/main" noChangeAspect="1"/>
+            </wp:cNvGraphicFramePr>
+            <a:graphic xmlns:a="http://schemas.openxmlformats.org/drawingml/2006/main">
+              <a:graphicData uri="http://schemas.openxmlformats.org/drawingml/2006/picture">
+                <pic:pic xmlns:pic="http://schemas.openxmlformats.org/drawingml/2006/picture">
+                  <pic:nvPicPr>
+                    <pic:cNvPr id="1241879240" name="Picture 1" descr="A screenshot of a computer&#10;&#10;AI-generated content may be incorrect."/>
+                    <pic:cNvPicPr/>
+                  </pic:nvPicPr>
+                  <pic:blipFill>
+                    <a:blip r:embed="rId54"/>
+                    <a:stretch>
+                      <a:fillRect/>
+                    </a:stretch>
+                  </pic:blipFill>
+                  <pic:spPr>
+                    <a:xfrm>
+                      <a:off x="0" y="0"/>
+                      <a:ext cx="5731510" cy="4859655"/>
+                    </a:xfrm>
+                    <a:prstGeom prst="rect">
+                      <a:avLst/>
+                    </a:prstGeom>
+                  </pic:spPr>
+                </pic:pic>
+              </a:graphicData>
+            </a:graphic>
+          </wp:inline>
+        </w:drawing>
+      </w:r>
+    </w:p>
+    <w:p>
+      <w:pPr>
+        <w:rPr>
+          <w:lang w:val="en-CA"/>
+        </w:rPr>
+      </w:pPr>
+    </w:p>
+    <w:p>
+      <w:pPr>
+        <w:rPr>
+          <w:lang w:val="en-CA"/>
+        </w:rPr>
+      </w:pPr>
+      <w:r>
+        <w:br/>
+      </w:r>
+      <w:r>
+        <w:rPr>
+          <w:lang w:val="en-CA"/>
+        </w:rPr>
+        <w:t>5. User account creates a scheduled task.</w:t>
+      </w:r>
+      <w:r>
+        <w:rPr>
+          <w:lang w:val="en-CA"/>
+        </w:rPr>
+        <w:t xml:space="preserve"> </w:t>
+      </w:r>
+    </w:p>
+    <w:p>
+      <w:pPr>
+        <w:rPr>
+          <w:lang w:val="en-CA"/>
+        </w:rPr>
+      </w:pPr>
+      <w:r>
+        <w:rPr>
+          <w:lang w:val="en-CA"/>
+        </w:rPr>
+        <w:t xml:space="preserve">I have created a scheduled task as </w:t>
+      </w:r>
+      <w:r>
+        <w:rPr>
+          <w:b/>
+          <w:bCs/>
+          <w:lang w:val="en-CA"/>
+        </w:rPr>
+        <w:t>TestUser</w:t>
+      </w:r>
+      <w:r>
+        <w:rPr>
+          <w:lang w:val="en-CA"/>
+        </w:rPr>
+        <w:t xml:space="preserve"> by creating a Scheduled Task in the </w:t>
+      </w:r>
+      <w:r>
+        <w:rPr>
+          <w:i/>
+          <w:iCs/>
+          <w:lang w:val="en-CA"/>
+        </w:rPr>
+        <w:t>Computer Management</w:t>
+      </w:r>
+      <w:r>
+        <w:rPr>
+          <w:lang w:val="en-CA"/>
+        </w:rPr>
+        <w:t xml:space="preserve"> utility.</w:t>
+      </w:r>
+    </w:p>
+    <w:p>
+      <w:pPr>
+        <w:rPr>
+          <w:lang w:val="en-CA"/>
+        </w:rPr>
+      </w:pPr>
+      <w:r>
+        <w:br/>
+      </w:r>
+      <w:r>
+        <w:rPr>
+          <w:lang w:val="en-CA"/>
+        </w:rPr>
+        <w:t>6. User account accesses a USB key or other external storage media and writes a file to the device.</w:t>
+      </w:r>
+    </w:p>
+    <w:p>
+      <w:pPr>
+        <w:rPr>
+          <w:lang w:val="en-CA"/>
+        </w:rPr>
+      </w:pPr>
+      <w:r>
+        <w:rPr>
+          <w:lang w:val="en-CA"/>
+        </w:rPr>
+        <w:t xml:space="preserve">I have plugged in my flash drive as the </w:t>
+      </w:r>
+      <w:r>
+        <w:rPr>
+          <w:b/>
+          <w:bCs/>
+          <w:lang w:val="en-CA"/>
+        </w:rPr>
+        <w:t>TestUser</w:t>
+      </w:r>
+      <w:r>
+        <w:rPr>
+          <w:lang w:val="en-CA"/>
+        </w:rPr>
+        <w:t xml:space="preserve">, and created a .txt file called </w:t>
+      </w:r>
+      <w:r>
+        <w:rPr>
+          <w:i/>
+          <w:iCs/>
+          <w:lang w:val="en-CA"/>
+        </w:rPr>
+        <w:t>TestUser.txt</w:t>
+      </w:r>
+    </w:p>
+    <w:p>
+      <w:pPr>
+        <w:rPr>
+          <w:lang w:val="en-CA"/>
+        </w:rPr>
+      </w:pPr>
+      <w:r>
+        <w:br/>
+      </w:r>
+    </w:p>
+    <w:p>
+      <w:pPr>
+        <w:rPr>
+          <w:lang w:val="en-CA"/>
+        </w:rPr>
+      </w:pPr>
+      <w:r>
+        <w:rPr>
+          <w:lang w:val="en-CA"/>
+        </w:rPr>
+        <w:t>7. User account makes a change to an Audit Policy (i.e. stop logging failed logon attempts).</w:t>
+      </w:r>
+    </w:p>
+    <w:p>
+      <w:pPr>
+        <w:rPr>
+          <w:u w:val="single"/>
+          <w:lang w:val="en-CA"/>
+        </w:rPr>
+      </w:pPr>
+      <w:r>
+        <w:rPr>
+          <w:lang w:val="en-CA"/>
+        </w:rPr>
+        <w:lastRenderedPageBreak/>
+        <w:t xml:space="preserve">I have previously launched the </w:t>
+      </w:r>
+      <w:r>
+        <w:rPr>
+          <w:i/>
+          <w:iCs/>
+          <w:lang w:val="en-CA"/>
+        </w:rPr>
+        <w:t>Local Group Policy Editor</w:t>
+      </w:r>
+      <w:r>
+        <w:rPr>
+          <w:i/>
+          <w:iCs/>
+          <w:lang w:val="en-CA"/>
+        </w:rPr>
+        <w:t xml:space="preserve"> </w:t>
+      </w:r>
+      <w:r>
+        <w:rPr>
+          <w:u w:val="single"/>
+          <w:lang w:val="en-CA"/>
+        </w:rPr>
+        <w:t xml:space="preserve">tool as </w:t>
+      </w:r>
+      <w:r>
+        <w:rPr>
+          <w:b/>
+          <w:bCs/>
+          <w:u w:val="single"/>
+          <w:lang w:val="en-CA"/>
+        </w:rPr>
+        <w:t>TestUser</w:t>
+      </w:r>
+      <w:r>
+        <w:rPr>
+          <w:u w:val="single"/>
+          <w:lang w:val="en-CA"/>
+        </w:rPr>
+        <w:t xml:space="preserve">, and made a change to the </w:t>
+      </w:r>
+      <w:r>
+        <w:rPr>
+          <w:i/>
+          <w:iCs/>
+          <w:u w:val="single"/>
+          <w:lang w:val="en-CA"/>
+        </w:rPr>
+        <w:t xml:space="preserve">Audit Credential Validation </w:t>
+      </w:r>
+      <w:r>
+        <w:rPr>
+          <w:u w:val="single"/>
+          <w:lang w:val="en-CA"/>
+        </w:rPr>
+        <w:t>Audit Policy</w:t>
+      </w:r>
+    </w:p>
+    <w:p>
+      <w:pPr>
+        <w:rPr>
+          <w:lang w:val="en-CA"/>
+        </w:rPr>
+      </w:pPr>
+      <w:r>
+        <w:br/>
+      </w:r>
+      <w:r>
+        <w:rPr>
+          <w:lang w:val="en-CA"/>
+        </w:rPr>
+        <w:t>8. User account logs out.</w:t>
+      </w:r>
+      <w:r>
+        <w:rPr>
+          <w:lang w:val="en-CA"/>
+        </w:rPr>
+        <w:br/>
+      </w:r>
+      <w:r>
+        <w:rPr>
+          <w:lang w:val="en-CA"/>
+        </w:rPr>
+        <w:br/>
+        <w:t xml:space="preserve">I have logged out successfully as </w:t>
+      </w:r>
+      <w:r>
+        <w:rPr>
+          <w:b/>
+          <w:bCs/>
+          <w:lang w:val="en-CA"/>
+        </w:rPr>
+        <w:t>TestUser</w:t>
+      </w:r>
+      <w:r>
+        <w:br/>
+      </w:r>
+      <w:r>
+        <w:br/>
+      </w:r>
+    </w:p>
+    <w:p>
+      <w:pPr>
+        <w:rPr>
+          <w:rFonts w:ascii="Aptos Display" w:eastAsia="Aptos Display" w:hAnsi="Aptos Display" w:cs="Aptos Display"/>
+          <w:lang w:val="en-CA"/>
+        </w:rPr>
+      </w:pPr>
     </w:p>
     <w:p>
       <w:pPr>
@@ -9842,7 +9754,6 @@
           <w:rFonts w:ascii="Aptos Display" w:eastAsia="Aptos Display" w:hAnsi="Aptos Display" w:cs="Aptos Display"/>
           <w:lang w:val="en-US"/>
         </w:rPr>
-        <w:lastRenderedPageBreak/>
         <w:t>References</w:t>
       </w:r>
     </w:p>
@@ -9881,7 +9792,7 @@
         </w:rPr>
         <w:t xml:space="preserve">“Windows Security Log Event ID 4720 - A User Account Was Created.” Accessed November 4, 2025. </w:t>
       </w:r>
-      <w:hyperlink r:id="rId54" w:history="1">
+      <w:hyperlink r:id="rId55" w:history="1">
         <w:r>
           <w:rPr>
             <w:lang w:val="en-CA"/>
@@ -9933,7 +9844,7 @@
         </w:rPr>
         <w:t xml:space="preserve">“Windows Security Log Event ID 4625 - An Account Failed to Log On.” Accessed November 5, 2025. </w:t>
       </w:r>
-      <w:hyperlink r:id="rId55" w:history="1">
+      <w:hyperlink r:id="rId56" w:history="1">
         <w:r>
           <w:rPr>
             <w:rStyle w:val="Hyperlink"/>
@@ -11332,6 +11243,7 @@
   <w:style w:type="character" w:default="1" w:styleId="DefaultParagraphFont">
     <w:name w:val="Default Paragraph Font"/>
     <w:uiPriority w:val="1"/>
+    <w:semiHidden/>
     <w:unhideWhenUsed/>
   </w:style>
   <w:style w:type="table" w:default="1" w:styleId="TableNormal">
@@ -11793,10 +11705,27 @@
 </file>
 
 <file path=customXml/item1.xml><?xml version="1.0" encoding="utf-8"?>
+<p:properties xmlns:p="http://schemas.microsoft.com/office/2006/metadata/properties" xmlns:xsi="http://www.w3.org/2001/XMLSchema-instance" xmlns:pc="http://schemas.microsoft.com/office/infopath/2007/PartnerControls">
+  <documentManagement>
+    <_activity xmlns="7a78a3e6-a2ec-4b33-9207-6da0c160122c" xsi:nil="true"/>
+  </documentManagement>
+</p:properties>
+</file>
+
+<file path=customXml/item2.xml><?xml version="1.0" encoding="utf-8"?>
+<?mso-contentType ?>
+<FormTemplates xmlns="http://schemas.microsoft.com/sharepoint/v3/contenttype/forms">
+  <Display>DocumentLibraryForm</Display>
+  <Edit>DocumentLibraryForm</Edit>
+  <New>DocumentLibraryForm</New>
+</FormTemplates>
+</file>
+
+<file path=customXml/item3.xml><?xml version="1.0" encoding="utf-8"?>
 <b:Sources xmlns:b="http://schemas.openxmlformats.org/officeDocument/2006/bibliography" xmlns="http://schemas.openxmlformats.org/officeDocument/2006/bibliography" SelectedStyle="\APASixthEditionOfficeOnline.xsl" StyleName="APA" Version="6"/>
 </file>
 
-<file path=customXml/item2.xml><?xml version="1.0" encoding="utf-8"?>
+<file path=customXml/item4.xml><?xml version="1.0" encoding="utf-8"?>
 <ct:contentTypeSchema xmlns:ct="http://schemas.microsoft.com/office/2006/metadata/contentType" xmlns:ma="http://schemas.microsoft.com/office/2006/metadata/properties/metaAttributes" ct:_="" ma:_="" ma:contentTypeName="Document" ma:contentTypeID="0x010100AD6DA6A8FF957744AA83DDD9DC6222C3" ma:contentTypeVersion="15" ma:contentTypeDescription="Create a new document." ma:contentTypeScope="" ma:versionID="5356a4abd13717d6328cfe346e611198">
   <xsd:schema xmlns:xsd="http://www.w3.org/2001/XMLSchema" xmlns:xs="http://www.w3.org/2001/XMLSchema" xmlns:p="http://schemas.microsoft.com/office/2006/metadata/properties" xmlns:ns3="7a78a3e6-a2ec-4b33-9207-6da0c160122c" xmlns:ns4="901d0e80-77a5-4354-8b76-6dd779a99d24" targetNamespace="http://schemas.microsoft.com/office/2006/metadata/properties" ma:root="true" ma:fieldsID="d289623bfaa86501c8e2ecb267be7444" ns3:_="" ns4:_="">
     <xsd:import namespace="7a78a3e6-a2ec-4b33-9207-6da0c160122c"/>
@@ -12029,24 +11958,25 @@
 </ct:contentTypeSchema>
 </file>
 
-<file path=customXml/item3.xml><?xml version="1.0" encoding="utf-8"?>
-<?mso-contentType ?>
-<FormTemplates xmlns="http://schemas.microsoft.com/sharepoint/v3/contenttype/forms">
-  <Display>DocumentLibraryForm</Display>
-  <Edit>DocumentLibraryForm</Edit>
-  <New>DocumentLibraryForm</New>
-</FormTemplates>
+<file path=customXml/itemProps1.xml><?xml version="1.0" encoding="utf-8"?>
+<ds:datastoreItem xmlns:ds="http://schemas.openxmlformats.org/officeDocument/2006/customXml" ds:itemID="{51DA584B-9734-40D9-8F1A-B8583D3ACF21}">
+  <ds:schemaRefs>
+    <ds:schemaRef ds:uri="http://schemas.microsoft.com/office/2006/metadata/properties"/>
+    <ds:schemaRef ds:uri="http://schemas.microsoft.com/office/infopath/2007/PartnerControls"/>
+    <ds:schemaRef ds:uri="7a78a3e6-a2ec-4b33-9207-6da0c160122c"/>
+  </ds:schemaRefs>
+</ds:datastoreItem>
 </file>
 
-<file path=customXml/item4.xml><?xml version="1.0" encoding="utf-8"?>
-<p:properties xmlns:p="http://schemas.microsoft.com/office/2006/metadata/properties" xmlns:xsi="http://www.w3.org/2001/XMLSchema-instance" xmlns:pc="http://schemas.microsoft.com/office/infopath/2007/PartnerControls">
-  <documentManagement>
-    <_activity xmlns="7a78a3e6-a2ec-4b33-9207-6da0c160122c" xsi:nil="true"/>
-  </documentManagement>
-</p:properties>
+<file path=customXml/itemProps2.xml><?xml version="1.0" encoding="utf-8"?>
+<ds:datastoreItem xmlns:ds="http://schemas.openxmlformats.org/officeDocument/2006/customXml" ds:itemID="{63B1BB33-B8CA-44F1-801C-1B4DB9A9EBC0}">
+  <ds:schemaRefs>
+    <ds:schemaRef ds:uri="http://schemas.microsoft.com/sharepoint/v3/contenttype/forms"/>
+  </ds:schemaRefs>
+</ds:datastoreItem>
 </file>
 
-<file path=customXml/itemProps1.xml><?xml version="1.0" encoding="utf-8"?>
+<file path=customXml/itemProps3.xml><?xml version="1.0" encoding="utf-8"?>
 <ds:datastoreItem xmlns:ds="http://schemas.openxmlformats.org/officeDocument/2006/customXml" ds:itemID="{E15F4A97-A2C0-4876-A679-AB3A5F8D4730}">
   <ds:schemaRefs>
     <ds:schemaRef ds:uri="http://schemas.openxmlformats.org/officeDocument/2006/bibliography"/>
@@ -12054,7 +11984,7 @@
 </ds:datastoreItem>
 </file>
 
-<file path=customXml/itemProps2.xml><?xml version="1.0" encoding="utf-8"?>
+<file path=customXml/itemProps4.xml><?xml version="1.0" encoding="utf-8"?>
 <ds:datastoreItem xmlns:ds="http://schemas.openxmlformats.org/officeDocument/2006/customXml" ds:itemID="{DD0B2AFC-10E6-4CFE-A120-FB32AB89F7A1}">
   <ds:schemaRefs>
     <ds:schemaRef ds:uri="http://schemas.microsoft.com/office/2006/metadata/contentType"/>
@@ -12071,29 +12001,4 @@
     <ds:schemaRef ds:uri="http://schemas.microsoft.com/internal/obd"/>
   </ds:schemaRefs>
 </ds:datastoreItem>
-</file>
-
-<file path=customXml/itemProps3.xml><?xml version="1.0" encoding="utf-8"?>
-<ds:datastoreItem xmlns:ds="http://schemas.openxmlformats.org/officeDocument/2006/customXml" ds:itemID="{63B1BB33-B8CA-44F1-801C-1B4DB9A9EBC0}">
-  <ds:schemaRefs>
-    <ds:schemaRef ds:uri="http://schemas.microsoft.com/sharepoint/v3/contenttype/forms"/>
-  </ds:schemaRefs>
-</ds:datastoreItem>
-</file>
-
-<file path=customXml/itemProps4.xml><?xml version="1.0" encoding="utf-8"?>
-<ds:datastoreItem xmlns:ds="http://schemas.openxmlformats.org/officeDocument/2006/customXml" ds:itemID="{51DA584B-9734-40D9-8F1A-B8583D3ACF21}">
-  <ds:schemaRefs>
-    <ds:schemaRef ds:uri="http://schemas.openxmlformats.org/package/2006/metadata/core-properties"/>
-    <ds:schemaRef ds:uri="http://purl.org/dc/elements/1.1/"/>
-    <ds:schemaRef ds:uri="http://www.w3.org/XML/1998/namespace"/>
-    <ds:schemaRef ds:uri="901d0e80-77a5-4354-8b76-6dd779a99d24"/>
-    <ds:schemaRef ds:uri="http://schemas.microsoft.com/office/2006/documentManagement/types"/>
-    <ds:schemaRef ds:uri="http://schemas.microsoft.com/office/2006/metadata/properties"/>
-    <ds:schemaRef ds:uri="http://schemas.microsoft.com/office/infopath/2007/PartnerControls"/>
-    <ds:schemaRef ds:uri="7a78a3e6-a2ec-4b33-9207-6da0c160122c"/>
-    <ds:schemaRef ds:uri="http://purl.org/dc/dcmitype/"/>
-    <ds:schemaRef ds:uri="http://purl.org/dc/terms/"/>
-  </ds:schemaRefs>
-</ds:datastoreItem>
 </file>
</xml_diff>

<commit_message>
Added missing evidence in Assignment 3
</commit_message>
<xml_diff>
--- a/NSCC/Fall Semester 2025/System Auditing/Assignments/Assignment 3 - Windows Event Viewer/ISEC2077  Assignment 3.docx
+++ b/NSCC/Fall Semester 2025/System Auditing/Assignments/Assignment 3 - Windows Event Viewer/ISEC2077  Assignment 3.docx
@@ -173,7 +173,25 @@
           <w:color w:val="000000" w:themeColor="text1"/>
           <w:lang w:val="en-US"/>
         </w:rPr>
-        <w:t>ISEC2077 : Assignment 3</w:t>
+        <w:t>ISEC</w:t>
+      </w:r>
+      <w:proofErr w:type="gramStart"/>
+      <w:r>
+        <w:rPr>
+          <w:rFonts w:ascii="Aptos Display" w:eastAsia="Aptos Display" w:hAnsi="Aptos Display" w:cs="Aptos Display"/>
+          <w:color w:val="000000" w:themeColor="text1"/>
+          <w:lang w:val="en-US"/>
+        </w:rPr>
+        <w:t>2077 :</w:t>
+      </w:r>
+      <w:proofErr w:type="gramEnd"/>
+      <w:r>
+        <w:rPr>
+          <w:rFonts w:ascii="Aptos Display" w:eastAsia="Aptos Display" w:hAnsi="Aptos Display" w:cs="Aptos Display"/>
+          <w:color w:val="000000" w:themeColor="text1"/>
+          <w:lang w:val="en-US"/>
+        </w:rPr>
+        <w:t xml:space="preserve"> Assignment 3</w:t>
       </w:r>
     </w:p>
     <w:p>
@@ -964,20 +982,36 @@
           <w:rFonts w:ascii="Aptos Display" w:eastAsia="Aptos Display" w:hAnsi="Aptos Display" w:cs="Aptos Display"/>
           <w:lang w:val="en-US"/>
         </w:rPr>
-        <w:t>you are able t</w:t>
-      </w:r>
+        <w:t xml:space="preserve">you </w:t>
+      </w:r>
+      <w:proofErr w:type="gramStart"/>
       <w:r>
         <w:rPr>
           <w:rFonts w:ascii="Aptos Display" w:eastAsia="Aptos Display" w:hAnsi="Aptos Display" w:cs="Aptos Display"/>
           <w:lang w:val="en-US"/>
         </w:rPr>
-        <w:t>o re</w:t>
+        <w:t>are able t</w:t>
       </w:r>
       <w:r>
         <w:rPr>
           <w:rFonts w:ascii="Aptos Display" w:eastAsia="Aptos Display" w:hAnsi="Aptos Display" w:cs="Aptos Display"/>
           <w:lang w:val="en-US"/>
         </w:rPr>
+        <w:t>o</w:t>
+      </w:r>
+      <w:proofErr w:type="gramEnd"/>
+      <w:r>
+        <w:rPr>
+          <w:rFonts w:ascii="Aptos Display" w:eastAsia="Aptos Display" w:hAnsi="Aptos Display" w:cs="Aptos Display"/>
+          <w:lang w:val="en-US"/>
+        </w:rPr>
+        <w:t xml:space="preserve"> re</w:t>
+      </w:r>
+      <w:r>
+        <w:rPr>
+          <w:rFonts w:ascii="Aptos Display" w:eastAsia="Aptos Display" w:hAnsi="Aptos Display" w:cs="Aptos Display"/>
+          <w:lang w:val="en-US"/>
+        </w:rPr>
         <w:t>ad</w:t>
       </w:r>
       <w:r>
@@ -1041,14 +1075,30 @@
           <w:rFonts w:ascii="Aptos Display" w:eastAsia="Aptos Display" w:hAnsi="Aptos Display" w:cs="Aptos Display"/>
           <w:lang w:val="en-US"/>
         </w:rPr>
-        <w:t xml:space="preserve"> ( </w:t>
-      </w:r>
+        <w:t xml:space="preserve"> </w:t>
+      </w:r>
+      <w:proofErr w:type="gramStart"/>
       <w:r>
         <w:rPr>
           <w:rFonts w:ascii="Aptos Display" w:eastAsia="Aptos Display" w:hAnsi="Aptos Display" w:cs="Aptos Display"/>
           <w:lang w:val="en-US"/>
         </w:rPr>
-        <w:t>the h</w:t>
+        <w:t xml:space="preserve">( </w:t>
+      </w:r>
+      <w:r>
+        <w:rPr>
+          <w:rFonts w:ascii="Aptos Display" w:eastAsia="Aptos Display" w:hAnsi="Aptos Display" w:cs="Aptos Display"/>
+          <w:lang w:val="en-US"/>
+        </w:rPr>
+        <w:t>the</w:t>
+      </w:r>
+      <w:proofErr w:type="gramEnd"/>
+      <w:r>
+        <w:rPr>
+          <w:rFonts w:ascii="Aptos Display" w:eastAsia="Aptos Display" w:hAnsi="Aptos Display" w:cs="Aptos Display"/>
+          <w:lang w:val="en-US"/>
+        </w:rPr>
+        <w:t xml:space="preserve"> h</w:t>
       </w:r>
       <w:r>
         <w:rPr>
@@ -1231,6 +1281,7 @@
         </w:rPr>
         <w:t xml:space="preserve">416 </w:t>
       </w:r>
+      <w:proofErr w:type="gramStart"/>
       <w:r>
         <w:rPr>
           <w:rFonts w:ascii="Aptos Display" w:eastAsia="Aptos Display" w:hAnsi="Aptos Display" w:cs="Aptos Display"/>
@@ -1244,23 +1295,25 @@
           <w:b/>
           <w:bCs/>
         </w:rPr>
-        <w:t> A new external device was recognized by the system.</w:t>
-      </w:r>
+        <w:t> A</w:t>
+      </w:r>
+      <w:proofErr w:type="gramEnd"/>
       <w:r>
         <w:rPr>
           <w:rFonts w:ascii="Aptos Display" w:eastAsia="Aptos Display" w:hAnsi="Aptos Display" w:cs="Aptos Display"/>
           <w:b/>
           <w:bCs/>
         </w:rPr>
-        <w:t xml:space="preserve">- may </w:t>
-      </w:r>
+        <w:t xml:space="preserve"> new external device was recognized by the </w:t>
+      </w:r>
+      <w:proofErr w:type="gramStart"/>
       <w:r>
         <w:rPr>
           <w:rFonts w:ascii="Aptos Display" w:eastAsia="Aptos Display" w:hAnsi="Aptos Display" w:cs="Aptos Display"/>
           <w:b/>
           <w:bCs/>
         </w:rPr>
-        <w:t>be us</w:t>
+        <w:t>system.</w:t>
       </w:r>
       <w:r>
         <w:rPr>
@@ -1268,15 +1321,16 @@
           <w:b/>
           <w:bCs/>
         </w:rPr>
-        <w:t>eful</w:t>
-      </w:r>
+        <w:t>-</w:t>
+      </w:r>
+      <w:proofErr w:type="gramEnd"/>
       <w:r>
         <w:rPr>
           <w:rFonts w:ascii="Aptos Display" w:eastAsia="Aptos Display" w:hAnsi="Aptos Display" w:cs="Aptos Display"/>
           <w:b/>
           <w:bCs/>
         </w:rPr>
-        <w:t xml:space="preserve">. </w:t>
+        <w:t xml:space="preserve"> may </w:t>
       </w:r>
       <w:r>
         <w:rPr>
@@ -1284,7 +1338,7 @@
           <w:b/>
           <w:bCs/>
         </w:rPr>
-        <w:t>B</w:t>
+        <w:t>be us</w:t>
       </w:r>
       <w:r>
         <w:rPr>
@@ -1292,7 +1346,7 @@
           <w:b/>
           <w:bCs/>
         </w:rPr>
-        <w:t xml:space="preserve">ut if the </w:t>
+        <w:t>eful</w:t>
       </w:r>
       <w:r>
         <w:rPr>
@@ -1300,7 +1354,7 @@
           <w:b/>
           <w:bCs/>
         </w:rPr>
-        <w:t>user ha</w:t>
+        <w:t xml:space="preserve">. </w:t>
       </w:r>
       <w:r>
         <w:rPr>
@@ -1308,7 +1362,7 @@
           <w:b/>
           <w:bCs/>
         </w:rPr>
-        <w:t>s the dri</w:t>
+        <w:t>B</w:t>
       </w:r>
       <w:r>
         <w:rPr>
@@ -1316,7 +1370,7 @@
           <w:b/>
           <w:bCs/>
         </w:rPr>
-        <w:t>ve plu</w:t>
+        <w:t xml:space="preserve">ut if the </w:t>
       </w:r>
       <w:r>
         <w:rPr>
@@ -1324,7 +1378,7 @@
           <w:b/>
           <w:bCs/>
         </w:rPr>
-        <w:t xml:space="preserve">gged in </w:t>
+        <w:t>user ha</w:t>
       </w:r>
       <w:r>
         <w:rPr>
@@ -1332,7 +1386,7 @@
           <w:b/>
           <w:bCs/>
         </w:rPr>
-        <w:t>alrea</w:t>
+        <w:t>s the dri</w:t>
       </w:r>
       <w:r>
         <w:rPr>
@@ -1340,7 +1394,7 @@
           <w:b/>
           <w:bCs/>
         </w:rPr>
-        <w:t xml:space="preserve">dy, </w:t>
+        <w:t>ve plu</w:t>
       </w:r>
       <w:r>
         <w:rPr>
@@ -1348,7 +1402,7 @@
           <w:b/>
           <w:bCs/>
         </w:rPr>
-        <w:t>the adm</w:t>
+        <w:t xml:space="preserve">gged in </w:t>
       </w:r>
       <w:r>
         <w:rPr>
@@ -1356,7 +1410,7 @@
           <w:b/>
           <w:bCs/>
         </w:rPr>
-        <w:t>in would</w:t>
+        <w:t>alrea</w:t>
       </w:r>
       <w:r>
         <w:rPr>
@@ -1364,7 +1418,7 @@
           <w:b/>
           <w:bCs/>
         </w:rPr>
-        <w:t xml:space="preserve"> not </w:t>
+        <w:t xml:space="preserve">dy, </w:t>
       </w:r>
       <w:r>
         <w:rPr>
@@ -1372,7 +1426,7 @@
           <w:b/>
           <w:bCs/>
         </w:rPr>
-        <w:t xml:space="preserve">get </w:t>
+        <w:t>the adm</w:t>
       </w:r>
       <w:r>
         <w:rPr>
@@ -1380,23 +1434,25 @@
           <w:b/>
           <w:bCs/>
         </w:rPr>
-        <w:t>an ale</w:t>
-      </w:r>
+        <w:t xml:space="preserve">in </w:t>
+      </w:r>
+      <w:proofErr w:type="gramStart"/>
       <w:r>
         <w:rPr>
           <w:rFonts w:ascii="Aptos Display" w:eastAsia="Aptos Display" w:hAnsi="Aptos Display" w:cs="Aptos Display"/>
           <w:b/>
           <w:bCs/>
         </w:rPr>
-        <w:t>rt</w:t>
-      </w:r>
+        <w:t>would</w:t>
+      </w:r>
+      <w:proofErr w:type="gramEnd"/>
       <w:r>
         <w:rPr>
           <w:rFonts w:ascii="Aptos Display" w:eastAsia="Aptos Display" w:hAnsi="Aptos Display" w:cs="Aptos Display"/>
           <w:b/>
           <w:bCs/>
         </w:rPr>
-        <w:t xml:space="preserve"> </w:t>
+        <w:t xml:space="preserve"> not </w:t>
       </w:r>
       <w:r>
         <w:rPr>
@@ -1404,7 +1460,7 @@
           <w:b/>
           <w:bCs/>
         </w:rPr>
-        <w:t xml:space="preserve">if </w:t>
+        <w:t xml:space="preserve">get </w:t>
       </w:r>
       <w:r>
         <w:rPr>
@@ -1412,7 +1468,7 @@
           <w:b/>
           <w:bCs/>
         </w:rPr>
-        <w:t xml:space="preserve">they </w:t>
+        <w:t>an ale</w:t>
       </w:r>
       <w:r>
         <w:rPr>
@@ -1420,7 +1476,7 @@
           <w:b/>
           <w:bCs/>
         </w:rPr>
-        <w:t>have t</w:t>
+        <w:t>rt</w:t>
       </w:r>
       <w:r>
         <w:rPr>
@@ -1428,7 +1484,7 @@
           <w:b/>
           <w:bCs/>
         </w:rPr>
-        <w:t xml:space="preserve">his event </w:t>
+        <w:t xml:space="preserve"> </w:t>
       </w:r>
       <w:r>
         <w:rPr>
@@ -1436,7 +1492,7 @@
           <w:b/>
           <w:bCs/>
         </w:rPr>
-        <w:t>ID</w:t>
+        <w:t xml:space="preserve">if </w:t>
       </w:r>
       <w:r>
         <w:rPr>
@@ -1444,7 +1500,7 @@
           <w:b/>
           <w:bCs/>
         </w:rPr>
-        <w:t xml:space="preserve"> </w:t>
+        <w:t xml:space="preserve">they </w:t>
       </w:r>
       <w:r>
         <w:rPr>
@@ -1452,7 +1508,7 @@
           <w:b/>
           <w:bCs/>
         </w:rPr>
-        <w:t>, which is</w:t>
+        <w:t>have t</w:t>
       </w:r>
       <w:r>
         <w:rPr>
@@ -1460,15 +1516,16 @@
           <w:b/>
           <w:bCs/>
         </w:rPr>
-        <w:t xml:space="preserve"> 6416</w:t>
-      </w:r>
+        <w:t xml:space="preserve">his event </w:t>
+      </w:r>
+      <w:proofErr w:type="gramStart"/>
       <w:r>
         <w:rPr>
           <w:rFonts w:ascii="Aptos Display" w:eastAsia="Aptos Display" w:hAnsi="Aptos Display" w:cs="Aptos Display"/>
           <w:b/>
           <w:bCs/>
         </w:rPr>
-        <w:t>,</w:t>
+        <w:t>ID</w:t>
       </w:r>
       <w:r>
         <w:rPr>
@@ -1476,7 +1533,7 @@
           <w:b/>
           <w:bCs/>
         </w:rPr>
-        <w:t xml:space="preserve"> as a </w:t>
+        <w:t xml:space="preserve"> </w:t>
       </w:r>
       <w:r>
         <w:rPr>
@@ -1484,15 +1541,16 @@
           <w:b/>
           <w:bCs/>
         </w:rPr>
-        <w:t>con</w:t>
-      </w:r>
+        <w:t>,</w:t>
+      </w:r>
+      <w:proofErr w:type="gramEnd"/>
       <w:r>
         <w:rPr>
           <w:rFonts w:ascii="Aptos Display" w:eastAsia="Aptos Display" w:hAnsi="Aptos Display" w:cs="Aptos Display"/>
           <w:b/>
           <w:bCs/>
         </w:rPr>
-        <w:t>diti</w:t>
+        <w:t xml:space="preserve"> which is</w:t>
       </w:r>
       <w:r>
         <w:rPr>
@@ -1500,7 +1558,7 @@
           <w:b/>
           <w:bCs/>
         </w:rPr>
-        <w:t xml:space="preserve">on of </w:t>
+        <w:t xml:space="preserve"> 6416</w:t>
       </w:r>
       <w:r>
         <w:rPr>
@@ -1508,7 +1566,7 @@
           <w:b/>
           <w:bCs/>
         </w:rPr>
-        <w:t>the ale</w:t>
+        <w:t>,</w:t>
       </w:r>
       <w:r>
         <w:rPr>
@@ -1516,7 +1574,7 @@
           <w:b/>
           <w:bCs/>
         </w:rPr>
-        <w:t>rt (</w:t>
+        <w:t xml:space="preserve"> as a </w:t>
       </w:r>
       <w:r>
         <w:rPr>
@@ -1524,7 +1582,7 @@
           <w:b/>
           <w:bCs/>
         </w:rPr>
-        <w:t xml:space="preserve"> a</w:t>
+        <w:t>con</w:t>
       </w:r>
       <w:r>
         <w:rPr>
@@ -1532,7 +1590,7 @@
           <w:b/>
           <w:bCs/>
         </w:rPr>
-        <w:t xml:space="preserve">kin to </w:t>
+        <w:t>diti</w:t>
       </w:r>
       <w:r>
         <w:rPr>
@@ -1540,7 +1598,7 @@
           <w:b/>
           <w:bCs/>
         </w:rPr>
-        <w:t>being</w:t>
+        <w:t xml:space="preserve">on of </w:t>
       </w:r>
       <w:r>
         <w:rPr>
@@ -1548,7 +1606,7 @@
           <w:b/>
           <w:bCs/>
         </w:rPr>
-        <w:t xml:space="preserve"> alerte</w:t>
+        <w:t>the ale</w:t>
       </w:r>
       <w:r>
         <w:rPr>
@@ -1556,15 +1614,16 @@
           <w:b/>
           <w:bCs/>
         </w:rPr>
-        <w:t xml:space="preserve">d for </w:t>
-      </w:r>
+        <w:t xml:space="preserve">rt </w:t>
+      </w:r>
+      <w:proofErr w:type="gramStart"/>
       <w:r>
         <w:rPr>
           <w:rFonts w:ascii="Aptos Display" w:eastAsia="Aptos Display" w:hAnsi="Aptos Display" w:cs="Aptos Display"/>
           <w:b/>
           <w:bCs/>
         </w:rPr>
-        <w:t>bo</w:t>
+        <w:t>(</w:t>
       </w:r>
       <w:r>
         <w:rPr>
@@ -1572,7 +1631,7 @@
           <w:b/>
           <w:bCs/>
         </w:rPr>
-        <w:t>th</w:t>
+        <w:t xml:space="preserve"> a</w:t>
       </w:r>
       <w:r>
         <w:rPr>
@@ -1580,15 +1639,16 @@
           <w:b/>
           <w:bCs/>
         </w:rPr>
-        <w:t xml:space="preserve"> </w:t>
-      </w:r>
+        <w:t>kin</w:t>
+      </w:r>
+      <w:proofErr w:type="gramEnd"/>
       <w:r>
         <w:rPr>
           <w:rFonts w:ascii="Aptos Display" w:eastAsia="Aptos Display" w:hAnsi="Aptos Display" w:cs="Aptos Display"/>
           <w:b/>
           <w:bCs/>
         </w:rPr>
-        <w:t>even</w:t>
+        <w:t xml:space="preserve"> to </w:t>
       </w:r>
       <w:r>
         <w:rPr>
@@ -1596,7 +1656,7 @@
           <w:b/>
           <w:bCs/>
         </w:rPr>
-        <w:t>t id</w:t>
+        <w:t>being</w:t>
       </w:r>
       <w:r>
         <w:rPr>
@@ -1604,7 +1664,7 @@
           <w:b/>
           <w:bCs/>
         </w:rPr>
-        <w:t xml:space="preserve">s </w:t>
+        <w:t xml:space="preserve"> alerte</w:t>
       </w:r>
       <w:r>
         <w:rPr>
@@ -1612,7 +1672,7 @@
           <w:b/>
           <w:bCs/>
         </w:rPr>
-        <w:t>64</w:t>
+        <w:t xml:space="preserve">d for </w:t>
       </w:r>
       <w:r>
         <w:rPr>
@@ -1620,7 +1680,7 @@
           <w:b/>
           <w:bCs/>
         </w:rPr>
-        <w:t>16 a</w:t>
+        <w:t>bo</w:t>
       </w:r>
       <w:r>
         <w:rPr>
@@ -1628,7 +1688,7 @@
           <w:b/>
           <w:bCs/>
         </w:rPr>
-        <w:t>n</w:t>
+        <w:t>th</w:t>
       </w:r>
       <w:r>
         <w:rPr>
@@ -1636,7 +1696,7 @@
           <w:b/>
           <w:bCs/>
         </w:rPr>
-        <w:t xml:space="preserve">d </w:t>
+        <w:t xml:space="preserve"> </w:t>
       </w:r>
       <w:r>
         <w:rPr>
@@ -1644,7 +1704,7 @@
           <w:b/>
           <w:bCs/>
         </w:rPr>
-        <w:t>465</w:t>
+        <w:t>even</w:t>
       </w:r>
       <w:r>
         <w:rPr>
@@ -1652,7 +1712,7 @@
           <w:b/>
           <w:bCs/>
         </w:rPr>
-        <w:t>6</w:t>
+        <w:t>t id</w:t>
       </w:r>
       <w:r>
         <w:rPr>
@@ -1660,7 +1720,7 @@
           <w:b/>
           <w:bCs/>
         </w:rPr>
-        <w:t xml:space="preserve"> </w:t>
+        <w:t xml:space="preserve">s </w:t>
       </w:r>
       <w:r>
         <w:rPr>
@@ -1668,7 +1728,73 @@
           <w:b/>
           <w:bCs/>
         </w:rPr>
-        <w:t xml:space="preserve"> ) </w:t>
+        <w:t>64</w:t>
+      </w:r>
+      <w:r>
+        <w:rPr>
+          <w:rFonts w:ascii="Aptos Display" w:eastAsia="Aptos Display" w:hAnsi="Aptos Display" w:cs="Aptos Display"/>
+          <w:b/>
+          <w:bCs/>
+        </w:rPr>
+        <w:t>16 a</w:t>
+      </w:r>
+      <w:r>
+        <w:rPr>
+          <w:rFonts w:ascii="Aptos Display" w:eastAsia="Aptos Display" w:hAnsi="Aptos Display" w:cs="Aptos Display"/>
+          <w:b/>
+          <w:bCs/>
+        </w:rPr>
+        <w:t>n</w:t>
+      </w:r>
+      <w:r>
+        <w:rPr>
+          <w:rFonts w:ascii="Aptos Display" w:eastAsia="Aptos Display" w:hAnsi="Aptos Display" w:cs="Aptos Display"/>
+          <w:b/>
+          <w:bCs/>
+        </w:rPr>
+        <w:t xml:space="preserve">d </w:t>
+      </w:r>
+      <w:proofErr w:type="gramStart"/>
+      <w:r>
+        <w:rPr>
+          <w:rFonts w:ascii="Aptos Display" w:eastAsia="Aptos Display" w:hAnsi="Aptos Display" w:cs="Aptos Display"/>
+          <w:b/>
+          <w:bCs/>
+        </w:rPr>
+        <w:t>465</w:t>
+      </w:r>
+      <w:r>
+        <w:rPr>
+          <w:rFonts w:ascii="Aptos Display" w:eastAsia="Aptos Display" w:hAnsi="Aptos Display" w:cs="Aptos Display"/>
+          <w:b/>
+          <w:bCs/>
+        </w:rPr>
+        <w:t>6</w:t>
+      </w:r>
+      <w:r>
+        <w:rPr>
+          <w:rFonts w:ascii="Aptos Display" w:eastAsia="Aptos Display" w:hAnsi="Aptos Display" w:cs="Aptos Display"/>
+          <w:b/>
+          <w:bCs/>
+        </w:rPr>
+        <w:t xml:space="preserve"> </w:t>
+      </w:r>
+      <w:r>
+        <w:rPr>
+          <w:rFonts w:ascii="Aptos Display" w:eastAsia="Aptos Display" w:hAnsi="Aptos Display" w:cs="Aptos Display"/>
+          <w:b/>
+          <w:bCs/>
+        </w:rPr>
+        <w:t xml:space="preserve"> )</w:t>
+      </w:r>
+      <w:proofErr w:type="gramEnd"/>
+      <w:r>
+        <w:rPr>
+          <w:rFonts w:ascii="Aptos Display" w:eastAsia="Aptos Display" w:hAnsi="Aptos Display" w:cs="Aptos Display"/>
+          <w:b/>
+          <w:bCs/>
+        </w:rPr>
+        <w:t xml:space="preserve"> </w:t>
       </w:r>
     </w:p>
     <w:p>
@@ -1740,7 +1866,21 @@
         <w:rPr>
           <w:lang w:val="en-CA"/>
         </w:rPr>
-        <w:t>Establish logging on a Windows machine in the lab, a laptop or a VM and use gpedit to set Auditing of</w:t>
+        <w:t xml:space="preserve">Establish logging on a Windows machine in the lab, a laptop or a VM and use </w:t>
+      </w:r>
+      <w:proofErr w:type="spellStart"/>
+      <w:r>
+        <w:rPr>
+          <w:lang w:val="en-CA"/>
+        </w:rPr>
+        <w:t>gpedit</w:t>
+      </w:r>
+      <w:proofErr w:type="spellEnd"/>
+      <w:r>
+        <w:rPr>
+          <w:lang w:val="en-CA"/>
+        </w:rPr>
+        <w:t xml:space="preserve"> to set Auditing of</w:t>
       </w:r>
       <w:r>
         <w:rPr>
@@ -1765,7 +1905,21 @@
           <w:lang w:val="en-CA"/>
         </w:rPr>
         <w:br/>
-        <w:t>For each Audit policy change, take a screen shot of the gpedit screen showing the final Audit</w:t>
+        <w:t xml:space="preserve">For each Audit policy change, take a screen shot of the </w:t>
+      </w:r>
+      <w:proofErr w:type="spellStart"/>
+      <w:r>
+        <w:rPr>
+          <w:lang w:val="en-CA"/>
+        </w:rPr>
+        <w:t>gpedit</w:t>
+      </w:r>
+      <w:proofErr w:type="spellEnd"/>
+      <w:r>
+        <w:rPr>
+          <w:lang w:val="en-CA"/>
+        </w:rPr>
+        <w:t xml:space="preserve"> screen showing the final Audit</w:t>
       </w:r>
       <w:r>
         <w:rPr>
@@ -1809,14 +1963,24 @@
         <w:t xml:space="preserve"> retrieve </w:t>
       </w:r>
       <w:r>
-        <w:t>Log Events :</w:t>
-      </w:r>
+        <w:t xml:space="preserve">Log </w:t>
+      </w:r>
+      <w:proofErr w:type="gramStart"/>
+      <w:r>
+        <w:t>Events :</w:t>
+      </w:r>
+      <w:proofErr w:type="gramEnd"/>
     </w:p>
     <w:p/>
     <w:p>
+      <w:proofErr w:type="gramStart"/>
       <w:r>
         <w:lastRenderedPageBreak/>
-        <w:t>In order for us to gather all the Windows Log Events</w:t>
+        <w:t>In order for</w:t>
+      </w:r>
+      <w:proofErr w:type="gramEnd"/>
+      <w:r>
+        <w:t xml:space="preserve"> us to gather all the Windows Log Events</w:t>
       </w:r>
       <w:r>
         <w:t>, we launch</w:t>
@@ -1849,11 +2013,24 @@
         <w:t>Custom Views</w:t>
       </w:r>
       <w:r>
-        <w:t xml:space="preserve"> in order to collect all </w:t>
-      </w:r>
-      <w:r>
-        <w:t>the log events pertaining to the following events :</w:t>
-      </w:r>
+        <w:t xml:space="preserve"> </w:t>
+      </w:r>
+      <w:proofErr w:type="gramStart"/>
+      <w:r>
+        <w:t>in order to</w:t>
+      </w:r>
+      <w:proofErr w:type="gramEnd"/>
+      <w:r>
+        <w:t xml:space="preserve"> collect all </w:t>
+      </w:r>
+      <w:r>
+        <w:t xml:space="preserve">the log events pertaining to the following </w:t>
+      </w:r>
+      <w:proofErr w:type="gramStart"/>
+      <w:r>
+        <w:t>events :</w:t>
+      </w:r>
+      <w:proofErr w:type="gramEnd"/>
     </w:p>
     <w:p/>
     <w:p>
@@ -2154,6 +2331,7 @@
           <w:lang w:val="en-CA"/>
         </w:rPr>
       </w:pPr>
+      <w:proofErr w:type="gramStart"/>
       <w:r>
         <w:rPr>
           <w:rStyle w:val="Heading3Char1"/>
@@ -2166,6 +2344,7 @@
         </w:rPr>
         <w:t>:</w:t>
       </w:r>
+      <w:proofErr w:type="gramEnd"/>
       <w:r>
         <w:t xml:space="preserve"> </w:t>
       </w:r>
@@ -2186,6 +2365,7 @@
           <w:lang w:val="en-CA"/>
         </w:rPr>
       </w:pPr>
+      <w:proofErr w:type="gramStart"/>
       <w:r>
         <w:rPr>
           <w:rStyle w:val="Heading3Char1"/>
@@ -2198,6 +2378,7 @@
         </w:rPr>
         <w:t xml:space="preserve"> :</w:t>
       </w:r>
+      <w:proofErr w:type="gramEnd"/>
       <w:r>
         <w:t xml:space="preserve"> </w:t>
       </w:r>
@@ -2222,13 +2403,21 @@
         <w:t>Audit Success</w:t>
       </w:r>
       <w:r>
-        <w:t xml:space="preserve"> were </w:t>
-      </w:r>
-      <w:r>
         <w:t xml:space="preserve"> </w:t>
       </w:r>
-      <w:r>
-        <w:t>selected due to the importance of knowing all attempts pertaining to the creation</w:t>
+      <w:proofErr w:type="gramStart"/>
+      <w:r>
+        <w:t xml:space="preserve">were </w:t>
+      </w:r>
+      <w:r>
+        <w:t xml:space="preserve"> </w:t>
+      </w:r>
+      <w:r>
+        <w:t>selected</w:t>
+      </w:r>
+      <w:proofErr w:type="gramEnd"/>
+      <w:r>
+        <w:t xml:space="preserve"> due to the importance of knowing all attempts pertaining to the creation</w:t>
       </w:r>
       <w:r>
         <w:t xml:space="preserve"> of new user account. </w:t>
@@ -2661,12 +2850,14 @@
           <w:lang w:val="en-CA"/>
         </w:rPr>
       </w:pPr>
+      <w:proofErr w:type="gramStart"/>
       <w:r>
         <w:rPr>
           <w:rStyle w:val="Heading3Char1"/>
         </w:rPr>
         <w:t>Description :</w:t>
       </w:r>
+      <w:proofErr w:type="gramEnd"/>
       <w:r>
         <w:t xml:space="preserve"> </w:t>
       </w:r>
@@ -2694,6 +2885,7 @@
           <w:lang w:val="en-CA"/>
         </w:rPr>
       </w:pPr>
+      <w:proofErr w:type="gramStart"/>
       <w:r>
         <w:rPr>
           <w:rStyle w:val="Heading3Char1"/>
@@ -2706,6 +2898,7 @@
         </w:rPr>
         <w:t xml:space="preserve"> :</w:t>
       </w:r>
+      <w:proofErr w:type="gramEnd"/>
       <w:r>
         <w:t xml:space="preserve"> </w:t>
       </w:r>
@@ -2730,7 +2923,15 @@
         <w:t>Audit Success</w:t>
       </w:r>
       <w:r>
-        <w:t xml:space="preserve"> were  selected due to the importance of knowing all </w:t>
+        <w:t xml:space="preserve"> </w:t>
+      </w:r>
+      <w:proofErr w:type="gramStart"/>
+      <w:r>
+        <w:t>were  selected</w:t>
+      </w:r>
+      <w:proofErr w:type="gramEnd"/>
+      <w:r>
+        <w:t xml:space="preserve"> due to the importance of knowing all </w:t>
       </w:r>
       <w:r>
         <w:t xml:space="preserve">failed </w:t>
@@ -3071,12 +3272,14 @@
         </w:rPr>
         <w:t xml:space="preserve">uccessfully Logged </w:t>
       </w:r>
+      <w:proofErr w:type="gramStart"/>
       <w:r>
         <w:rPr>
           <w:rStyle w:val="Strong"/>
         </w:rPr>
         <w:t>in :</w:t>
       </w:r>
+      <w:proofErr w:type="gramEnd"/>
     </w:p>
     <w:p>
       <w:pPr>
@@ -3126,12 +3329,14 @@
           <w:lang w:val="en-CA"/>
         </w:rPr>
       </w:pPr>
+      <w:proofErr w:type="gramStart"/>
       <w:r>
         <w:rPr>
           <w:rStyle w:val="Heading3Char1"/>
         </w:rPr>
         <w:t>Description :</w:t>
       </w:r>
+      <w:proofErr w:type="gramEnd"/>
       <w:r>
         <w:t xml:space="preserve"> </w:t>
       </w:r>
@@ -3196,12 +3401,14 @@
           <w:lang w:val="en-CA"/>
         </w:rPr>
       </w:pPr>
+      <w:proofErr w:type="gramStart"/>
       <w:r>
         <w:rPr>
           <w:rStyle w:val="Heading3Char1"/>
         </w:rPr>
         <w:t>Reasoning :</w:t>
       </w:r>
+      <w:proofErr w:type="gramEnd"/>
       <w:r>
         <w:t xml:space="preserve"> </w:t>
       </w:r>
@@ -3226,11 +3433,19 @@
         <w:t>Audit Success</w:t>
       </w:r>
       <w:r>
-        <w:t xml:space="preserve"> were  </w:t>
+        <w:t xml:space="preserve"> </w:t>
+      </w:r>
+      <w:proofErr w:type="gramStart"/>
+      <w:r>
+        <w:t xml:space="preserve">were  </w:t>
       </w:r>
       <w:r>
         <w:lastRenderedPageBreak/>
-        <w:t xml:space="preserve">selected due to the importance of knowing all login attempts. Furthermore, the </w:t>
+        <w:t>selected</w:t>
+      </w:r>
+      <w:proofErr w:type="gramEnd"/>
+      <w:r>
+        <w:t xml:space="preserve"> due to the importance of knowing all login attempts. Furthermore, the </w:t>
       </w:r>
       <w:r>
         <w:rPr>
@@ -3547,6 +3762,7 @@
       </w:pPr>
     </w:p>
     <w:p>
+      <w:proofErr w:type="gramStart"/>
       <w:r>
         <w:rPr>
           <w:rStyle w:val="Heading3Char1"/>
@@ -3559,6 +3775,7 @@
         </w:rPr>
         <w:t>escription :</w:t>
       </w:r>
+      <w:proofErr w:type="gramEnd"/>
       <w:r>
         <w:t xml:space="preserve"> </w:t>
       </w:r>
@@ -3664,12 +3881,14 @@
           <w:lang w:val="en-CA"/>
         </w:rPr>
       </w:pPr>
+      <w:proofErr w:type="gramStart"/>
       <w:r>
         <w:rPr>
           <w:rStyle w:val="Heading3Char1"/>
         </w:rPr>
         <w:t>Reasoning :</w:t>
       </w:r>
+      <w:proofErr w:type="gramEnd"/>
       <w:r>
         <w:t xml:space="preserve"> </w:t>
       </w:r>
@@ -3694,7 +3913,15 @@
         <w:t>Audit Success</w:t>
       </w:r>
       <w:r>
-        <w:t xml:space="preserve"> were  selected due to the importance of knowing all failed </w:t>
+        <w:t xml:space="preserve"> </w:t>
+      </w:r>
+      <w:proofErr w:type="gramStart"/>
+      <w:r>
+        <w:t>were  selected</w:t>
+      </w:r>
+      <w:proofErr w:type="gramEnd"/>
+      <w:r>
+        <w:t xml:space="preserve"> due to the importance of knowing all failed </w:t>
       </w:r>
       <w:r>
         <w:t>privilege escalation</w:t>
@@ -4108,12 +4335,14 @@
       </w:r>
     </w:p>
     <w:p>
+      <w:proofErr w:type="gramStart"/>
       <w:r>
         <w:rPr>
           <w:rStyle w:val="Heading3Char1"/>
         </w:rPr>
         <w:t>Description :</w:t>
       </w:r>
+      <w:proofErr w:type="gramEnd"/>
       <w:r>
         <w:t xml:space="preserve"> </w:t>
       </w:r>
@@ -4185,12 +4414,14 @@
           <w:lang w:val="en-CA"/>
         </w:rPr>
       </w:pPr>
+      <w:proofErr w:type="gramStart"/>
       <w:r>
         <w:rPr>
           <w:rStyle w:val="Heading3Char1"/>
         </w:rPr>
         <w:t>Reasoning :</w:t>
       </w:r>
+      <w:proofErr w:type="gramEnd"/>
       <w:r>
         <w:t xml:space="preserve"> </w:t>
       </w:r>
@@ -4215,7 +4446,15 @@
         <w:t>Audit Success</w:t>
       </w:r>
       <w:r>
-        <w:t xml:space="preserve"> were  selected due to the importance of knowing all failed</w:t>
+        <w:t xml:space="preserve"> </w:t>
+      </w:r>
+      <w:proofErr w:type="gramStart"/>
+      <w:r>
+        <w:t>were  selected</w:t>
+      </w:r>
+      <w:proofErr w:type="gramEnd"/>
+      <w:r>
+        <w:t xml:space="preserve"> due to the importance of knowing all failed</w:t>
       </w:r>
       <w:r>
         <w:t xml:space="preserve"> and successful</w:t>
@@ -4370,7 +4609,23 @@
             <w:rFonts w:ascii="Aptos" w:eastAsia="Aptos" w:hAnsi="Aptos" w:cs="Aptos"/>
             <w:lang w:val="en-CA"/>
           </w:rPr>
-          <w:t>https://www.ultimatewindowssecurity.com/securitylog/encyclopedia/event.aspx?eventid=4698</w:t>
+          <w:t>http</w:t>
+        </w:r>
+        <w:r>
+          <w:rPr>
+            <w:rStyle w:val="Hyperlink"/>
+            <w:rFonts w:ascii="Aptos" w:eastAsia="Aptos" w:hAnsi="Aptos" w:cs="Aptos"/>
+            <w:lang w:val="en-CA"/>
+          </w:rPr>
+          <w:t>s</w:t>
+        </w:r>
+        <w:r>
+          <w:rPr>
+            <w:rStyle w:val="Hyperlink"/>
+            <w:rFonts w:ascii="Aptos" w:eastAsia="Aptos" w:hAnsi="Aptos" w:cs="Aptos"/>
+            <w:lang w:val="en-CA"/>
+          </w:rPr>
+          <w:t>://www.ultimatewindowssecurity.com/securitylog/encyclopedia/event.aspx?eventid=4698</w:t>
         </w:r>
       </w:hyperlink>
     </w:p>
@@ -4446,6 +4701,7 @@
         </w:rPr>
         <w:t xml:space="preserve"> with </w:t>
       </w:r>
+      <w:proofErr w:type="spellStart"/>
       <w:r>
         <w:rPr>
           <w:rFonts w:eastAsia="Aptos Display"/>
@@ -4457,6 +4713,7 @@
         </w:rPr>
         <w:t>WriteData</w:t>
       </w:r>
+      <w:proofErr w:type="spellEnd"/>
       <w:r>
         <w:rPr>
           <w:rFonts w:eastAsia="Aptos Display"/>
@@ -4641,12 +4898,14 @@
           </mc:Fallback>
         </mc:AlternateContent>
       </w:r>
+      <w:proofErr w:type="gramStart"/>
       <w:r>
         <w:rPr>
           <w:rStyle w:val="Heading3Char1"/>
         </w:rPr>
         <w:t>Description :</w:t>
       </w:r>
+      <w:proofErr w:type="gramEnd"/>
       <w:r>
         <w:t xml:space="preserve"> </w:t>
       </w:r>
@@ -4793,6 +5052,7 @@
       <w:r>
         <w:t xml:space="preserve">2. </w:t>
       </w:r>
+      <w:proofErr w:type="gramStart"/>
       <w:r>
         <w:rPr>
           <w:b/>
@@ -4812,7 +5072,15 @@
           <w:b/>
           <w:bCs/>
         </w:rPr>
-        <w:t>: A handle to an object was requested</w:t>
+        <w:t>:</w:t>
+      </w:r>
+      <w:proofErr w:type="gramEnd"/>
+      <w:r>
+        <w:rPr>
+          <w:b/>
+          <w:bCs/>
+        </w:rPr>
+        <w:t xml:space="preserve"> A handle to an object was requested</w:t>
       </w:r>
       <w:r>
         <w:t xml:space="preserve"> </w:t>
@@ -4820,12 +5088,14 @@
       <w:r>
         <w:br/>
       </w:r>
+      <w:proofErr w:type="gramStart"/>
       <w:r>
         <w:rPr>
           <w:rStyle w:val="SubtitleChar"/>
         </w:rPr>
         <w:t>Description :</w:t>
       </w:r>
+      <w:proofErr w:type="gramEnd"/>
       <w:r>
         <w:rPr>
           <w:rStyle w:val="SubtitleChar"/>
@@ -4898,6 +5168,7 @@
         <w:br/>
         <w:t xml:space="preserve">3. </w:t>
       </w:r>
+      <w:proofErr w:type="gramStart"/>
       <w:r>
         <w:rPr>
           <w:b/>
@@ -4917,17 +5188,27 @@
           <w:b/>
           <w:bCs/>
         </w:rPr>
-        <w:t>: An attempt was made to access an object</w:t>
+        <w:t>:</w:t>
+      </w:r>
+      <w:proofErr w:type="gramEnd"/>
+      <w:r>
+        <w:rPr>
+          <w:b/>
+          <w:bCs/>
+        </w:rPr>
+        <w:t xml:space="preserve"> An attempt was made to access an object</w:t>
       </w:r>
       <w:r>
         <w:br/>
       </w:r>
+      <w:proofErr w:type="gramStart"/>
       <w:r>
         <w:rPr>
           <w:rStyle w:val="SubtitleChar"/>
         </w:rPr>
         <w:t>Description :</w:t>
       </w:r>
+      <w:proofErr w:type="gramEnd"/>
       <w:r>
         <w:rPr>
           <w:rStyle w:val="SubtitleChar"/>
@@ -4940,6 +5221,7 @@
         </w:rPr>
         <w:t xml:space="preserve"> This event keeps track of actual actions being done on objects, such as a file in our case (where we would see </w:t>
       </w:r>
+      <w:proofErr w:type="spellStart"/>
       <w:r>
         <w:rPr>
           <w:rStyle w:val="SubtitleChar"/>
@@ -4948,12 +5230,14 @@
         </w:rPr>
         <w:t>WriteData</w:t>
       </w:r>
+      <w:proofErr w:type="spellEnd"/>
       <w:r>
         <w:rPr>
           <w:rStyle w:val="SubtitleChar"/>
         </w:rPr>
         <w:t xml:space="preserve"> in the log if data is being written, or </w:t>
       </w:r>
+      <w:proofErr w:type="spellStart"/>
       <w:r>
         <w:rPr>
           <w:rStyle w:val="SubtitleChar"/>
@@ -4962,6 +5246,7 @@
         </w:rPr>
         <w:t>AddFile</w:t>
       </w:r>
+      <w:proofErr w:type="spellEnd"/>
       <w:r>
         <w:rPr>
           <w:rStyle w:val="SubtitleChar"/>
@@ -5161,12 +5446,14 @@
           <w:lang w:val="en-CA"/>
         </w:rPr>
       </w:pPr>
+      <w:proofErr w:type="gramStart"/>
       <w:r>
         <w:rPr>
           <w:rStyle w:val="Heading3Char1"/>
         </w:rPr>
         <w:t>Reasoning :</w:t>
       </w:r>
+      <w:proofErr w:type="gramEnd"/>
       <w:r>
         <w:t xml:space="preserve"> </w:t>
       </w:r>
@@ -5191,7 +5478,15 @@
         <w:t>Audit Success</w:t>
       </w:r>
       <w:r>
-        <w:t xml:space="preserve"> were  selected due to the importance of knowing all failed and successful attempts. Furthermore, the </w:t>
+        <w:t xml:space="preserve"> </w:t>
+      </w:r>
+      <w:proofErr w:type="gramStart"/>
+      <w:r>
+        <w:t>were  selected</w:t>
+      </w:r>
+      <w:proofErr w:type="gramEnd"/>
+      <w:r>
+        <w:t xml:space="preserve"> due to the importance of knowing all failed and successful attempts. Furthermore, the </w:t>
       </w:r>
       <w:r>
         <w:rPr>
@@ -5561,12 +5856,14 @@
           <w:lang w:val="en-CA"/>
         </w:rPr>
       </w:pPr>
+      <w:proofErr w:type="gramStart"/>
       <w:r>
         <w:rPr>
           <w:rStyle w:val="Heading3Char1"/>
         </w:rPr>
         <w:t>Description :</w:t>
       </w:r>
+      <w:proofErr w:type="gramEnd"/>
       <w:r>
         <w:t xml:space="preserve"> </w:t>
       </w:r>
@@ -5716,12 +6013,14 @@
           </mc:Fallback>
         </mc:AlternateContent>
       </w:r>
+      <w:proofErr w:type="gramStart"/>
       <w:r>
         <w:rPr>
           <w:rStyle w:val="Heading3Char1"/>
         </w:rPr>
         <w:t>Reasoning :</w:t>
       </w:r>
+      <w:proofErr w:type="gramEnd"/>
       <w:r>
         <w:t xml:space="preserve"> </w:t>
       </w:r>
@@ -5746,7 +6045,15 @@
         <w:t>Audit Success</w:t>
       </w:r>
       <w:r>
-        <w:t xml:space="preserve"> were  selected due to the importance of knowing all failed and successful attempts. Furthermore, the </w:t>
+        <w:t xml:space="preserve"> </w:t>
+      </w:r>
+      <w:proofErr w:type="gramStart"/>
+      <w:r>
+        <w:t>were  selected</w:t>
+      </w:r>
+      <w:proofErr w:type="gramEnd"/>
+      <w:r>
+        <w:t xml:space="preserve"> due to the importance of knowing all failed and successful attempts. Furthermore, the </w:t>
       </w:r>
       <w:r>
         <w:rPr>
@@ -6118,12 +6425,14 @@
           <w:lang w:val="en-CA"/>
         </w:rPr>
       </w:pPr>
+      <w:proofErr w:type="gramStart"/>
       <w:r>
         <w:rPr>
           <w:rStyle w:val="Heading3Char1"/>
         </w:rPr>
         <w:t>Description :</w:t>
       </w:r>
+      <w:proofErr w:type="gramEnd"/>
       <w:r>
         <w:t xml:space="preserve"> </w:t>
       </w:r>
@@ -6142,12 +6451,14 @@
           <w:lang w:val="en-CA"/>
         </w:rPr>
       </w:pPr>
+      <w:proofErr w:type="gramStart"/>
       <w:r>
         <w:rPr>
           <w:rStyle w:val="Heading3Char1"/>
         </w:rPr>
         <w:t>Reasoning :</w:t>
       </w:r>
+      <w:proofErr w:type="gramEnd"/>
       <w:r>
         <w:t xml:space="preserve"> </w:t>
       </w:r>
@@ -6172,7 +6483,15 @@
         <w:t>Audit Success</w:t>
       </w:r>
       <w:r>
-        <w:t xml:space="preserve"> were  selected due to the importance of knowing all failed and successful attempts. Furthermore, the </w:t>
+        <w:t xml:space="preserve"> </w:t>
+      </w:r>
+      <w:proofErr w:type="gramStart"/>
+      <w:r>
+        <w:t>were  selected</w:t>
+      </w:r>
+      <w:proofErr w:type="gramEnd"/>
+      <w:r>
+        <w:t xml:space="preserve"> due to the importance of knowing all failed and successful attempts. Furthermore, the </w:t>
       </w:r>
       <w:r>
         <w:rPr>
@@ -6273,7 +6592,23 @@
           <w:rStyle w:val="Heading2Char"/>
           <w:lang w:val="en-CA"/>
         </w:rPr>
-        <w:t xml:space="preserve">to enable auditing : </w:t>
+        <w:t xml:space="preserve">to enable </w:t>
+      </w:r>
+      <w:proofErr w:type="gramStart"/>
+      <w:r>
+        <w:rPr>
+          <w:rStyle w:val="Heading2Char"/>
+          <w:lang w:val="en-CA"/>
+        </w:rPr>
+        <w:t>auditing :</w:t>
+      </w:r>
+      <w:proofErr w:type="gramEnd"/>
+      <w:r>
+        <w:rPr>
+          <w:rStyle w:val="Heading2Char"/>
+          <w:lang w:val="en-CA"/>
+        </w:rPr>
+        <w:t xml:space="preserve"> </w:t>
       </w:r>
       <w:r>
         <w:br/>
@@ -6287,14 +6622,27 @@
         </w:rPr>
       </w:pPr>
       <w:r>
-        <w:t xml:space="preserve">Launch gpedit.msc after utilizing Make me Admin to </w:t>
+        <w:t xml:space="preserve">Launch </w:t>
+      </w:r>
+      <w:proofErr w:type="spellStart"/>
+      <w:r>
+        <w:t>gpedit.msc</w:t>
+      </w:r>
+      <w:proofErr w:type="spellEnd"/>
+      <w:r>
+        <w:t xml:space="preserve"> after utilizing Make me Admin to </w:t>
       </w:r>
       <w:r>
         <w:t>have administrative privileges for a PowerShell terminal</w:t>
       </w:r>
       <w:r>
-        <w:t>, and then navigate to :</w:t>
-      </w:r>
+        <w:t xml:space="preserve">, and then navigate </w:t>
+      </w:r>
+      <w:proofErr w:type="gramStart"/>
+      <w:r>
+        <w:t>to :</w:t>
+      </w:r>
+      <w:proofErr w:type="gramEnd"/>
       <w:r>
         <w:br/>
       </w:r>
@@ -6455,11 +6803,16 @@
         <w:t>Account Management</w:t>
       </w:r>
       <w:r>
-        <w:t xml:space="preserve"> --&gt; Audit User Account Management</w:t>
+        <w:t xml:space="preserve"> --&gt; Audit User Account </w:t>
+      </w:r>
+      <w:proofErr w:type="gramStart"/>
+      <w:r>
+        <w:t>Management</w:t>
       </w:r>
       <w:r>
         <w:t xml:space="preserve"> :</w:t>
       </w:r>
+      <w:proofErr w:type="gramEnd"/>
       <w:r>
         <w:t xml:space="preserve"> </w:t>
       </w:r>
@@ -6720,19 +7073,40 @@
         <w:rPr>
           <w:lang w:val="en-CA"/>
         </w:rPr>
-        <w:t xml:space="preserve">... followed by  </w:t>
-      </w:r>
-      <w:r>
-        <w:rPr>
-          <w:lang w:val="en-CA"/>
-        </w:rPr>
-        <w:t>Logon/Logoff</w:t>
-      </w:r>
-      <w:r>
-        <w:rPr>
-          <w:lang w:val="en-CA"/>
-        </w:rPr>
-        <w:t xml:space="preserve"> --&gt; Audit Logon</w:t>
+        <w:t xml:space="preserve">... followed </w:t>
+      </w:r>
+      <w:proofErr w:type="gramStart"/>
+      <w:r>
+        <w:rPr>
+          <w:lang w:val="en-CA"/>
+        </w:rPr>
+        <w:t xml:space="preserve">by  </w:t>
+      </w:r>
+      <w:r>
+        <w:rPr>
+          <w:lang w:val="en-CA"/>
+        </w:rPr>
+        <w:t>Logon</w:t>
+      </w:r>
+      <w:proofErr w:type="gramEnd"/>
+      <w:r>
+        <w:rPr>
+          <w:lang w:val="en-CA"/>
+        </w:rPr>
+        <w:t>/Logoff</w:t>
+      </w:r>
+      <w:r>
+        <w:rPr>
+          <w:lang w:val="en-CA"/>
+        </w:rPr>
+        <w:t xml:space="preserve"> --&gt; Audit </w:t>
+      </w:r>
+      <w:proofErr w:type="gramStart"/>
+      <w:r>
+        <w:rPr>
+          <w:lang w:val="en-CA"/>
+        </w:rPr>
+        <w:t>Logon</w:t>
       </w:r>
       <w:r>
         <w:rPr>
@@ -6740,6 +7114,7 @@
         </w:rPr>
         <w:t xml:space="preserve"> :</w:t>
       </w:r>
+      <w:proofErr w:type="gramEnd"/>
     </w:p>
     <w:p>
       <w:pPr>
@@ -6990,8 +7365,33 @@
           <w:lang w:val="en-CA"/>
         </w:rPr>
         <w:lastRenderedPageBreak/>
-        <w:t>... followed by  Logon/Logoff --&gt; Audit Logoff :</w:t>
-      </w:r>
+        <w:t xml:space="preserve">... followed </w:t>
+      </w:r>
+      <w:proofErr w:type="gramStart"/>
+      <w:r>
+        <w:rPr>
+          <w:rStyle w:val="Heading3Char1"/>
+          <w:lang w:val="en-CA"/>
+        </w:rPr>
+        <w:t>by  Logon</w:t>
+      </w:r>
+      <w:proofErr w:type="gramEnd"/>
+      <w:r>
+        <w:rPr>
+          <w:rStyle w:val="Heading3Char1"/>
+          <w:lang w:val="en-CA"/>
+        </w:rPr>
+        <w:t xml:space="preserve">/Logoff --&gt; Audit </w:t>
+      </w:r>
+      <w:proofErr w:type="gramStart"/>
+      <w:r>
+        <w:rPr>
+          <w:rStyle w:val="Heading3Char1"/>
+          <w:lang w:val="en-CA"/>
+        </w:rPr>
+        <w:t>Logoff :</w:t>
+      </w:r>
+      <w:proofErr w:type="gramEnd"/>
       <w:r>
         <w:br/>
       </w:r>
@@ -7209,7 +7609,15 @@
       </w:pPr>
       <w:r>
         <w:lastRenderedPageBreak/>
-        <w:t>Next, we shift to the Policy Change --&gt; Audit Audit Policy Change:</w:t>
+        <w:t xml:space="preserve">Next, we shift to the Policy Change --&gt; Audit </w:t>
+      </w:r>
+      <w:proofErr w:type="spellStart"/>
+      <w:r>
+        <w:t>Audit</w:t>
+      </w:r>
+      <w:proofErr w:type="spellEnd"/>
+      <w:r>
+        <w:t xml:space="preserve"> Policy Change:</w:t>
       </w:r>
     </w:p>
     <w:p>
@@ -7402,10 +7810,18 @@
         </w:r>
       </w:fldSimple>
       <w:r>
-        <w:t xml:space="preserve"> - </w:t>
-      </w:r>
-      <w:r>
-        <w:t xml:space="preserve"> Group Policy Editor showing audit settings for changes to audit policies</w:t>
+        <w:t xml:space="preserve"> </w:t>
+      </w:r>
+      <w:proofErr w:type="gramStart"/>
+      <w:r>
+        <w:t xml:space="preserve">- </w:t>
+      </w:r>
+      <w:r>
+        <w:t xml:space="preserve"> Group</w:t>
+      </w:r>
+      <w:proofErr w:type="gramEnd"/>
+      <w:r>
+        <w:t xml:space="preserve"> Policy Editor showing audit settings for changes to audit policies</w:t>
       </w:r>
     </w:p>
     <w:p>
@@ -7714,13 +8130,34 @@
         <w:rPr>
           <w:lang w:val="en-CA"/>
         </w:rPr>
-        <w:t xml:space="preserve">... followed by  Logon/Logoff --&gt; Audit </w:t>
-      </w:r>
-      <w:r>
-        <w:rPr>
-          <w:lang w:val="en-CA"/>
-        </w:rPr>
-        <w:t>Account Lockout</w:t>
+        <w:t xml:space="preserve">... followed </w:t>
+      </w:r>
+      <w:proofErr w:type="gramStart"/>
+      <w:r>
+        <w:rPr>
+          <w:lang w:val="en-CA"/>
+        </w:rPr>
+        <w:t>by  Logon</w:t>
+      </w:r>
+      <w:proofErr w:type="gramEnd"/>
+      <w:r>
+        <w:rPr>
+          <w:lang w:val="en-CA"/>
+        </w:rPr>
+        <w:t xml:space="preserve">/Logoff --&gt; Audit </w:t>
+      </w:r>
+      <w:r>
+        <w:rPr>
+          <w:lang w:val="en-CA"/>
+        </w:rPr>
+        <w:t xml:space="preserve">Account </w:t>
+      </w:r>
+      <w:proofErr w:type="gramStart"/>
+      <w:r>
+        <w:rPr>
+          <w:lang w:val="en-CA"/>
+        </w:rPr>
+        <w:t>Lockout</w:t>
       </w:r>
       <w:r>
         <w:rPr>
@@ -7728,6 +8165,7 @@
         </w:rPr>
         <w:t xml:space="preserve"> :</w:t>
       </w:r>
+      <w:proofErr w:type="gramEnd"/>
     </w:p>
     <w:p>
       <w:pPr>
@@ -7983,8 +8421,17 @@
           <w:rFonts w:eastAsia="Aptos Display"/>
           <w:lang w:val="en-CA"/>
         </w:rPr>
-        <w:t xml:space="preserve"> to track down any attempts to add the local user to the security-enabled groups :</w:t>
-      </w:r>
+        <w:t xml:space="preserve"> to track down any attempts to add the local user to the security-enabled </w:t>
+      </w:r>
+      <w:proofErr w:type="gramStart"/>
+      <w:r>
+        <w:rPr>
+          <w:rFonts w:eastAsia="Aptos Display"/>
+          <w:lang w:val="en-CA"/>
+        </w:rPr>
+        <w:t>groups :</w:t>
+      </w:r>
+      <w:proofErr w:type="gramEnd"/>
     </w:p>
     <w:p>
       <w:pPr>
@@ -8344,6 +8791,7 @@
         </w:rPr>
         <w:t xml:space="preserve">I have created a </w:t>
       </w:r>
+      <w:proofErr w:type="spellStart"/>
       <w:r>
         <w:rPr>
           <w:b/>
@@ -8352,6 +8800,7 @@
         </w:rPr>
         <w:t>TestUser</w:t>
       </w:r>
+      <w:proofErr w:type="spellEnd"/>
       <w:r>
         <w:rPr>
           <w:lang w:val="en-CA"/>
@@ -8372,6 +8821,7 @@
         </w:rPr>
         <w:t xml:space="preserve"> tool (</w:t>
       </w:r>
+      <w:proofErr w:type="spellStart"/>
       <w:r>
         <w:rPr>
           <w:i/>
@@ -8380,6 +8830,7 @@
         </w:rPr>
         <w:t>compmgmt.msc</w:t>
       </w:r>
+      <w:proofErr w:type="spellEnd"/>
       <w:r>
         <w:rPr>
           <w:lang w:val="en-CA"/>
@@ -8572,8 +9023,37 @@
         <w:rPr>
           <w:lang w:val="en-CA"/>
         </w:rPr>
-        <w:t xml:space="preserve">Logged out of my user account, and typed the wrong password  as the </w:t>
-      </w:r>
+        <w:t xml:space="preserve">Logged out of my user </w:t>
+      </w:r>
+      <w:proofErr w:type="gramStart"/>
+      <w:r>
+        <w:rPr>
+          <w:lang w:val="en-CA"/>
+        </w:rPr>
+        <w:t>account, and</w:t>
+      </w:r>
+      <w:proofErr w:type="gramEnd"/>
+      <w:r>
+        <w:rPr>
+          <w:lang w:val="en-CA"/>
+        </w:rPr>
+        <w:t xml:space="preserve"> typed the wrong </w:t>
+      </w:r>
+      <w:proofErr w:type="gramStart"/>
+      <w:r>
+        <w:rPr>
+          <w:lang w:val="en-CA"/>
+        </w:rPr>
+        <w:t>password  as</w:t>
+      </w:r>
+      <w:proofErr w:type="gramEnd"/>
+      <w:r>
+        <w:rPr>
+          <w:lang w:val="en-CA"/>
+        </w:rPr>
+        <w:t xml:space="preserve"> the </w:t>
+      </w:r>
+      <w:proofErr w:type="spellStart"/>
       <w:r>
         <w:rPr>
           <w:b/>
@@ -8582,6 +9062,7 @@
         </w:rPr>
         <w:t>TestUser</w:t>
       </w:r>
+      <w:proofErr w:type="spellEnd"/>
       <w:r>
         <w:rPr>
           <w:lang w:val="en-CA"/>
@@ -8624,6 +9105,7 @@
         </w:rPr>
         <w:t xml:space="preserve">Logged in successfully by typing the correct password for </w:t>
       </w:r>
+      <w:proofErr w:type="spellStart"/>
       <w:r>
         <w:rPr>
           <w:b/>
@@ -8632,6 +9114,7 @@
         </w:rPr>
         <w:t>TestUser</w:t>
       </w:r>
+      <w:proofErr w:type="spellEnd"/>
       <w:r>
         <w:rPr>
           <w:lang w:val="en-CA"/>
@@ -8740,13 +9223,29 @@
           <w:bCs/>
           <w:lang w:val="en-CA"/>
         </w:rPr>
-        <w:t>“Add to Group”</w:t>
-      </w:r>
-      <w:r>
-        <w:rPr>
-          <w:lang w:val="en-CA"/>
-        </w:rPr>
-        <w:t xml:space="preserve"> : </w:t>
+        <w:t>“Add to Group</w:t>
+      </w:r>
+      <w:proofErr w:type="gramStart"/>
+      <w:r>
+        <w:rPr>
+          <w:b/>
+          <w:bCs/>
+          <w:lang w:val="en-CA"/>
+        </w:rPr>
+        <w:t>”</w:t>
+      </w:r>
+      <w:r>
+        <w:rPr>
+          <w:lang w:val="en-CA"/>
+        </w:rPr>
+        <w:t xml:space="preserve"> :</w:t>
+      </w:r>
+      <w:proofErr w:type="gramEnd"/>
+      <w:r>
+        <w:rPr>
+          <w:lang w:val="en-CA"/>
+        </w:rPr>
+        <w:t xml:space="preserve"> </w:t>
       </w:r>
       <w:r>
         <w:rPr>
@@ -8821,7 +9320,15 @@
         </w:r>
       </w:fldSimple>
       <w:r>
-        <w:t xml:space="preserve"> - Addition of TestUser to the Administrators' group</w:t>
+        <w:t xml:space="preserve"> - Addition of </w:t>
+      </w:r>
+      <w:proofErr w:type="spellStart"/>
+      <w:r>
+        <w:t>TestUser</w:t>
+      </w:r>
+      <w:proofErr w:type="spellEnd"/>
+      <w:r>
+        <w:t xml:space="preserve"> to the Administrators' group</w:t>
       </w:r>
     </w:p>
     <w:p>
@@ -8872,6 +9379,7 @@
         </w:rPr>
         <w:t xml:space="preserve">I have created a scheduled task as </w:t>
       </w:r>
+      <w:proofErr w:type="spellStart"/>
       <w:r>
         <w:rPr>
           <w:b/>
@@ -8880,6 +9388,7 @@
         </w:rPr>
         <w:t>TestUser</w:t>
       </w:r>
+      <w:proofErr w:type="spellEnd"/>
       <w:r>
         <w:rPr>
           <w:lang w:val="en-CA"/>
@@ -8929,6 +9438,8 @@
         </w:rPr>
         <w:t xml:space="preserve">I have plugged in my flash drive as the </w:t>
       </w:r>
+      <w:proofErr w:type="spellStart"/>
+      <w:proofErr w:type="gramStart"/>
       <w:r>
         <w:rPr>
           <w:b/>
@@ -8937,11 +9448,19 @@
         </w:rPr>
         <w:t>TestUser</w:t>
       </w:r>
-      <w:r>
-        <w:rPr>
-          <w:lang w:val="en-CA"/>
-        </w:rPr>
-        <w:t xml:space="preserve">, and created a .txt file called </w:t>
+      <w:proofErr w:type="spellEnd"/>
+      <w:r>
+        <w:rPr>
+          <w:lang w:val="en-CA"/>
+        </w:rPr>
+        <w:t>, and</w:t>
+      </w:r>
+      <w:proofErr w:type="gramEnd"/>
+      <w:r>
+        <w:rPr>
+          <w:lang w:val="en-CA"/>
+        </w:rPr>
+        <w:t xml:space="preserve"> created a .txt file called </w:t>
       </w:r>
       <w:r>
         <w:rPr>
@@ -9012,6 +9531,7 @@
         </w:rPr>
         <w:t xml:space="preserve">tool as </w:t>
       </w:r>
+      <w:proofErr w:type="spellStart"/>
       <w:r>
         <w:rPr>
           <w:b/>
@@ -9021,6 +9541,7 @@
         </w:rPr>
         <w:t>TestUser</w:t>
       </w:r>
+      <w:proofErr w:type="spellEnd"/>
       <w:r>
         <w:rPr>
           <w:u w:val="single"/>
@@ -9073,6 +9594,7 @@
         <w:br/>
         <w:t xml:space="preserve">I have logged out successfully as </w:t>
       </w:r>
+      <w:proofErr w:type="spellStart"/>
       <w:r>
         <w:rPr>
           <w:b/>
@@ -9081,6 +9603,7 @@
         </w:rPr>
         <w:t>TestUser</w:t>
       </w:r>
+      <w:proofErr w:type="spellEnd"/>
       <w:r>
         <w:br/>
       </w:r>
@@ -9158,6 +9681,7 @@
         </w:rPr>
         <w:t xml:space="preserve">I have created a </w:t>
       </w:r>
+      <w:proofErr w:type="spellStart"/>
       <w:r>
         <w:rPr>
           <w:b/>
@@ -9166,6 +9690,7 @@
         </w:rPr>
         <w:t>TestUser</w:t>
       </w:r>
+      <w:proofErr w:type="spellEnd"/>
       <w:r>
         <w:rPr>
           <w:lang w:val="en-CA"/>
@@ -9186,6 +9711,7 @@
         </w:rPr>
         <w:t xml:space="preserve"> tool (</w:t>
       </w:r>
+      <w:proofErr w:type="spellStart"/>
       <w:r>
         <w:rPr>
           <w:i/>
@@ -9194,6 +9720,7 @@
         </w:rPr>
         <w:t>compmgmt.msc</w:t>
       </w:r>
+      <w:proofErr w:type="spellEnd"/>
       <w:r>
         <w:rPr>
           <w:lang w:val="en-CA"/>
@@ -9212,6 +9739,99 @@
         </w:rPr>
         <w:br/>
       </w:r>
+      <w:r>
+        <w:rPr>
+          <w:noProof/>
+        </w:rPr>
+        <w:lastRenderedPageBreak/>
+        <w:drawing>
+          <wp:inline distT="0" distB="0" distL="0" distR="0" wp14:anchorId="5C1D5F8B" wp14:editId="5A2898BB">
+            <wp:extent cx="3810000" cy="4343400"/>
+            <wp:effectExtent l="0" t="0" r="0" b="0"/>
+            <wp:docPr id="336309527" name="Picture 9"/>
+            <wp:cNvGraphicFramePr>
+              <a:graphicFrameLocks xmlns:a="http://schemas.openxmlformats.org/drawingml/2006/main" noChangeAspect="1"/>
+            </wp:cNvGraphicFramePr>
+            <a:graphic xmlns:a="http://schemas.openxmlformats.org/drawingml/2006/main">
+              <a:graphicData uri="http://schemas.openxmlformats.org/drawingml/2006/picture">
+                <pic:pic xmlns:pic="http://schemas.openxmlformats.org/drawingml/2006/picture">
+                  <pic:nvPicPr>
+                    <pic:cNvPr id="336309527" name="Picture 336309527"/>
+                    <pic:cNvPicPr/>
+                  </pic:nvPicPr>
+                  <pic:blipFill>
+                    <a:blip r:embed="rId54">
+                      <a:extLst>
+                        <a:ext uri="{28A0092B-C50C-407E-A947-70E740481C1C}">
+                          <a14:useLocalDpi xmlns:a14="http://schemas.microsoft.com/office/drawing/2010/main" val="0"/>
+                        </a:ext>
+                      </a:extLst>
+                    </a:blip>
+                    <a:stretch>
+                      <a:fillRect/>
+                    </a:stretch>
+                  </pic:blipFill>
+                  <pic:spPr>
+                    <a:xfrm>
+                      <a:off x="0" y="0"/>
+                      <a:ext cx="3810000" cy="4343400"/>
+                    </a:xfrm>
+                    <a:prstGeom prst="rect">
+                      <a:avLst/>
+                    </a:prstGeom>
+                  </pic:spPr>
+                </pic:pic>
+              </a:graphicData>
+            </a:graphic>
+          </wp:inline>
+        </w:drawing>
+      </w:r>
+      <w:r>
+        <w:rPr>
+          <w:noProof/>
+        </w:rPr>
+        <w:drawing>
+          <wp:inline distT="0" distB="0" distL="0" distR="0" wp14:anchorId="20F5BE7F" wp14:editId="29748368">
+            <wp:extent cx="3877733" cy="3836060"/>
+            <wp:effectExtent l="0" t="0" r="0" b="0"/>
+            <wp:docPr id="1954162959" name="Picture 10" descr="A screenshot of a computer&#10;&#10;AI-generated content may be incorrect."/>
+            <wp:cNvGraphicFramePr>
+              <a:graphicFrameLocks xmlns:a="http://schemas.openxmlformats.org/drawingml/2006/main" noChangeAspect="1"/>
+            </wp:cNvGraphicFramePr>
+            <a:graphic xmlns:a="http://schemas.openxmlformats.org/drawingml/2006/main">
+              <a:graphicData uri="http://schemas.openxmlformats.org/drawingml/2006/picture">
+                <pic:pic xmlns:pic="http://schemas.openxmlformats.org/drawingml/2006/picture">
+                  <pic:nvPicPr>
+                    <pic:cNvPr id="1954162959" name="Picture 10" descr="A screenshot of a computer&#10;&#10;AI-generated content may be incorrect."/>
+                    <pic:cNvPicPr/>
+                  </pic:nvPicPr>
+                  <pic:blipFill>
+                    <a:blip r:embed="rId55" cstate="print">
+                      <a:extLst>
+                        <a:ext uri="{28A0092B-C50C-407E-A947-70E740481C1C}">
+                          <a14:useLocalDpi xmlns:a14="http://schemas.microsoft.com/office/drawing/2010/main" val="0"/>
+                        </a:ext>
+                      </a:extLst>
+                    </a:blip>
+                    <a:stretch>
+                      <a:fillRect/>
+                    </a:stretch>
+                  </pic:blipFill>
+                  <pic:spPr>
+                    <a:xfrm>
+                      <a:off x="0" y="0"/>
+                      <a:ext cx="3907391" cy="3865400"/>
+                    </a:xfrm>
+                    <a:prstGeom prst="rect">
+                      <a:avLst/>
+                    </a:prstGeom>
+                  </pic:spPr>
+                </pic:pic>
+              </a:graphicData>
+            </a:graphic>
+          </wp:inline>
+        </w:drawing>
+      </w:r>
     </w:p>
     <w:p>
       <w:pPr>
@@ -9236,8 +9856,37 @@
         <w:rPr>
           <w:lang w:val="en-CA"/>
         </w:rPr>
-        <w:t xml:space="preserve">Logged out of my user account, and typed the wrong password  as the </w:t>
-      </w:r>
+        <w:t xml:space="preserve">Logged out of my user </w:t>
+      </w:r>
+      <w:proofErr w:type="gramStart"/>
+      <w:r>
+        <w:rPr>
+          <w:lang w:val="en-CA"/>
+        </w:rPr>
+        <w:t>account, and</w:t>
+      </w:r>
+      <w:proofErr w:type="gramEnd"/>
+      <w:r>
+        <w:rPr>
+          <w:lang w:val="en-CA"/>
+        </w:rPr>
+        <w:t xml:space="preserve"> typed the wrong </w:t>
+      </w:r>
+      <w:proofErr w:type="gramStart"/>
+      <w:r>
+        <w:rPr>
+          <w:lang w:val="en-CA"/>
+        </w:rPr>
+        <w:t>password  as</w:t>
+      </w:r>
+      <w:proofErr w:type="gramEnd"/>
+      <w:r>
+        <w:rPr>
+          <w:lang w:val="en-CA"/>
+        </w:rPr>
+        <w:t xml:space="preserve"> the </w:t>
+      </w:r>
+      <w:proofErr w:type="spellStart"/>
       <w:r>
         <w:rPr>
           <w:b/>
@@ -9246,6 +9895,7 @@
         </w:rPr>
         <w:t>TestUser</w:t>
       </w:r>
+      <w:proofErr w:type="spellEnd"/>
       <w:r>
         <w:rPr>
           <w:lang w:val="en-CA"/>
@@ -9288,6 +9938,7 @@
         </w:rPr>
         <w:t xml:space="preserve">Logged in successfully by typing the correct password for </w:t>
       </w:r>
+      <w:proofErr w:type="spellStart"/>
       <w:r>
         <w:rPr>
           <w:b/>
@@ -9296,6 +9947,7 @@
         </w:rPr>
         <w:t>TestUser</w:t>
       </w:r>
+      <w:proofErr w:type="spellEnd"/>
       <w:r>
         <w:rPr>
           <w:lang w:val="en-CA"/>
@@ -9327,9 +9979,9 @@
       </w:pPr>
       <w:r>
         <w:rPr>
-          <w:lang w:val="en-CA"/>
-        </w:rPr>
-        <w:lastRenderedPageBreak/>
+          <w:noProof/>
+          <w:lang w:val="en-CA"/>
+        </w:rPr>
         <w:drawing>
           <wp:inline distT="0" distB="0" distL="0" distR="0" wp14:anchorId="5D299FC0" wp14:editId="79C6A49B">
             <wp:extent cx="5731510" cy="4859655"/>
@@ -9346,7 +9998,7 @@
                     <pic:cNvPicPr/>
                   </pic:nvPicPr>
                   <pic:blipFill>
-                    <a:blip r:embed="rId54"/>
+                    <a:blip r:embed="rId56"/>
                     <a:stretch>
                       <a:fillRect/>
                     </a:stretch>
@@ -9373,6 +10025,54 @@
           <w:lang w:val="en-CA"/>
         </w:rPr>
       </w:pPr>
+      <w:r>
+        <w:rPr>
+          <w:noProof/>
+          <w:lang w:val="en-CA"/>
+        </w:rPr>
+        <w:lastRenderedPageBreak/>
+        <w:drawing>
+          <wp:inline distT="0" distB="0" distL="0" distR="0" wp14:anchorId="7255E69A" wp14:editId="3D3EB362">
+            <wp:extent cx="3810000" cy="4356100"/>
+            <wp:effectExtent l="0" t="0" r="0" b="0"/>
+            <wp:docPr id="330219811" name="Picture 11" descr="A screenshot of a computer program&#10;&#10;AI-generated content may be incorrect."/>
+            <wp:cNvGraphicFramePr>
+              <a:graphicFrameLocks xmlns:a="http://schemas.openxmlformats.org/drawingml/2006/main" noChangeAspect="1"/>
+            </wp:cNvGraphicFramePr>
+            <a:graphic xmlns:a="http://schemas.openxmlformats.org/drawingml/2006/main">
+              <a:graphicData uri="http://schemas.openxmlformats.org/drawingml/2006/picture">
+                <pic:pic xmlns:pic="http://schemas.openxmlformats.org/drawingml/2006/picture">
+                  <pic:nvPicPr>
+                    <pic:cNvPr id="330219811" name="Picture 11" descr="A screenshot of a computer program&#10;&#10;AI-generated content may be incorrect."/>
+                    <pic:cNvPicPr/>
+                  </pic:nvPicPr>
+                  <pic:blipFill>
+                    <a:blip r:embed="rId57">
+                      <a:extLst>
+                        <a:ext uri="{28A0092B-C50C-407E-A947-70E740481C1C}">
+                          <a14:useLocalDpi xmlns:a14="http://schemas.microsoft.com/office/drawing/2010/main" val="0"/>
+                        </a:ext>
+                      </a:extLst>
+                    </a:blip>
+                    <a:stretch>
+                      <a:fillRect/>
+                    </a:stretch>
+                  </pic:blipFill>
+                  <pic:spPr>
+                    <a:xfrm>
+                      <a:off x="0" y="0"/>
+                      <a:ext cx="3810000" cy="4356100"/>
+                    </a:xfrm>
+                    <a:prstGeom prst="rect">
+                      <a:avLst/>
+                    </a:prstGeom>
+                  </pic:spPr>
+                </pic:pic>
+              </a:graphicData>
+            </a:graphic>
+          </wp:inline>
+        </w:drawing>
+      </w:r>
     </w:p>
     <w:p>
       <w:pPr>
@@ -9408,6 +10108,7 @@
         </w:rPr>
         <w:t xml:space="preserve">I have created a scheduled task as </w:t>
       </w:r>
+      <w:proofErr w:type="spellStart"/>
       <w:r>
         <w:rPr>
           <w:b/>
@@ -9416,6 +10117,7 @@
         </w:rPr>
         <w:t>TestUser</w:t>
       </w:r>
+      <w:proofErr w:type="spellEnd"/>
       <w:r>
         <w:rPr>
           <w:lang w:val="en-CA"/>
@@ -9465,6 +10167,8 @@
         </w:rPr>
         <w:t xml:space="preserve">I have plugged in my flash drive as the </w:t>
       </w:r>
+      <w:proofErr w:type="spellStart"/>
+      <w:proofErr w:type="gramStart"/>
       <w:r>
         <w:rPr>
           <w:b/>
@@ -9473,11 +10177,19 @@
         </w:rPr>
         <w:t>TestUser</w:t>
       </w:r>
-      <w:r>
-        <w:rPr>
-          <w:lang w:val="en-CA"/>
-        </w:rPr>
-        <w:t xml:space="preserve">, and created a .txt file called </w:t>
+      <w:proofErr w:type="spellEnd"/>
+      <w:r>
+        <w:rPr>
+          <w:lang w:val="en-CA"/>
+        </w:rPr>
+        <w:t>, and</w:t>
+      </w:r>
+      <w:proofErr w:type="gramEnd"/>
+      <w:r>
+        <w:rPr>
+          <w:lang w:val="en-CA"/>
+        </w:rPr>
+        <w:t xml:space="preserve"> created a .txt file called </w:t>
       </w:r>
       <w:r>
         <w:rPr>
@@ -9522,7 +10234,6 @@
         <w:rPr>
           <w:lang w:val="en-CA"/>
         </w:rPr>
-        <w:lastRenderedPageBreak/>
         <w:t xml:space="preserve">I have previously launched the </w:t>
       </w:r>
       <w:r>
@@ -9548,6 +10259,7 @@
         </w:rPr>
         <w:t xml:space="preserve">tool as </w:t>
       </w:r>
+      <w:proofErr w:type="spellStart"/>
       <w:r>
         <w:rPr>
           <w:b/>
@@ -9557,6 +10269,7 @@
         </w:rPr>
         <w:t>TestUser</w:t>
       </w:r>
+      <w:proofErr w:type="spellEnd"/>
       <w:r>
         <w:rPr>
           <w:u w:val="single"/>
@@ -9606,9 +10319,11 @@
         <w:rPr>
           <w:lang w:val="en-CA"/>
         </w:rPr>
+        <w:lastRenderedPageBreak/>
         <w:br/>
         <w:t xml:space="preserve">I have logged out successfully as </w:t>
       </w:r>
+      <w:proofErr w:type="spellStart"/>
       <w:r>
         <w:rPr>
           <w:b/>
@@ -9617,6 +10332,7 @@
         </w:rPr>
         <w:t>TestUser</w:t>
       </w:r>
+      <w:proofErr w:type="spellEnd"/>
       <w:r>
         <w:br/>
       </w:r>
@@ -9792,7 +10508,7 @@
         </w:rPr>
         <w:t xml:space="preserve">“Windows Security Log Event ID 4720 - A User Account Was Created.” Accessed November 4, 2025. </w:t>
       </w:r>
-      <w:hyperlink r:id="rId55" w:history="1">
+      <w:hyperlink r:id="rId58" w:history="1">
         <w:r>
           <w:rPr>
             <w:lang w:val="en-CA"/>
@@ -9844,7 +10560,7 @@
         </w:rPr>
         <w:t xml:space="preserve">“Windows Security Log Event ID 4625 - An Account Failed to Log On.” Accessed November 5, 2025. </w:t>
       </w:r>
-      <w:hyperlink r:id="rId56" w:history="1">
+      <w:hyperlink r:id="rId59" w:history="1">
         <w:r>
           <w:rPr>
             <w:rStyle w:val="Hyperlink"/>
@@ -11440,6 +12156,18 @@
       <w:szCs w:val="22"/>
     </w:rPr>
   </w:style>
+  <w:style w:type="character" w:styleId="FollowedHyperlink">
+    <w:name w:val="FollowedHyperlink"/>
+    <w:basedOn w:val="DefaultParagraphFont"/>
+    <w:uiPriority w:val="99"/>
+    <w:semiHidden/>
+    <w:unhideWhenUsed/>
+    <w:rsid w:val="00073C98"/>
+    <w:rPr>
+      <w:color w:val="96607D" w:themeColor="followedHyperlink"/>
+      <w:u w:val="single"/>
+    </w:rPr>
+  </w:style>
 </w:styles>
 </file>
 
@@ -11705,14 +12433,6 @@
 </file>
 
 <file path=customXml/item1.xml><?xml version="1.0" encoding="utf-8"?>
-<p:properties xmlns:p="http://schemas.microsoft.com/office/2006/metadata/properties" xmlns:xsi="http://www.w3.org/2001/XMLSchema-instance" xmlns:pc="http://schemas.microsoft.com/office/infopath/2007/PartnerControls">
-  <documentManagement>
-    <_activity xmlns="7a78a3e6-a2ec-4b33-9207-6da0c160122c" xsi:nil="true"/>
-  </documentManagement>
-</p:properties>
-</file>
-
-<file path=customXml/item2.xml><?xml version="1.0" encoding="utf-8"?>
 <?mso-contentType ?>
 <FormTemplates xmlns="http://schemas.microsoft.com/sharepoint/v3/contenttype/forms">
   <Display>DocumentLibraryForm</Display>
@@ -11721,11 +12441,7 @@
 </FormTemplates>
 </file>
 
-<file path=customXml/item3.xml><?xml version="1.0" encoding="utf-8"?>
-<b:Sources xmlns:b="http://schemas.openxmlformats.org/officeDocument/2006/bibliography" xmlns="http://schemas.openxmlformats.org/officeDocument/2006/bibliography" SelectedStyle="\APASixthEditionOfficeOnline.xsl" StyleName="APA" Version="6"/>
-</file>
-
-<file path=customXml/item4.xml><?xml version="1.0" encoding="utf-8"?>
+<file path=customXml/item2.xml><?xml version="1.0" encoding="utf-8"?>
 <ct:contentTypeSchema xmlns:ct="http://schemas.microsoft.com/office/2006/metadata/contentType" xmlns:ma="http://schemas.microsoft.com/office/2006/metadata/properties/metaAttributes" ct:_="" ma:_="" ma:contentTypeName="Document" ma:contentTypeID="0x010100AD6DA6A8FF957744AA83DDD9DC6222C3" ma:contentTypeVersion="15" ma:contentTypeDescription="Create a new document." ma:contentTypeScope="" ma:versionID="5356a4abd13717d6328cfe346e611198">
   <xsd:schema xmlns:xsd="http://www.w3.org/2001/XMLSchema" xmlns:xs="http://www.w3.org/2001/XMLSchema" xmlns:p="http://schemas.microsoft.com/office/2006/metadata/properties" xmlns:ns3="7a78a3e6-a2ec-4b33-9207-6da0c160122c" xmlns:ns4="901d0e80-77a5-4354-8b76-6dd779a99d24" targetNamespace="http://schemas.microsoft.com/office/2006/metadata/properties" ma:root="true" ma:fieldsID="d289623bfaa86501c8e2ecb267be7444" ns3:_="" ns4:_="">
     <xsd:import namespace="7a78a3e6-a2ec-4b33-9207-6da0c160122c"/>
@@ -11958,17 +12674,19 @@
 </ct:contentTypeSchema>
 </file>
 
-<file path=customXml/itemProps1.xml><?xml version="1.0" encoding="utf-8"?>
-<ds:datastoreItem xmlns:ds="http://schemas.openxmlformats.org/officeDocument/2006/customXml" ds:itemID="{51DA584B-9734-40D9-8F1A-B8583D3ACF21}">
-  <ds:schemaRefs>
-    <ds:schemaRef ds:uri="http://schemas.microsoft.com/office/2006/metadata/properties"/>
-    <ds:schemaRef ds:uri="http://schemas.microsoft.com/office/infopath/2007/PartnerControls"/>
-    <ds:schemaRef ds:uri="7a78a3e6-a2ec-4b33-9207-6da0c160122c"/>
-  </ds:schemaRefs>
-</ds:datastoreItem>
+<file path=customXml/item3.xml><?xml version="1.0" encoding="utf-8"?>
+<b:Sources xmlns:b="http://schemas.openxmlformats.org/officeDocument/2006/bibliography" xmlns="http://schemas.openxmlformats.org/officeDocument/2006/bibliography" SelectedStyle="\APASixthEditionOfficeOnline.xsl" StyleName="APA" Version="6"/>
 </file>
 
-<file path=customXml/itemProps2.xml><?xml version="1.0" encoding="utf-8"?>
+<file path=customXml/item4.xml><?xml version="1.0" encoding="utf-8"?>
+<p:properties xmlns:p="http://schemas.microsoft.com/office/2006/metadata/properties" xmlns:xsi="http://www.w3.org/2001/XMLSchema-instance" xmlns:pc="http://schemas.microsoft.com/office/infopath/2007/PartnerControls">
+  <documentManagement>
+    <_activity xmlns="7a78a3e6-a2ec-4b33-9207-6da0c160122c" xsi:nil="true"/>
+  </documentManagement>
+</p:properties>
+</file>
+
+<file path=customXml/itemProps1.xml><?xml version="1.0" encoding="utf-8"?>
 <ds:datastoreItem xmlns:ds="http://schemas.openxmlformats.org/officeDocument/2006/customXml" ds:itemID="{63B1BB33-B8CA-44F1-801C-1B4DB9A9EBC0}">
   <ds:schemaRefs>
     <ds:schemaRef ds:uri="http://schemas.microsoft.com/sharepoint/v3/contenttype/forms"/>
@@ -11976,15 +12694,7 @@
 </ds:datastoreItem>
 </file>
 
-<file path=customXml/itemProps3.xml><?xml version="1.0" encoding="utf-8"?>
-<ds:datastoreItem xmlns:ds="http://schemas.openxmlformats.org/officeDocument/2006/customXml" ds:itemID="{E15F4A97-A2C0-4876-A679-AB3A5F8D4730}">
-  <ds:schemaRefs>
-    <ds:schemaRef ds:uri="http://schemas.openxmlformats.org/officeDocument/2006/bibliography"/>
-  </ds:schemaRefs>
-</ds:datastoreItem>
-</file>
-
-<file path=customXml/itemProps4.xml><?xml version="1.0" encoding="utf-8"?>
+<file path=customXml/itemProps2.xml><?xml version="1.0" encoding="utf-8"?>
 <ds:datastoreItem xmlns:ds="http://schemas.openxmlformats.org/officeDocument/2006/customXml" ds:itemID="{DD0B2AFC-10E6-4CFE-A120-FB32AB89F7A1}">
   <ds:schemaRefs>
     <ds:schemaRef ds:uri="http://schemas.microsoft.com/office/2006/metadata/contentType"/>
@@ -12001,4 +12711,22 @@
     <ds:schemaRef ds:uri="http://schemas.microsoft.com/internal/obd"/>
   </ds:schemaRefs>
 </ds:datastoreItem>
+</file>
+
+<file path=customXml/itemProps3.xml><?xml version="1.0" encoding="utf-8"?>
+<ds:datastoreItem xmlns:ds="http://schemas.openxmlformats.org/officeDocument/2006/customXml" ds:itemID="{E15F4A97-A2C0-4876-A679-AB3A5F8D4730}">
+  <ds:schemaRefs>
+    <ds:schemaRef ds:uri="http://schemas.openxmlformats.org/officeDocument/2006/bibliography"/>
+  </ds:schemaRefs>
+</ds:datastoreItem>
+</file>
+
+<file path=customXml/itemProps4.xml><?xml version="1.0" encoding="utf-8"?>
+<ds:datastoreItem xmlns:ds="http://schemas.openxmlformats.org/officeDocument/2006/customXml" ds:itemID="{51DA584B-9734-40D9-8F1A-B8583D3ACF21}">
+  <ds:schemaRefs>
+    <ds:schemaRef ds:uri="http://schemas.microsoft.com/office/2006/metadata/properties"/>
+    <ds:schemaRef ds:uri="http://schemas.microsoft.com/office/infopath/2007/PartnerControls"/>
+    <ds:schemaRef ds:uri="7a78a3e6-a2ec-4b33-9207-6da0c160122c"/>
+  </ds:schemaRefs>
+</ds:datastoreItem>
 </file>
</xml_diff>